<commit_message>
Code rafactoring. Design document work. Commenting code.
</commit_message>
<xml_diff>
--- a/Design.docx
+++ b/Design.docx
@@ -171,7 +171,7 @@
           <w:r>
             <w:fldChar w:fldCharType="separate"/>
           </w:r>
-          <w:hyperlink w:anchor="_Toc14186816" w:history="1">
+          <w:hyperlink w:anchor="_Toc14272772" w:history="1">
             <w:r>
               <w:rPr>
                 <w:rStyle w:val="Hyperlink"/>
@@ -198,7 +198,7 @@
                 <w:noProof/>
                 <w:webHidden/>
               </w:rPr>
-              <w:instrText xml:space="preserve"> PAGEREF _Toc14186816 \h </w:instrText>
+              <w:instrText xml:space="preserve"> PAGEREF _Toc14272772 \h </w:instrText>
             </w:r>
             <w:r>
               <w:rPr>
@@ -241,7 +241,7 @@
               <w:lang w:eastAsia="en-GB"/>
             </w:rPr>
           </w:pPr>
-          <w:hyperlink w:anchor="_Toc14186817" w:history="1">
+          <w:hyperlink w:anchor="_Toc14272773" w:history="1">
             <w:r>
               <w:rPr>
                 <w:rStyle w:val="Hyperlink"/>
@@ -268,7 +268,7 @@
                 <w:noProof/>
                 <w:webHidden/>
               </w:rPr>
-              <w:instrText xml:space="preserve"> PAGEREF _Toc14186817 \h </w:instrText>
+              <w:instrText xml:space="preserve"> PAGEREF _Toc14272773 \h </w:instrText>
             </w:r>
             <w:r>
               <w:rPr>
@@ -311,7 +311,7 @@
               <w:lang w:eastAsia="en-GB"/>
             </w:rPr>
           </w:pPr>
-          <w:hyperlink w:anchor="_Toc14186818" w:history="1">
+          <w:hyperlink w:anchor="_Toc14272774" w:history="1">
             <w:r>
               <w:rPr>
                 <w:rStyle w:val="Hyperlink"/>
@@ -338,7 +338,7 @@
                 <w:noProof/>
                 <w:webHidden/>
               </w:rPr>
-              <w:instrText xml:space="preserve"> PAGEREF _Toc14186818 \h </w:instrText>
+              <w:instrText xml:space="preserve"> PAGEREF _Toc14272774 \h </w:instrText>
             </w:r>
             <w:r>
               <w:rPr>
@@ -381,7 +381,7 @@
               <w:lang w:eastAsia="en-GB"/>
             </w:rPr>
           </w:pPr>
-          <w:hyperlink w:anchor="_Toc14186819" w:history="1">
+          <w:hyperlink w:anchor="_Toc14272775" w:history="1">
             <w:r>
               <w:rPr>
                 <w:rStyle w:val="Hyperlink"/>
@@ -408,7 +408,7 @@
                 <w:noProof/>
                 <w:webHidden/>
               </w:rPr>
-              <w:instrText xml:space="preserve"> PAGEREF _Toc14186819 \h </w:instrText>
+              <w:instrText xml:space="preserve"> PAGEREF _Toc14272775 \h </w:instrText>
             </w:r>
             <w:r>
               <w:rPr>
@@ -451,13 +451,13 @@
               <w:lang w:eastAsia="en-GB"/>
             </w:rPr>
           </w:pPr>
-          <w:hyperlink w:anchor="_Toc14186820" w:history="1">
+          <w:hyperlink w:anchor="_Toc14272776" w:history="1">
             <w:r>
               <w:rPr>
                 <w:rStyle w:val="Hyperlink"/>
                 <w:noProof/>
               </w:rPr>
-              <w:t>Install / Configure</w:t>
+              <w:t>Project Setup</w:t>
             </w:r>
             <w:r>
               <w:rPr>
@@ -478,7 +478,7 @@
                 <w:noProof/>
                 <w:webHidden/>
               </w:rPr>
-              <w:instrText xml:space="preserve"> PAGEREF _Toc14186820 \h </w:instrText>
+              <w:instrText xml:space="preserve"> PAGEREF _Toc14272776 \h </w:instrText>
             </w:r>
             <w:r>
               <w:rPr>
@@ -521,7 +521,7 @@
               <w:lang w:eastAsia="en-GB"/>
             </w:rPr>
           </w:pPr>
-          <w:hyperlink w:anchor="_Toc14186821" w:history="1">
+          <w:hyperlink w:anchor="_Toc14272777" w:history="1">
             <w:r>
               <w:rPr>
                 <w:rStyle w:val="Hyperlink"/>
@@ -548,7 +548,7 @@
                 <w:noProof/>
                 <w:webHidden/>
               </w:rPr>
-              <w:instrText xml:space="preserve"> PAGEREF _Toc14186821 \h </w:instrText>
+              <w:instrText xml:space="preserve"> PAGEREF _Toc14272777 \h </w:instrText>
             </w:r>
             <w:r>
               <w:rPr>
@@ -591,13 +591,13 @@
               <w:lang w:eastAsia="en-GB"/>
             </w:rPr>
           </w:pPr>
-          <w:hyperlink w:anchor="_Toc14186822" w:history="1">
+          <w:hyperlink w:anchor="_Toc14272778" w:history="1">
             <w:r>
               <w:rPr>
                 <w:rStyle w:val="Hyperlink"/>
                 <w:noProof/>
               </w:rPr>
-              <w:t>Compiling</w:t>
+              <w:t>Project Structure</w:t>
             </w:r>
             <w:r>
               <w:rPr>
@@ -618,7 +618,7 @@
                 <w:noProof/>
                 <w:webHidden/>
               </w:rPr>
-              <w:instrText xml:space="preserve"> PAGEREF _Toc14186822 \h </w:instrText>
+              <w:instrText xml:space="preserve"> PAGEREF _Toc14272778 \h </w:instrText>
             </w:r>
             <w:r>
               <w:rPr>
@@ -661,13 +661,13 @@
               <w:lang w:eastAsia="en-GB"/>
             </w:rPr>
           </w:pPr>
-          <w:hyperlink w:anchor="_Toc14186823" w:history="1">
+          <w:hyperlink w:anchor="_Toc14272779" w:history="1">
             <w:r>
               <w:rPr>
                 <w:rStyle w:val="Hyperlink"/>
                 <w:noProof/>
               </w:rPr>
-              <w:t>Data Structures</w:t>
+              <w:t>Compiling</w:t>
             </w:r>
             <w:r>
               <w:rPr>
@@ -688,7 +688,7 @@
                 <w:noProof/>
                 <w:webHidden/>
               </w:rPr>
-              <w:instrText xml:space="preserve"> PAGEREF _Toc14186823 \h </w:instrText>
+              <w:instrText xml:space="preserve"> PAGEREF _Toc14272779 \h </w:instrText>
             </w:r>
             <w:r>
               <w:rPr>
@@ -731,13 +731,13 @@
               <w:lang w:eastAsia="en-GB"/>
             </w:rPr>
           </w:pPr>
-          <w:hyperlink w:anchor="_Toc14186824" w:history="1">
+          <w:hyperlink w:anchor="_Toc14272780" w:history="1">
             <w:r>
               <w:rPr>
                 <w:rStyle w:val="Hyperlink"/>
                 <w:noProof/>
               </w:rPr>
-              <w:t>Project Structure</w:t>
+              <w:t>Data Structures</w:t>
             </w:r>
             <w:r>
               <w:rPr>
@@ -758,7 +758,7 @@
                 <w:noProof/>
                 <w:webHidden/>
               </w:rPr>
-              <w:instrText xml:space="preserve"> PAGEREF _Toc14186824 \h </w:instrText>
+              <w:instrText xml:space="preserve"> PAGEREF _Toc14272780 \h </w:instrText>
             </w:r>
             <w:r>
               <w:rPr>
@@ -801,12 +801,82 @@
               <w:lang w:eastAsia="en-GB"/>
             </w:rPr>
           </w:pPr>
-          <w:hyperlink w:anchor="_Toc14186825" w:history="1">
+          <w:hyperlink w:anchor="_Toc14272781" w:history="1">
             <w:r>
               <w:rPr>
                 <w:rStyle w:val="Hyperlink"/>
                 <w:noProof/>
               </w:rPr>
+              <w:t>Testing</w:t>
+            </w:r>
+            <w:r>
+              <w:rPr>
+                <w:noProof/>
+                <w:webHidden/>
+              </w:rPr>
+              <w:tab/>
+            </w:r>
+            <w:r>
+              <w:rPr>
+                <w:noProof/>
+                <w:webHidden/>
+              </w:rPr>
+              <w:fldChar w:fldCharType="begin"/>
+            </w:r>
+            <w:r>
+              <w:rPr>
+                <w:noProof/>
+                <w:webHidden/>
+              </w:rPr>
+              <w:instrText xml:space="preserve"> PAGEREF _Toc14272781 \h </w:instrText>
+            </w:r>
+            <w:r>
+              <w:rPr>
+                <w:noProof/>
+                <w:webHidden/>
+              </w:rPr>
+            </w:r>
+            <w:r>
+              <w:rPr>
+                <w:noProof/>
+                <w:webHidden/>
+              </w:rPr>
+              <w:fldChar w:fldCharType="separate"/>
+            </w:r>
+            <w:r>
+              <w:rPr>
+                <w:noProof/>
+                <w:webHidden/>
+              </w:rPr>
+              <w:t>8</w:t>
+            </w:r>
+            <w:r>
+              <w:rPr>
+                <w:noProof/>
+                <w:webHidden/>
+              </w:rPr>
+              <w:fldChar w:fldCharType="end"/>
+            </w:r>
+          </w:hyperlink>
+        </w:p>
+        <w:p>
+          <w:pPr>
+            <w:pStyle w:val="TOC2"/>
+            <w:tabs>
+              <w:tab w:val="right" w:leader="dot" w:pos="9016"/>
+            </w:tabs>
+            <w:rPr>
+              <w:rFonts w:eastAsiaTheme="minorEastAsia"/>
+              <w:noProof/>
+              <w:lang w:eastAsia="en-GB"/>
+            </w:rPr>
+          </w:pPr>
+          <w:hyperlink w:anchor="_Toc14272782" w:history="1">
+            <w:r>
+              <w:rPr>
+                <w:rStyle w:val="Hyperlink"/>
+                <w:noProof/>
+              </w:rPr>
               <w:t>REST API Endpoints</w:t>
             </w:r>
             <w:r>
@@ -828,7 +898,7 @@
                 <w:noProof/>
                 <w:webHidden/>
               </w:rPr>
-              <w:instrText xml:space="preserve"> PAGEREF _Toc14186825 \h </w:instrText>
+              <w:instrText xml:space="preserve"> PAGEREF _Toc14272782 \h </w:instrText>
             </w:r>
             <w:r>
               <w:rPr>
@@ -848,7 +918,77 @@
                 <w:noProof/>
                 <w:webHidden/>
               </w:rPr>
-              <w:t>7</w:t>
+              <w:t>8</w:t>
+            </w:r>
+            <w:r>
+              <w:rPr>
+                <w:noProof/>
+                <w:webHidden/>
+              </w:rPr>
+              <w:fldChar w:fldCharType="end"/>
+            </w:r>
+          </w:hyperlink>
+        </w:p>
+        <w:p>
+          <w:pPr>
+            <w:pStyle w:val="TOC1"/>
+            <w:tabs>
+              <w:tab w:val="right" w:leader="dot" w:pos="9016"/>
+            </w:tabs>
+            <w:rPr>
+              <w:rFonts w:eastAsiaTheme="minorEastAsia"/>
+              <w:noProof/>
+              <w:lang w:eastAsia="en-GB"/>
+            </w:rPr>
+          </w:pPr>
+          <w:hyperlink w:anchor="_Toc14272783" w:history="1">
+            <w:r>
+              <w:rPr>
+                <w:rStyle w:val="Hyperlink"/>
+                <w:noProof/>
+              </w:rPr>
+              <w:t>Testing</w:t>
+            </w:r>
+            <w:r>
+              <w:rPr>
+                <w:noProof/>
+                <w:webHidden/>
+              </w:rPr>
+              <w:tab/>
+            </w:r>
+            <w:r>
+              <w:rPr>
+                <w:noProof/>
+                <w:webHidden/>
+              </w:rPr>
+              <w:fldChar w:fldCharType="begin"/>
+            </w:r>
+            <w:r>
+              <w:rPr>
+                <w:noProof/>
+                <w:webHidden/>
+              </w:rPr>
+              <w:instrText xml:space="preserve"> PAGEREF _Toc14272783 \h </w:instrText>
+            </w:r>
+            <w:r>
+              <w:rPr>
+                <w:noProof/>
+                <w:webHidden/>
+              </w:rPr>
+            </w:r>
+            <w:r>
+              <w:rPr>
+                <w:noProof/>
+                <w:webHidden/>
+              </w:rPr>
+              <w:fldChar w:fldCharType="separate"/>
+            </w:r>
+            <w:r>
+              <w:rPr>
+                <w:noProof/>
+                <w:webHidden/>
+              </w:rPr>
+              <w:t>11</w:t>
             </w:r>
             <w:r>
               <w:rPr>
@@ -896,7 +1036,7 @@
       <w:pPr>
         <w:pStyle w:val="Heading1"/>
       </w:pPr>
-      <w:bookmarkStart w:id="0" w:name="_Toc14186816"/>
+      <w:bookmarkStart w:id="0" w:name="_Toc14272772"/>
       <w:r>
         <w:lastRenderedPageBreak/>
         <w:t>Design</w:t>
@@ -915,49 +1055,706 @@
       </w:r>
     </w:p>
     <w:p>
+      <w:r>
+        <w:t>This document provides an abstract non-programming language specific abstractions for API implementation. For more detail about specifics of C# implementation refer to the source code files where comments are used to describe the functional</w:t>
+      </w:r>
+      <w:r>
+        <w:t>ity of the program in a more specific way</w:t>
+      </w:r>
+      <w:r>
+        <w:t>.</w:t>
+      </w:r>
+    </w:p>
+    <w:p/>
+    <w:p>
       <w:pPr>
         <w:pStyle w:val="Heading2"/>
       </w:pPr>
+      <w:bookmarkStart w:id="1" w:name="_Toc14272773"/>
+      <w:r>
+        <w:t>Sequence diagrams</w:t>
+      </w:r>
+      <w:bookmarkEnd w:id="1"/>
+    </w:p>
+    <w:p/>
+    <w:p>
+      <w:r>
+        <w:t>Based on the specifications provided I have created two UML sequence diagrams for different use cases.</w:t>
+      </w:r>
+    </w:p>
+    <w:p>
+      <w:r>
+        <w:t xml:space="preserve">Those diagrams display an abstract idea of how the REST API should be </w:t>
+      </w:r>
+      <w:r>
+        <w:t>interacted with</w:t>
+      </w:r>
+      <w:r>
+        <w:t xml:space="preserve"> in the context of the whole application.</w:t>
+      </w:r>
+      <w:r>
+        <w:br w:type="page"/>
+      </w:r>
+    </w:p>
+    <w:p/>
+    <w:p>
+      <w:pPr>
+        <w:pStyle w:val="Heading3"/>
+      </w:pPr>
+      <w:bookmarkStart w:id="2" w:name="_Toc14272774"/>
+      <w:r>
+        <w:t>Use</w:t>
+      </w:r>
+      <w:r>
+        <w:t xml:space="preserve"> case 1: using REST API with already registered card.</w:t>
+      </w:r>
+      <w:bookmarkEnd w:id="2"/>
+    </w:p>
+    <w:p/>
+    <w:p>
+      <w:r>
+        <w:rPr>
+          <w:noProof/>
+          <w:lang w:eastAsia="en-GB"/>
+        </w:rPr>
+        <w:drawing>
+          <wp:inline distT="0" distB="0" distL="0" distR="0">
+            <wp:extent cx="4933315" cy="6209665"/>
+            <wp:effectExtent l="0" t="0" r="635" b="635"/>
+            <wp:docPr id="3" name="Picture 3" descr="C:\Users\Admin\Downloads\seq diagram 0.png"/>
+            <wp:cNvGraphicFramePr>
+              <a:graphicFrameLocks xmlns:a="http://schemas.openxmlformats.org/drawingml/2006/main" noChangeAspect="1"/>
+            </wp:cNvGraphicFramePr>
+            <a:graphic xmlns:a="http://schemas.openxmlformats.org/drawingml/2006/main">
+              <a:graphicData uri="http://schemas.openxmlformats.org/drawingml/2006/picture">
+                <pic:pic xmlns:pic="http://schemas.openxmlformats.org/drawingml/2006/picture">
+                  <pic:nvPicPr>
+                    <pic:cNvPr id="0" name="Picture 29" descr="C:\Users\Admin\Downloads\seq diagram 0.png"/>
+                    <pic:cNvPicPr>
+                      <a:picLocks noChangeAspect="1" noChangeArrowheads="1"/>
+                    </pic:cNvPicPr>
+                  </pic:nvPicPr>
+                  <pic:blipFill>
+                    <a:blip r:embed="rId8">
+                      <a:extLst>
+                        <a:ext uri="{28A0092B-C50C-407E-A947-70E740481C1C}">
+                          <a14:useLocalDpi xmlns:a14="http://schemas.microsoft.com/office/drawing/2010/main" val="0"/>
+                        </a:ext>
+                      </a:extLst>
+                    </a:blip>
+                    <a:srcRect/>
+                    <a:stretch>
+                      <a:fillRect/>
+                    </a:stretch>
+                  </pic:blipFill>
+                  <pic:spPr bwMode="auto">
+                    <a:xfrm>
+                      <a:off x="0" y="0"/>
+                      <a:ext cx="4933315" cy="6209665"/>
+                    </a:xfrm>
+                    <a:prstGeom prst="rect">
+                      <a:avLst/>
+                    </a:prstGeom>
+                    <a:noFill/>
+                    <a:ln>
+                      <a:noFill/>
+                    </a:ln>
+                  </pic:spPr>
+                </pic:pic>
+              </a:graphicData>
+            </a:graphic>
+          </wp:inline>
+        </w:drawing>
+      </w:r>
+    </w:p>
+    <w:p>
+      <w:r>
+        <w:br w:type="page"/>
+      </w:r>
+    </w:p>
+    <w:p>
+      <w:pPr>
+        <w:pStyle w:val="Heading3"/>
+      </w:pPr>
+      <w:bookmarkStart w:id="3" w:name="_Toc14272775"/>
+      <w:r>
+        <w:lastRenderedPageBreak/>
+        <w:t>Use</w:t>
+      </w:r>
+      <w:r>
+        <w:t xml:space="preserve"> case 2: using REST API with not registered card.</w:t>
+      </w:r>
+      <w:bookmarkEnd w:id="3"/>
+    </w:p>
+    <w:p/>
+    <w:p>
+      <w:r>
+        <w:rPr>
+          <w:noProof/>
+          <w:lang w:eastAsia="en-GB"/>
+        </w:rPr>
+        <w:drawing>
+          <wp:inline distT="0" distB="0" distL="0" distR="0">
+            <wp:extent cx="5347970" cy="5262880"/>
+            <wp:effectExtent l="0" t="0" r="5080" b="0"/>
+            <wp:docPr id="2" name="Picture 2" descr="C:\Users\Admin\Downloads\seq diagram 1.png"/>
+            <wp:cNvGraphicFramePr>
+              <a:graphicFrameLocks xmlns:a="http://schemas.openxmlformats.org/drawingml/2006/main" noChangeAspect="1"/>
+            </wp:cNvGraphicFramePr>
+            <a:graphic xmlns:a="http://schemas.openxmlformats.org/drawingml/2006/main">
+              <a:graphicData uri="http://schemas.openxmlformats.org/drawingml/2006/picture">
+                <pic:pic xmlns:pic="http://schemas.openxmlformats.org/drawingml/2006/picture">
+                  <pic:nvPicPr>
+                    <pic:cNvPr id="0" name="Picture 27" descr="C:\Users\Admin\Downloads\seq diagram 1.png"/>
+                    <pic:cNvPicPr>
+                      <a:picLocks noChangeAspect="1" noChangeArrowheads="1"/>
+                    </pic:cNvPicPr>
+                  </pic:nvPicPr>
+                  <pic:blipFill>
+                    <a:blip r:embed="rId9">
+                      <a:extLst>
+                        <a:ext uri="{28A0092B-C50C-407E-A947-70E740481C1C}">
+                          <a14:useLocalDpi xmlns:a14="http://schemas.microsoft.com/office/drawing/2010/main" val="0"/>
+                        </a:ext>
+                      </a:extLst>
+                    </a:blip>
+                    <a:srcRect/>
+                    <a:stretch>
+                      <a:fillRect/>
+                    </a:stretch>
+                  </pic:blipFill>
+                  <pic:spPr bwMode="auto">
+                    <a:xfrm>
+                      <a:off x="0" y="0"/>
+                      <a:ext cx="5347970" cy="5262880"/>
+                    </a:xfrm>
+                    <a:prstGeom prst="rect">
+                      <a:avLst/>
+                    </a:prstGeom>
+                    <a:noFill/>
+                    <a:ln>
+                      <a:noFill/>
+                    </a:ln>
+                  </pic:spPr>
+                </pic:pic>
+              </a:graphicData>
+            </a:graphic>
+          </wp:inline>
+        </w:drawing>
+      </w:r>
+    </w:p>
+    <w:p/>
+    <w:p>
+      <w:r>
+        <w:t>After registration of a card is finished the appl</w:t>
+      </w:r>
+      <w:r>
+        <w:t>ication should pro</w:t>
+      </w:r>
+      <w:r>
+        <w:t>ceed as usual (as displayed in u</w:t>
+      </w:r>
+      <w:r>
+        <w:t>se case 1).</w:t>
+      </w:r>
+    </w:p>
+    <w:p>
+      <w:r>
+        <w:br w:type="page"/>
+      </w:r>
+    </w:p>
+    <w:p>
+      <w:pPr>
+        <w:pStyle w:val="Heading1"/>
+      </w:pPr>
+      <w:bookmarkStart w:id="4" w:name="_Toc14272776"/>
+      <w:r>
+        <w:lastRenderedPageBreak/>
+        <w:t>Project Setup</w:t>
+      </w:r>
+      <w:bookmarkEnd w:id="4"/>
+    </w:p>
+    <w:p/>
+    <w:p>
+      <w:r>
+        <w:t>The REST API server was made by using ASP.NET</w:t>
+      </w:r>
+      <w:r>
+        <w:t xml:space="preserve"> C</w:t>
+      </w:r>
+      <w:r>
+        <w:t>ore</w:t>
+      </w:r>
+      <w:r>
+        <w:t xml:space="preserve"> 2.</w:t>
+      </w:r>
+      <w:r>
+        <w:t>2 with C#.</w:t>
+      </w:r>
+    </w:p>
+    <w:p>
+      <w:r>
+        <w:t>This particular REST API server was design</w:t>
+      </w:r>
+      <w:r>
+        <w:t>ed</w:t>
+      </w:r>
+      <w:r>
+        <w:t xml:space="preserve"> according to design principles of Microsoft.</w:t>
+      </w:r>
+    </w:p>
+    <w:p>
+      <w:r>
+        <w:t xml:space="preserve">The source code of the application is provided in the </w:t>
+      </w:r>
+      <w:r>
+        <w:t>“</w:t>
+      </w:r>
+      <w:r>
+        <w:t>qa_synoptic_project</w:t>
+      </w:r>
+      <w:r>
+        <w:t>”</w:t>
+      </w:r>
+      <w:r>
+        <w:t xml:space="preserve"> folder or can be accessed from a </w:t>
+      </w:r>
+      <w:r>
+        <w:t>GitHub</w:t>
+      </w:r>
+      <w:r>
+        <w:t xml:space="preserve"> repository: </w:t>
+      </w:r>
+      <w:hyperlink r:id="rId10" w:history="1">
+        <w:r>
+          <w:rPr>
+            <w:rStyle w:val="Hyperlink"/>
+          </w:rPr>
+          <w:t>https://github.com/PavelVjalicin/qa_synoptic_project</w:t>
+        </w:r>
+      </w:hyperlink>
     </w:p>
     <w:p>
       <w:pPr>
         <w:pStyle w:val="Heading2"/>
       </w:pPr>
-      <w:bookmarkStart w:id="1" w:name="_Toc14186817"/>
-      <w:r>
-        <w:t>Sequence diagrams</w:t>
-      </w:r>
-      <w:bookmarkEnd w:id="1"/>
+      <w:bookmarkStart w:id="5" w:name="_Toc14272777"/>
+      <w:r>
+        <w:t>Prerequisites</w:t>
+      </w:r>
+      <w:bookmarkEnd w:id="5"/>
     </w:p>
     <w:p/>
     <w:p>
-      <w:r>
-        <w:t>Based on the specifications provided I have created two UML sequence diagrams for different use cases.</w:t>
-      </w:r>
-    </w:p>
-    <w:p>
-      <w:r>
-        <w:t>Those diagrams display an abstract idea of how the REST API should be used in the context of the whole application.</w:t>
-      </w:r>
-      <w:r>
-        <w:br w:type="page"/>
-      </w:r>
+      <w:pPr>
+        <w:rPr>
+          <w:rStyle w:val="Hyperlink"/>
+        </w:rPr>
+      </w:pPr>
+      <w:r>
+        <w:t xml:space="preserve">Official Microsoft reference for OS support for ASP.NET CORE 2.2: </w:t>
+      </w:r>
+      <w:hyperlink r:id="rId11" w:history="1">
+        <w:r>
+          <w:rPr>
+            <w:rStyle w:val="Hyperlink"/>
+          </w:rPr>
+          <w:t>https://github.com/dotnet/core/blob/master/release-notes/2.2/2.2-supported-os.md</w:t>
+        </w:r>
+      </w:hyperlink>
     </w:p>
     <w:p/>
     <w:p>
-      <w:pPr>
-        <w:pStyle w:val="Heading3"/>
-      </w:pPr>
-      <w:bookmarkStart w:id="2" w:name="_Toc14186818"/>
-      <w:r>
-        <w:t>Use</w:t>
-      </w:r>
-      <w:r>
-        <w:t xml:space="preserve"> case 1: using REST API with already registered card.</w:t>
-      </w:r>
-      <w:bookmarkEnd w:id="2"/>
+      <w:r>
+        <w:t>Appropriate dotnet SDK for .NET Core 2.2 installed on the machine.</w:t>
+      </w:r>
+    </w:p>
+    <w:p>
+      <w:r>
+        <w:t xml:space="preserve">Link to SDK: </w:t>
+      </w:r>
+      <w:hyperlink r:id="rId12" w:history="1">
+        <w:r>
+          <w:rPr>
+            <w:rStyle w:val="Hyperlink"/>
+          </w:rPr>
+          <w:t>https://dotnet.microsoft.com/download</w:t>
+        </w:r>
+      </w:hyperlink>
     </w:p>
     <w:p/>
+    <w:p/>
+    <w:p>
+      <w:pPr>
+        <w:pStyle w:val="Heading2"/>
+      </w:pPr>
+      <w:bookmarkStart w:id="6" w:name="_Toc14272778"/>
+      <w:r>
+        <w:t>Project Structure</w:t>
+      </w:r>
+      <w:bookmarkEnd w:id="6"/>
+    </w:p>
+    <w:p/>
+    <w:p>
+      <w:pPr>
+        <w:pStyle w:val="ListParagraph"/>
+        <w:numPr>
+          <w:ilvl w:val="0"/>
+          <w:numId w:val="4"/>
+        </w:numPr>
+      </w:pPr>
+      <w:r>
+        <w:t>./qa_synoptic_project – Main project folder.</w:t>
+      </w:r>
+    </w:p>
+    <w:p>
+      <w:pPr>
+        <w:pStyle w:val="ListParagraph"/>
+        <w:numPr>
+          <w:ilvl w:val="1"/>
+          <w:numId w:val="4"/>
+        </w:numPr>
+      </w:pPr>
+      <w:r>
+        <w:t>./FirstCateringLtd.BackService – Contains REST API Implementation</w:t>
+      </w:r>
+    </w:p>
+    <w:p>
+      <w:pPr>
+        <w:pStyle w:val="ListParagraph"/>
+        <w:ind w:left="1440"/>
+      </w:pPr>
+    </w:p>
+    <w:p>
+      <w:pPr>
+        <w:pStyle w:val="ListParagraph"/>
+        <w:numPr>
+          <w:ilvl w:val="2"/>
+          <w:numId w:val="4"/>
+        </w:numPr>
+      </w:pPr>
+      <w:r>
+        <w:t>./FirstCateringLtd.BackService.csproj – REST API configuration file contains dependencies and framework libraries.</w:t>
+      </w:r>
+    </w:p>
+    <w:p>
+      <w:pPr>
+        <w:pStyle w:val="ListParagraph"/>
+        <w:ind w:left="2160"/>
+      </w:pPr>
+    </w:p>
+    <w:p>
+      <w:pPr>
+        <w:pStyle w:val="ListParagraph"/>
+        <w:numPr>
+          <w:ilvl w:val="2"/>
+          <w:numId w:val="4"/>
+        </w:numPr>
+      </w:pPr>
+      <w:r>
+        <w:t>./Program.cs – C# project initialisation</w:t>
+      </w:r>
+      <w:r>
+        <w:t>,</w:t>
+      </w:r>
+      <w:r>
+        <w:t xml:space="preserve"> main class.</w:t>
+      </w:r>
+    </w:p>
+    <w:p>
+      <w:pPr>
+        <w:pStyle w:val="ListParagraph"/>
+      </w:pPr>
+    </w:p>
+    <w:p>
+      <w:pPr>
+        <w:pStyle w:val="ListParagraph"/>
+        <w:ind w:left="2160"/>
+      </w:pPr>
+    </w:p>
+    <w:p>
+      <w:pPr>
+        <w:pStyle w:val="ListParagraph"/>
+        <w:numPr>
+          <w:ilvl w:val="2"/>
+          <w:numId w:val="4"/>
+        </w:numPr>
+      </w:pPr>
+      <w:r>
+        <w:t>./Startup.cs – ASP.NET Core configuration file. Used to initialise database, implement</w:t>
+      </w:r>
+      <w:r>
+        <w:t xml:space="preserve"> runtime</w:t>
+      </w:r>
+      <w:r>
+        <w:t xml:space="preserve"> libraries.</w:t>
+      </w:r>
+      <w:r>
+        <w:t xml:space="preserve"> Set up ASP.NET Core environments.</w:t>
+      </w:r>
+    </w:p>
+    <w:p>
+      <w:pPr>
+        <w:pStyle w:val="ListParagraph"/>
+        <w:ind w:left="1440"/>
+      </w:pPr>
+    </w:p>
+    <w:p>
+      <w:pPr>
+        <w:pStyle w:val="ListParagraph"/>
+        <w:numPr>
+          <w:ilvl w:val="2"/>
+          <w:numId w:val="4"/>
+        </w:numPr>
+      </w:pPr>
+      <w:r>
+        <w:t>./Data – Contains database contexts. Files that the database will use to generate an appropriate database based on the class interface.</w:t>
+      </w:r>
+    </w:p>
+    <w:p>
+      <w:pPr>
+        <w:pStyle w:val="ListParagraph"/>
+        <w:ind w:left="2160"/>
+      </w:pPr>
+    </w:p>
+    <w:p>
+      <w:pPr>
+        <w:pStyle w:val="ListParagraph"/>
+        <w:numPr>
+          <w:ilvl w:val="2"/>
+          <w:numId w:val="4"/>
+        </w:numPr>
+      </w:pPr>
+      <w:r>
+        <w:t>./Models – Contains database Model classes.</w:t>
+      </w:r>
+    </w:p>
+    <w:p>
+      <w:pPr>
+        <w:pStyle w:val="ListParagraph"/>
+        <w:ind w:left="2160"/>
+      </w:pPr>
+    </w:p>
+    <w:p>
+      <w:pPr>
+        <w:pStyle w:val="ListParagraph"/>
+        <w:numPr>
+          <w:ilvl w:val="2"/>
+          <w:numId w:val="4"/>
+        </w:numPr>
+      </w:pPr>
+      <w:r>
+        <w:t>./Controllers – Contains controllers that are used for REST API.</w:t>
+      </w:r>
+    </w:p>
+    <w:p>
+      <w:pPr>
+        <w:pStyle w:val="ListParagraph"/>
+      </w:pPr>
+    </w:p>
+    <w:p>
+      <w:pPr>
+        <w:pStyle w:val="ListParagraph"/>
+        <w:ind w:left="2160"/>
+      </w:pPr>
+    </w:p>
+    <w:p>
+      <w:pPr>
+        <w:pStyle w:val="ListParagraph"/>
+        <w:numPr>
+          <w:ilvl w:val="1"/>
+          <w:numId w:val="4"/>
+        </w:numPr>
+      </w:pPr>
+      <w:r>
+        <w:t>./FirstCateringLtd.Test</w:t>
+      </w:r>
+      <w:r>
+        <w:t>s</w:t>
+      </w:r>
+      <w:r>
+        <w:t xml:space="preserve"> – Contains Tests for REST API Implementation </w:t>
+      </w:r>
+    </w:p>
+    <w:p>
+      <w:pPr>
+        <w:pStyle w:val="ListParagraph"/>
+        <w:ind w:left="1440"/>
+      </w:pPr>
+    </w:p>
+    <w:p>
+      <w:pPr>
+        <w:pStyle w:val="ListParagraph"/>
+        <w:numPr>
+          <w:ilvl w:val="2"/>
+          <w:numId w:val="4"/>
+        </w:numPr>
+      </w:pPr>
+      <w:r>
+        <w:lastRenderedPageBreak/>
+        <w:t>./FirstCateringLtd.Tests.csproj – Test project C# asp.net core configuration file contains dependencies and framework libraries.</w:t>
+      </w:r>
+    </w:p>
+    <w:p>
+      <w:pPr>
+        <w:pStyle w:val="ListParagraph"/>
+        <w:ind w:left="2160"/>
+      </w:pPr>
+    </w:p>
+    <w:p>
+      <w:pPr>
+        <w:pStyle w:val="ListParagraph"/>
+        <w:numPr>
+          <w:ilvl w:val="2"/>
+          <w:numId w:val="4"/>
+        </w:numPr>
+      </w:pPr>
+      <w:r>
+        <w:t>./FunctionalityTests.cs – Contains all of the REST API tests.</w:t>
+      </w:r>
+    </w:p>
+    <w:p/>
+    <w:p/>
+    <w:p>
+      <w:pPr>
+        <w:pStyle w:val="Heading2"/>
+      </w:pPr>
+      <w:bookmarkStart w:id="7" w:name="_Toc14272779"/>
+      <w:r>
+        <w:t>Compiling</w:t>
+      </w:r>
+      <w:bookmarkEnd w:id="7"/>
+    </w:p>
+    <w:p/>
+    <w:p>
+      <w:r>
+        <w:t>This project was not designed to run in production environment.</w:t>
+      </w:r>
+    </w:p>
+    <w:p>
+      <w:r>
+        <w:t>The specifications did not provide a clear idea of a development environment setup. To build an executable version of the project some project configuration changes will have to be made.</w:t>
+      </w:r>
+    </w:p>
+    <w:p>
+      <w:r>
+        <w:t xml:space="preserve">Notes from Microsoft about different environment settings: </w:t>
+      </w:r>
+    </w:p>
+    <w:p>
+      <w:hyperlink r:id="rId13" w:history="1">
+        <w:r>
+          <w:rPr>
+            <w:rStyle w:val="Hyperlink"/>
+          </w:rPr>
+          <w:t>https://docs.microsoft.com/en-us/aspnet/core/fundamentals/environments?view=aspnetcore-2.2</w:t>
+        </w:r>
+      </w:hyperlink>
+    </w:p>
+    <w:p>
+      <w:r>
+        <w:t>Notes from Microsoft explaining how to compile executable file</w:t>
+      </w:r>
+      <w:r>
+        <w:t>s</w:t>
+      </w:r>
+      <w:r>
+        <w:t xml:space="preserve"> for different operating systems:</w:t>
+      </w:r>
+    </w:p>
+    <w:p>
+      <w:hyperlink r:id="rId14" w:history="1">
+        <w:r>
+          <w:rPr>
+            <w:rStyle w:val="Hyperlink"/>
+          </w:rPr>
+          <w:t>https://docs.microsoft.com/en-us/dotnet/core/rid-catalog</w:t>
+        </w:r>
+      </w:hyperlink>
+    </w:p>
+    <w:p>
+      <w:pPr>
+        <w:rPr>
+          <w:b/>
+        </w:rPr>
+      </w:pPr>
+      <w:r>
+        <w:t xml:space="preserve">To run the project in development mode issue the following command in the command prompt from “qa_synoptic_project/FirstCateringLtd.BackService/” location: </w:t>
+      </w:r>
+      <w:r>
+        <w:rPr>
+          <w:b/>
+        </w:rPr>
+        <w:t>dotnet run</w:t>
+      </w:r>
+    </w:p>
+    <w:p>
+      <w:r>
+        <w:t>Here is a video by Microsoft employee on how to use and setup ASP.NET CORE REST API server and more</w:t>
+      </w:r>
+      <w:r>
+        <w:t>:</w:t>
+      </w:r>
+      <w:r>
+        <w:t xml:space="preserve"> </w:t>
+      </w:r>
+      <w:hyperlink r:id="rId15" w:history="1">
+        <w:r>
+          <w:rPr>
+            <w:rStyle w:val="Hyperlink"/>
+          </w:rPr>
+          <w:t>https://www.youtube.com/watch?v=--lYHxrsLsc</w:t>
+        </w:r>
+      </w:hyperlink>
+    </w:p>
+    <w:p>
+      <w:r>
+        <w:t>After issuing the following command the server will be run on localhost with a random port assigned to it. The address</w:t>
+      </w:r>
+      <w:r>
+        <w:t xml:space="preserve"> and port</w:t>
+      </w:r>
+      <w:r>
+        <w:t xml:space="preserve"> of the server </w:t>
+      </w:r>
+      <w:r>
+        <w:t>will</w:t>
+      </w:r>
+      <w:r>
+        <w:t xml:space="preserve"> be display in the console.</w:t>
+      </w:r>
+    </w:p>
+    <w:p>
+      <w:pPr>
+        <w:pStyle w:val="Heading2"/>
+      </w:pPr>
+      <w:bookmarkStart w:id="8" w:name="_Toc14272780"/>
+      <w:r>
+        <w:t xml:space="preserve">Data </w:t>
+      </w:r>
+      <w:r>
+        <w:t>Structures</w:t>
+      </w:r>
+      <w:bookmarkEnd w:id="8"/>
+    </w:p>
+    <w:p/>
+    <w:p>
+      <w:r>
+        <w:t xml:space="preserve">The following data </w:t>
+      </w:r>
+      <w:r>
+        <w:t>structures</w:t>
+      </w:r>
+      <w:r>
+        <w:t xml:space="preserve"> were</w:t>
+      </w:r>
+      <w:r>
+        <w:t xml:space="preserve"> created for this project</w:t>
+      </w:r>
+      <w:r>
+        <w:t>:</w:t>
+      </w:r>
+    </w:p>
     <w:p>
       <w:r>
         <w:pict>
@@ -980,309 +1777,7 @@
             <v:path o:extrusionok="f" gradientshapeok="t" o:connecttype="rect"/>
             <o:lock v:ext="edit" aspectratio="t"/>
           </v:shapetype>
-          <v:shape id="_x0000_i1025" type="#_x0000_t75" style="width:421.5pt;height:489pt">
-            <v:imagedata r:id="rId8" o:title="Seq diagram1"/>
-          </v:shape>
-        </w:pict>
-      </w:r>
-    </w:p>
-    <w:p>
-      <w:r>
-        <w:br w:type="page"/>
-      </w:r>
-    </w:p>
-    <w:p>
-      <w:pPr>
-        <w:pStyle w:val="Heading3"/>
-      </w:pPr>
-      <w:bookmarkStart w:id="3" w:name="_Toc14186819"/>
-      <w:r>
-        <w:lastRenderedPageBreak/>
-        <w:t>Use</w:t>
-      </w:r>
-      <w:r>
-        <w:t xml:space="preserve"> case 2: using REST API with not registered card.</w:t>
-      </w:r>
-      <w:bookmarkEnd w:id="3"/>
-    </w:p>
-    <w:p/>
-    <w:p>
-      <w:r>
-        <w:pict>
-          <v:shape id="_x0000_i1026" type="#_x0000_t75" style="width:420.75pt;height:414.75pt">
-            <v:imagedata r:id="rId9" o:title="Seq diagram noCard"/>
-          </v:shape>
-        </w:pict>
-      </w:r>
-    </w:p>
-    <w:p/>
-    <w:p>
-      <w:r>
-        <w:t>After registration of a card is finished the appl</w:t>
-      </w:r>
-      <w:r>
-        <w:t>ication should proceed as usual (as displayed in Use case 1).</w:t>
-      </w:r>
-    </w:p>
-    <w:p>
-      <w:r>
-        <w:br w:type="page"/>
-      </w:r>
-    </w:p>
-    <w:p>
-      <w:pPr>
-        <w:pStyle w:val="Heading1"/>
-      </w:pPr>
-      <w:r>
-        <w:lastRenderedPageBreak/>
-        <w:t>Project Setup</w:t>
-      </w:r>
-    </w:p>
-    <w:p/>
-    <w:p>
-      <w:r>
-        <w:t>The REST API server was made by using ASP.NET</w:t>
-      </w:r>
-      <w:r>
-        <w:t xml:space="preserve"> C</w:t>
-      </w:r>
-      <w:r>
-        <w:t>ore</w:t>
-      </w:r>
-      <w:r>
-        <w:t xml:space="preserve"> 2.</w:t>
-      </w:r>
-      <w:r>
-        <w:t>2 with C#.</w:t>
-      </w:r>
-    </w:p>
-    <w:p>
-      <w:r>
-        <w:t>This particular REST API server was design according to design principles of Microsoft.</w:t>
-      </w:r>
-    </w:p>
-    <w:p>
-      <w:r>
-        <w:t xml:space="preserve">The source code of the application is provided in the </w:t>
-      </w:r>
-      <w:r>
-        <w:t>“</w:t>
-      </w:r>
-      <w:r>
-        <w:t>qa_synoptic_project</w:t>
-      </w:r>
-      <w:r>
-        <w:t>”</w:t>
-      </w:r>
-      <w:r>
-        <w:t xml:space="preserve"> folder or can be accessed from a github repository: </w:t>
-      </w:r>
-      <w:hyperlink r:id="rId10" w:history="1">
-        <w:r>
-          <w:rPr>
-            <w:rStyle w:val="Hyperlink"/>
-          </w:rPr>
-          <w:t>https://github.com/PavelVjalicin/qa_synoptic_project</w:t>
-        </w:r>
-      </w:hyperlink>
-    </w:p>
-    <w:p/>
-    <w:p/>
-    <w:p>
-      <w:pPr>
-        <w:pStyle w:val="Heading2"/>
-      </w:pPr>
-      <w:bookmarkStart w:id="4" w:name="_Toc14186821"/>
-      <w:r>
-        <w:t>Prerequisites</w:t>
-      </w:r>
-      <w:bookmarkEnd w:id="4"/>
-    </w:p>
-    <w:p/>
-    <w:p>
-      <w:r>
-        <w:t>Supported OS.</w:t>
-      </w:r>
-    </w:p>
-    <w:p>
-      <w:r>
-        <w:t xml:space="preserve">Official Microsoft reference for OS support for ASP.NET CORE 2.2: </w:t>
-      </w:r>
-      <w:hyperlink r:id="rId11" w:history="1">
-        <w:r>
-          <w:rPr>
-            <w:rStyle w:val="Hyperlink"/>
-          </w:rPr>
-          <w:t>https://github.com/dotnet/core/blob/master/release-notes/2.2/2.2-supported-os.md</w:t>
-        </w:r>
-      </w:hyperlink>
-    </w:p>
-    <w:p/>
-    <w:p>
-      <w:r>
-        <w:t>Appropriate dotnet SDK for .NET Core 2.2 installed on the machine.</w:t>
-      </w:r>
-    </w:p>
-    <w:p>
-      <w:r>
-        <w:t xml:space="preserve">Link to SDK: </w:t>
-      </w:r>
-      <w:hyperlink r:id="rId12" w:history="1">
-        <w:r>
-          <w:rPr>
-            <w:rStyle w:val="Hyperlink"/>
-          </w:rPr>
-          <w:t>https://dotnet.microsoft.com/download</w:t>
-        </w:r>
-      </w:hyperlink>
-    </w:p>
-    <w:p/>
-    <w:p/>
-    <w:p>
-      <w:pPr>
-        <w:pStyle w:val="Heading2"/>
-      </w:pPr>
-      <w:bookmarkStart w:id="5" w:name="_Toc14186822"/>
-      <w:r>
-        <w:t>Compiling</w:t>
-      </w:r>
-      <w:bookmarkEnd w:id="5"/>
-    </w:p>
-    <w:p/>
-    <w:p>
-      <w:r>
-        <w:t>This project was not designed to run in production environment.</w:t>
-      </w:r>
-    </w:p>
-    <w:p>
-      <w:r>
-        <w:t>The specifications did not provide a clear idea of a development environment setup. To build an executable version of the project some project configuration changes will have to be made.</w:t>
-      </w:r>
-    </w:p>
-    <w:p>
-      <w:r>
-        <w:t xml:space="preserve">Notes from Microsoft about different environment settings: </w:t>
-      </w:r>
-    </w:p>
-    <w:p>
-      <w:hyperlink r:id="rId13" w:history="1">
-        <w:r>
-          <w:rPr>
-            <w:rStyle w:val="Hyperlink"/>
-          </w:rPr>
-          <w:t>https://docs.microsoft.com/en-us/aspnet/core/fundamentals/environments?view=aspnetcore-2.2</w:t>
-        </w:r>
-      </w:hyperlink>
-    </w:p>
-    <w:p>
-      <w:r>
-        <w:t>Notes from Microsoft explaining how to compile an executable file for different operating systems:</w:t>
-      </w:r>
-    </w:p>
-    <w:p>
-      <w:hyperlink r:id="rId14" w:history="1">
-        <w:r>
-          <w:rPr>
-            <w:rStyle w:val="Hyperlink"/>
-          </w:rPr>
-          <w:t>https://docs.microsoft.com/en-us/dotnet/core/rid-catalog</w:t>
-        </w:r>
-      </w:hyperlink>
-    </w:p>
-    <w:p>
-      <w:pPr>
-        <w:rPr>
-          <w:b/>
-        </w:rPr>
-      </w:pPr>
-      <w:r>
-        <w:t xml:space="preserve">To run the project in development mode issue the following command in the command prompt from “qa_synoptic_project/FirstCateringLtd.BackService/” location: </w:t>
-      </w:r>
-      <w:r>
-        <w:rPr>
-          <w:b/>
-        </w:rPr>
-        <w:t>dotnet run</w:t>
-      </w:r>
-    </w:p>
-    <w:p>
-      <w:r>
-        <w:t xml:space="preserve">Here is a video by Microsoft employee on how to use and setup ASP.NET CORE REST API server and more in detail: </w:t>
-      </w:r>
-      <w:hyperlink r:id="rId15" w:history="1">
-        <w:r>
-          <w:rPr>
-            <w:rStyle w:val="Hyperlink"/>
-          </w:rPr>
-          <w:t>https://www.youtube.com/watch?v=--lYHxrsLsc</w:t>
-        </w:r>
-      </w:hyperlink>
-    </w:p>
-    <w:p>
-      <w:r>
-        <w:t xml:space="preserve">After issuing the following command the server will be run on localhost with a random port assigned to it. The address of the server </w:t>
-      </w:r>
-      <w:r>
-        <w:t>will</w:t>
-      </w:r>
-      <w:r>
-        <w:t xml:space="preserve"> be display in the console.</w:t>
-      </w:r>
-    </w:p>
-    <w:p>
-      <w:pPr>
-        <w:pStyle w:val="Heading2"/>
-      </w:pPr>
-      <w:bookmarkStart w:id="6" w:name="_Toc14186823"/>
-      <w:r>
-        <w:lastRenderedPageBreak/>
-        <w:t>Project Structure</w:t>
-      </w:r>
-    </w:p>
-    <w:p/>
-    <w:p>
-      <w:bookmarkStart w:id="7" w:name="_GoBack"/>
-      <w:bookmarkEnd w:id="7"/>
-    </w:p>
-    <w:p>
-      <w:pPr>
-        <w:pStyle w:val="Heading2"/>
-      </w:pPr>
-    </w:p>
-    <w:p>
-      <w:pPr>
-        <w:pStyle w:val="Heading2"/>
-      </w:pPr>
-      <w:r>
-        <w:t xml:space="preserve">Data </w:t>
-      </w:r>
-      <w:r>
-        <w:t>Structures</w:t>
-      </w:r>
-      <w:bookmarkEnd w:id="6"/>
-    </w:p>
-    <w:p/>
-    <w:p>
-      <w:r>
-        <w:t xml:space="preserve">The following data </w:t>
-      </w:r>
-      <w:r>
-        <w:t>structures</w:t>
-      </w:r>
-      <w:r>
-        <w:t xml:space="preserve"> were</w:t>
-      </w:r>
-      <w:r>
-        <w:t xml:space="preserve"> created for this project</w:t>
-      </w:r>
-      <w:r>
-        <w:t>:</w:t>
-      </w:r>
-    </w:p>
-    <w:p>
-      <w:r>
-        <w:pict>
-          <v:shape id="_x0000_i1027" type="#_x0000_t75" style="width:353.25pt;height:160.5pt">
+          <v:shape id="_x0000_i1043" type="#_x0000_t75" style="width:353.3pt;height:160.75pt">
             <v:imagedata r:id="rId16" o:title="DataModel"/>
           </v:shape>
         </w:pict>
@@ -1295,13 +1790,17 @@
     </w:p>
     <w:p>
       <w:r>
+        <w:lastRenderedPageBreak/>
         <w:t xml:space="preserve">We </w:t>
       </w:r>
       <w:r>
-        <w:t xml:space="preserve">user </w:t>
-      </w:r>
-      <w:r>
-        <w:t>the Employee class</w:t>
+        <w:t xml:space="preserve">use </w:t>
+      </w:r>
+      <w:r>
+        <w:t>E</w:t>
+      </w:r>
+      <w:r>
+        <w:t>mployee class</w:t>
       </w:r>
       <w:r>
         <w:t xml:space="preserve"> as our Model that we store in database </w:t>
@@ -1312,15 +1811,60 @@
     </w:p>
     <w:p>
       <w:r>
-        <w:t>Database that is used has to have an appropriate table called Employee with all of the above fields in it.</w:t>
-      </w:r>
-      <w:r>
-        <w:t xml:space="preserve"> The current implementation has a built in database that is generated by ASP.NET Core framework. ASP.NET Core has multiple supported database types in this instance we use SQLite implementation.</w:t>
-      </w:r>
-    </w:p>
-    <w:p>
-      <w:r>
-        <w:t>The database generated is currently called CateringDatabase.db. The name of database can be changed from the Startup.cs in the FirstCateringLtd.BackService folder.</w:t>
+        <w:t>Configured database</w:t>
+      </w:r>
+      <w:r>
+        <w:t xml:space="preserve"> has to have an appropriate table called Employee with all of the fields</w:t>
+      </w:r>
+      <w:r>
+        <w:t xml:space="preserve"> provided</w:t>
+      </w:r>
+      <w:r>
+        <w:t xml:space="preserve"> </w:t>
+      </w:r>
+      <w:r>
+        <w:t>above</w:t>
+      </w:r>
+      <w:r>
+        <w:t>.</w:t>
+      </w:r>
+      <w:r>
+        <w:t xml:space="preserve"> The current implementation has a built</w:t>
+      </w:r>
+      <w:r>
+        <w:t>-</w:t>
+      </w:r>
+      <w:r>
+        <w:t>in database that is generated by ASP.NET Core framework. ASP.NET Core has multiple supported database types</w:t>
+      </w:r>
+      <w:r>
+        <w:t>.</w:t>
+      </w:r>
+      <w:r>
+        <w:t xml:space="preserve"> </w:t>
+      </w:r>
+      <w:r>
+        <w:t>I</w:t>
+      </w:r>
+      <w:r>
+        <w:t>n this instance we use SQLite implementation.</w:t>
+      </w:r>
+    </w:p>
+    <w:p>
+      <w:r>
+        <w:t xml:space="preserve">The </w:t>
+      </w:r>
+      <w:r>
+        <w:t xml:space="preserve">generated </w:t>
+      </w:r>
+      <w:r>
+        <w:t>database is currently called CateringDatabase.db</w:t>
+      </w:r>
+      <w:r>
+        <w:t xml:space="preserve"> and is stored in the root folder of the BackService project</w:t>
+      </w:r>
+      <w:r>
+        <w:t>. The name of database can be changed from the Startup.cs in the FirstCateringLtd.BackService folder.</w:t>
       </w:r>
     </w:p>
     <w:p>
@@ -1333,7 +1877,13 @@
         <w:t>Here is a list of supported database types</w:t>
       </w:r>
       <w:r>
-        <w:t xml:space="preserve"> provided by Microsoft: </w:t>
+        <w:t xml:space="preserve"> provided by Microsoft</w:t>
+      </w:r>
+      <w:r>
+        <w:t xml:space="preserve"> for ASP.NET Core</w:t>
+      </w:r>
+      <w:r>
+        <w:t xml:space="preserve">: </w:t>
       </w:r>
     </w:p>
     <w:p>
@@ -1351,22 +1901,1311 @@
       <w:pPr>
         <w:pStyle w:val="Heading2"/>
       </w:pPr>
-      <w:bookmarkStart w:id="8" w:name="_Toc14186824"/>
-      <w:r>
-        <w:t>Project Structure</w:t>
-      </w:r>
-      <w:bookmarkEnd w:id="8"/>
+      <w:bookmarkStart w:id="9" w:name="_Toc14272781"/>
+      <w:r>
+        <w:t>Testing</w:t>
+      </w:r>
+      <w:bookmarkEnd w:id="9"/>
     </w:p>
     <w:p/>
     <w:p>
+      <w:r>
+        <w:t>Testing was done using xUnit tests for C# ASP.NET Core.</w:t>
+      </w:r>
+    </w:p>
+    <w:p>
+      <w:r>
+        <w:t>Testing project is located in the “/qa_synoptic_project/FirstCateringLtd.Tests” folder.</w:t>
+      </w:r>
+    </w:p>
+    <w:p>
+      <w:r>
+        <w:t>To run automated tests run a command prompt command “dotnet test” from “</w:t>
+      </w:r>
+      <w:r>
+        <w:t>/qa_synoptic_project/FirstCateringLtd.Tests</w:t>
+      </w:r>
+      <w:r>
+        <w:t xml:space="preserve">” location. </w:t>
+      </w:r>
+    </w:p>
+    <w:p/>
+    <w:p>
       <w:pPr>
         <w:pStyle w:val="Heading2"/>
       </w:pPr>
-      <w:bookmarkStart w:id="9" w:name="_Toc14186825"/>
+      <w:bookmarkStart w:id="10" w:name="_Toc14272782"/>
       <w:r>
         <w:t>REST API Endpoints</w:t>
       </w:r>
-      <w:bookmarkEnd w:id="9"/>
+      <w:bookmarkEnd w:id="10"/>
+    </w:p>
+    <w:p/>
+    <w:p>
+      <w:r>
+        <w:t xml:space="preserve">This project uses Swagger for REST API Endpoint documentation available at </w:t>
+      </w:r>
+      <w:hyperlink w:history="1">
+        <w:r>
+          <w:rPr>
+            <w:rStyle w:val="Hyperlink"/>
+          </w:rPr>
+          <w:t>http://{host}/swagger</w:t>
+        </w:r>
+      </w:hyperlink>
+      <w:r>
+        <w:t xml:space="preserve"> </w:t>
+      </w:r>
+      <w:r>
+        <w:t>while running the project</w:t>
+      </w:r>
+      <w:r>
+        <w:t xml:space="preserve"> server. </w:t>
+      </w:r>
+    </w:p>
+    <w:p>
+      <w:r>
+        <w:t>Beware: Swagger executes the API calls on the actual database changing the database in the process.</w:t>
+      </w:r>
+    </w:p>
+    <w:p>
+      <w:r>
+        <w:t>Note: Swagger API Documentation should be disabled while running the project in production mode.</w:t>
+      </w:r>
+    </w:p>
+    <w:p>
+      <w:r>
+        <w:t>The</w:t>
+      </w:r>
+      <w:r>
+        <w:t xml:space="preserve"> REST API endpoints</w:t>
+      </w:r>
+      <w:r>
+        <w:t xml:space="preserve"> of this implementation</w:t>
+      </w:r>
+      <w:r>
+        <w:t xml:space="preserve"> are declared in the /qa_synoptic_project/FirstCateringLtd.BackService/Controllers/EmployeeController.cs file.</w:t>
+      </w:r>
+    </w:p>
+    <w:p/>
+    <w:p>
+      <w:r>
+        <w:t>Documentation for REST API endpoints:</w:t>
+      </w:r>
+    </w:p>
+    <w:p>
+      <w:r>
+        <w:t>Crucial endpoints:</w:t>
+      </w:r>
+    </w:p>
+    <w:p/>
+    <w:p>
+      <w:pPr>
+        <w:rPr>
+          <w:b/>
+        </w:rPr>
+      </w:pPr>
+      <w:r>
+        <w:rPr>
+          <w:b/>
+        </w:rPr>
+        <w:t>GET /api/Employee/{cardId}</w:t>
+      </w:r>
+    </w:p>
+    <w:p>
+      <w:r>
+        <w:t>Used to authenticate an employee with a registered card.</w:t>
+      </w:r>
+    </w:p>
+    <w:p>
+      <w:r>
+        <w:lastRenderedPageBreak/>
+        <w:t>Takes employee’s card Identification number.</w:t>
+      </w:r>
+    </w:p>
+    <w:p>
+      <w:r>
+        <w:t>Returns either a 200 welcome message with employees name if card is registered or a 404 with a message that the user needs to register first.</w:t>
+      </w:r>
+    </w:p>
+    <w:p/>
+    <w:p>
+      <w:pPr>
+        <w:rPr>
+          <w:b/>
+        </w:rPr>
+      </w:pPr>
+      <w:r>
+        <w:rPr>
+          <w:b/>
+        </w:rPr>
+        <w:t>POST /api/Employee</w:t>
+      </w:r>
+    </w:p>
+    <w:p>
+      <w:r>
+        <w:t>Used to register employee’s card with employee credentials.</w:t>
+      </w:r>
+    </w:p>
+    <w:p>
+      <w:r>
+        <w:t>Takes an EmployeeInputData Data structure in the request body as JSON.</w:t>
+      </w:r>
+    </w:p>
+    <w:p>
+      <w:r>
+        <w:t>EmployeeInputData Data Structure is described</w:t>
+      </w:r>
+      <w:r>
+        <w:t xml:space="preserve"> in the Implementation section of this document</w:t>
+      </w:r>
+      <w:r>
+        <w:t>.</w:t>
+      </w:r>
+    </w:p>
+    <w:p>
+      <w:r>
+        <w:t>Returns 200 if successful.</w:t>
+      </w:r>
+    </w:p>
+    <w:p>
+      <w:r>
+        <w:t>Returns 400 with an error message of what went wrong if the input data was not filled in properly.</w:t>
+      </w:r>
+    </w:p>
+    <w:p/>
+    <w:p>
+      <w:pPr>
+        <w:rPr>
+          <w:b/>
+        </w:rPr>
+      </w:pPr>
+      <w:r>
+        <w:rPr>
+          <w:b/>
+        </w:rPr>
+        <w:t>GET /api/Employee/credit/{cardId}</w:t>
+      </w:r>
+    </w:p>
+    <w:p>
+      <w:r>
+        <w:t>Used to retrieve employees current balance.</w:t>
+      </w:r>
+    </w:p>
+    <w:p>
+      <w:r>
+        <w:t>Takes employee’s card ID</w:t>
+      </w:r>
+    </w:p>
+    <w:p>
+      <w:r>
+        <w:t>Returns 200 with a current balance number.</w:t>
+      </w:r>
+    </w:p>
+    <w:p>
+      <w:r>
+        <w:t>Returns 404 if card id was not found</w:t>
+      </w:r>
+    </w:p>
+    <w:p/>
+    <w:p>
+      <w:pPr>
+        <w:rPr>
+          <w:b/>
+        </w:rPr>
+      </w:pPr>
+      <w:r>
+        <w:rPr>
+          <w:b/>
+        </w:rPr>
+        <w:t>PUT /api/Employee/credit/{cardId}</w:t>
+      </w:r>
+    </w:p>
+    <w:p>
+      <w:r>
+        <w:t>Used to change the current balance of an employee.</w:t>
+      </w:r>
+    </w:p>
+    <w:p>
+      <w:r>
+        <w:t>Takes a double value in request body that is going to replace the current balance of an employee.</w:t>
+      </w:r>
+    </w:p>
+    <w:p>
+      <w:r>
+        <w:t>Returns 200 if API call went through.</w:t>
+      </w:r>
+    </w:p>
+    <w:p>
+      <w:r>
+        <w:t>Returns 400 if the request body was not filled in properly</w:t>
+      </w:r>
+    </w:p>
+    <w:p>
+      <w:r>
+        <w:t>Returns 404 with error message if card id was not found in the database.</w:t>
+      </w:r>
+    </w:p>
+    <w:p/>
+    <w:p>
+      <w:r>
+        <w:t>Additional optional endpoints:</w:t>
+      </w:r>
+    </w:p>
+    <w:p>
+      <w:r>
+        <w:t>The specification does not specify if I need to add standard REST API nodes for data deletion, retrieval and updating. I added those to comply with REST API standards and</w:t>
+      </w:r>
+      <w:r>
+        <w:t xml:space="preserve"> for</w:t>
+      </w:r>
+      <w:r>
+        <w:t xml:space="preserve"> testing purposes. </w:t>
+      </w:r>
+      <w:r>
+        <w:t xml:space="preserve">If </w:t>
+      </w:r>
+      <w:r>
+        <w:t>those are not</w:t>
+      </w:r>
+      <w:r>
+        <w:t xml:space="preserve"> needed I advise to remove the following endpoints</w:t>
+      </w:r>
+      <w:r>
+        <w:t xml:space="preserve"> while deploying to production environment</w:t>
+      </w:r>
+      <w:r>
+        <w:t>.</w:t>
+      </w:r>
+    </w:p>
+    <w:p/>
+    <w:p>
+      <w:pPr>
+        <w:rPr>
+          <w:b/>
+        </w:rPr>
+      </w:pPr>
+      <w:r>
+        <w:rPr>
+          <w:b/>
+        </w:rPr>
+        <w:t>GET /api/Employee</w:t>
+      </w:r>
+    </w:p>
+    <w:p>
+      <w:r>
+        <w:t>Returns 200 array of all employees</w:t>
+      </w:r>
+    </w:p>
+    <w:p/>
+    <w:p>
+      <w:pPr>
+        <w:rPr>
+          <w:b/>
+        </w:rPr>
+      </w:pPr>
+      <w:r>
+        <w:rPr>
+          <w:b/>
+        </w:rPr>
+        <w:t>PUT /api/Employee</w:t>
+      </w:r>
+    </w:p>
+    <w:p>
+      <w:r>
+        <w:t>Used to replace employee with different values.</w:t>
+      </w:r>
+    </w:p>
+    <w:p>
+      <w:r>
+        <w:t>Takes EmployeeInputData in request body.</w:t>
+      </w:r>
+    </w:p>
+    <w:p>
+      <w:r>
+        <w:t>Returns 200 if API call went through.</w:t>
+      </w:r>
+    </w:p>
+    <w:p>
+      <w:r>
+        <w:t>Returns 400 if the request body was not filled in properly</w:t>
+      </w:r>
+    </w:p>
+    <w:p>
+      <w:r>
+        <w:t>Returns 404 with error message if card id was not found in the database.</w:t>
+      </w:r>
+    </w:p>
+    <w:p/>
+    <w:p>
+      <w:pPr>
+        <w:rPr>
+          <w:b/>
+        </w:rPr>
+      </w:pPr>
+      <w:r>
+        <w:rPr>
+          <w:b/>
+        </w:rPr>
+        <w:t>DELETE /api/Employee/{cardId}</w:t>
+      </w:r>
+    </w:p>
+    <w:p>
+      <w:r>
+        <w:t>Deletes employee with appropriate card id.</w:t>
+      </w:r>
+    </w:p>
+    <w:p>
+      <w:r>
+        <w:t xml:space="preserve">Returns </w:t>
+      </w:r>
+      <w:r>
+        <w:t>204</w:t>
+      </w:r>
+      <w:r>
+        <w:t xml:space="preserve"> if successful.</w:t>
+      </w:r>
+    </w:p>
+    <w:p>
+      <w:r>
+        <w:t>Returns 404 if card id was not found</w:t>
+      </w:r>
+    </w:p>
+    <w:p>
+      <w:r>
+        <w:br w:type="page"/>
+      </w:r>
+    </w:p>
+    <w:p/>
+    <w:p>
+      <w:pPr>
+        <w:pStyle w:val="Heading1"/>
+      </w:pPr>
+      <w:bookmarkStart w:id="11" w:name="_Toc14272783"/>
+      <w:r>
+        <w:t>Testing</w:t>
+      </w:r>
+      <w:bookmarkEnd w:id="11"/>
+    </w:p>
+    <w:p/>
+    <w:p>
+      <w:r>
+        <w:t>To make sure the project works properly I have written multiple automated tests to test that the REST API works properly.</w:t>
+      </w:r>
+    </w:p>
+    <w:p>
+      <w:r>
+        <w:t>Project tests are located in qa_synoptic_project/FirstCateringLtd.Tests/FunctionalTests.cs</w:t>
+      </w:r>
+      <w:r>
+        <w:t>.</w:t>
+      </w:r>
+    </w:p>
+    <w:p>
+      <w:r>
+        <w:t>The test are written with the xUnit testing framework provided by Microsoft.</w:t>
+      </w:r>
+    </w:p>
+    <w:p>
+      <w:r>
+        <w:t xml:space="preserve">All of those tests are unit tests meaning that they test only one specific thing. </w:t>
+      </w:r>
+    </w:p>
+    <w:p>
+      <w:r>
+        <w:t>These tests are focused on two things: 1) Making sure that Employee Data Structure is initialised properly based on the EmloyeeInputData Data Structure. 2) REST API endpoints respond appropriately to queries.</w:t>
+      </w:r>
+    </w:p>
+    <w:p>
+      <w:r>
+        <w:t>One of the requirements for this project was to setup a database to store employee data. Because of that, while testing REST API endpoints I Mock a database with fake data</w:t>
+      </w:r>
+      <w:r>
+        <w:t xml:space="preserve"> (Temporary in-memory database is created for this purpose)</w:t>
+      </w:r>
+      <w:r>
+        <w:t>, issue appropriate queries and assert the result</w:t>
+      </w:r>
+      <w:r>
+        <w:t>s</w:t>
+      </w:r>
+      <w:r>
+        <w:t>.</w:t>
+      </w:r>
+    </w:p>
+    <w:p/>
+    <w:p>
+      <w:r>
+        <w:t>The following tests were created for this project:</w:t>
+      </w:r>
+    </w:p>
+    <w:p>
+      <w:pPr>
+        <w:rPr>
+          <w:rFonts w:ascii="Consolas" w:hAnsi="Consolas" w:cs="Consolas"/>
+          <w:color w:val="000000"/>
+          <w:sz w:val="19"/>
+          <w:szCs w:val="19"/>
+        </w:rPr>
+      </w:pPr>
+      <w:r>
+        <w:t xml:space="preserve">Function Name: </w:t>
+      </w:r>
+      <w:r>
+        <w:rPr>
+          <w:rFonts w:ascii="Consolas" w:hAnsi="Consolas" w:cs="Consolas"/>
+          <w:b/>
+          <w:color w:val="000000"/>
+          <w:sz w:val="19"/>
+          <w:szCs w:val="19"/>
+        </w:rPr>
+        <w:t>EmployeeIsInitialisedProperlyFromEmployeeInputData</w:t>
+      </w:r>
+    </w:p>
+    <w:p>
+      <w:r>
+        <w:rPr>
+          <w:rFonts w:ascii="Consolas" w:hAnsi="Consolas" w:cs="Consolas"/>
+          <w:color w:val="000000"/>
+          <w:sz w:val="19"/>
+          <w:szCs w:val="19"/>
+        </w:rPr>
+        <w:t xml:space="preserve">Purpose: </w:t>
+      </w:r>
+      <w:r>
+        <w:t>Employee should be initialised properly from Employee Input Data:</w:t>
+      </w:r>
+    </w:p>
+    <w:p>
+      <w:pPr>
+        <w:rPr>
+          <w:rFonts w:ascii="Consolas" w:hAnsi="Consolas" w:cs="Consolas"/>
+          <w:color w:val="000000"/>
+          <w:sz w:val="19"/>
+          <w:szCs w:val="19"/>
+        </w:rPr>
+      </w:pPr>
+      <w:r>
+        <w:rPr>
+          <w:rFonts w:ascii="Consolas" w:hAnsi="Consolas" w:cs="Consolas"/>
+          <w:color w:val="000000"/>
+          <w:sz w:val="19"/>
+          <w:szCs w:val="19"/>
+        </w:rPr>
+        <w:t>Description: Employee class has some fields that are not described from input data. PinNumber (is calculated based on the last 4 characters of CardId), Credit (is assigned with a default value of 0)</w:t>
+      </w:r>
+      <w:r>
+        <w:rPr>
+          <w:rFonts w:ascii="Consolas" w:hAnsi="Consolas" w:cs="Consolas"/>
+          <w:color w:val="000000"/>
+          <w:sz w:val="19"/>
+          <w:szCs w:val="19"/>
+        </w:rPr>
+        <w:t>.</w:t>
+      </w:r>
+      <w:r>
+        <w:rPr>
+          <w:rFonts w:ascii="Consolas" w:hAnsi="Consolas" w:cs="Consolas"/>
+          <w:color w:val="000000"/>
+          <w:sz w:val="19"/>
+          <w:szCs w:val="19"/>
+        </w:rPr>
+        <w:t xml:space="preserve"> We assert the created employee based on employee input data and check if additional fields were assigned.</w:t>
+      </w:r>
+    </w:p>
+    <w:p>
+      <w:pPr>
+        <w:rPr>
+          <w:rFonts w:ascii="Consolas" w:hAnsi="Consolas" w:cs="Consolas"/>
+          <w:b/>
+          <w:color w:val="000000"/>
+          <w:sz w:val="19"/>
+          <w:szCs w:val="19"/>
+        </w:rPr>
+      </w:pPr>
+      <w:r>
+        <w:rPr>
+          <w:rFonts w:ascii="Consolas" w:hAnsi="Consolas" w:cs="Consolas"/>
+          <w:color w:val="000000"/>
+          <w:sz w:val="19"/>
+          <w:szCs w:val="19"/>
+        </w:rPr>
+        <w:t xml:space="preserve">Result: </w:t>
+      </w:r>
+      <w:r>
+        <w:rPr>
+          <w:rFonts w:ascii="Consolas" w:hAnsi="Consolas" w:cs="Consolas"/>
+          <w:b/>
+          <w:color w:val="000000"/>
+          <w:sz w:val="19"/>
+          <w:szCs w:val="19"/>
+        </w:rPr>
+        <w:t>PASS</w:t>
+      </w:r>
+    </w:p>
+    <w:p>
+      <w:pPr>
+        <w:rPr>
+          <w:rFonts w:ascii="Consolas" w:hAnsi="Consolas" w:cs="Consolas"/>
+          <w:b/>
+          <w:color w:val="000000"/>
+          <w:sz w:val="19"/>
+          <w:szCs w:val="19"/>
+        </w:rPr>
+      </w:pPr>
+    </w:p>
+    <w:p>
+      <w:pPr>
+        <w:rPr>
+          <w:rFonts w:ascii="Consolas" w:hAnsi="Consolas" w:cs="Consolas"/>
+          <w:b/>
+          <w:color w:val="000000"/>
+          <w:sz w:val="19"/>
+          <w:szCs w:val="19"/>
+        </w:rPr>
+      </w:pPr>
+      <w:r>
+        <w:t xml:space="preserve">Function Name:  </w:t>
+      </w:r>
+      <w:r>
+        <w:rPr>
+          <w:rFonts w:ascii="Consolas" w:hAnsi="Consolas" w:cs="Consolas"/>
+          <w:b/>
+          <w:color w:val="000000"/>
+          <w:sz w:val="19"/>
+          <w:szCs w:val="19"/>
+        </w:rPr>
+        <w:t>CardIdMustOnlyCantainAlphaNumericCharacters</w:t>
+      </w:r>
+    </w:p>
+    <w:p>
+      <w:pPr>
+        <w:rPr>
+          <w:rFonts w:ascii="Consolas" w:hAnsi="Consolas" w:cs="Consolas"/>
+          <w:color w:val="000000"/>
+          <w:sz w:val="19"/>
+          <w:szCs w:val="19"/>
+        </w:rPr>
+      </w:pPr>
+      <w:r>
+        <w:rPr>
+          <w:rFonts w:ascii="Consolas" w:hAnsi="Consolas" w:cs="Consolas"/>
+          <w:color w:val="000000"/>
+          <w:sz w:val="19"/>
+          <w:szCs w:val="19"/>
+        </w:rPr>
+        <w:t>Purpose: Card Id must only consist of alphanumeric characters</w:t>
+      </w:r>
+    </w:p>
+    <w:p>
+      <w:pPr>
+        <w:rPr>
+          <w:rFonts w:ascii="Consolas" w:hAnsi="Consolas" w:cs="Consolas"/>
+          <w:color w:val="000000"/>
+          <w:sz w:val="19"/>
+          <w:szCs w:val="19"/>
+        </w:rPr>
+      </w:pPr>
+      <w:r>
+        <w:rPr>
+          <w:rFonts w:ascii="Consolas" w:hAnsi="Consolas" w:cs="Consolas"/>
+          <w:color w:val="000000"/>
+          <w:sz w:val="19"/>
+          <w:szCs w:val="19"/>
+        </w:rPr>
+        <w:t xml:space="preserve">Description: </w:t>
+      </w:r>
+      <w:r>
+        <w:rPr>
+          <w:rFonts w:ascii="Consolas" w:hAnsi="Consolas" w:cs="Consolas"/>
+          <w:color w:val="000000"/>
+          <w:sz w:val="19"/>
+          <w:szCs w:val="19"/>
+        </w:rPr>
+        <w:t>We try to create an employee with incorrect card id (that contains not allowed characters) and expect to see a failed result.</w:t>
+      </w:r>
+    </w:p>
+    <w:p>
+      <w:r>
+        <w:rPr>
+          <w:rFonts w:ascii="Consolas" w:hAnsi="Consolas" w:cs="Consolas"/>
+          <w:color w:val="000000"/>
+          <w:sz w:val="19"/>
+          <w:szCs w:val="19"/>
+        </w:rPr>
+        <w:t xml:space="preserve">Result: </w:t>
+      </w:r>
+      <w:r>
+        <w:rPr>
+          <w:rFonts w:ascii="Consolas" w:hAnsi="Consolas" w:cs="Consolas"/>
+          <w:b/>
+          <w:color w:val="000000"/>
+          <w:sz w:val="19"/>
+          <w:szCs w:val="19"/>
+        </w:rPr>
+        <w:t>PASS</w:t>
+      </w:r>
+    </w:p>
+    <w:p>
+      <w:pPr>
+        <w:rPr>
+          <w:rFonts w:ascii="Consolas" w:hAnsi="Consolas" w:cs="Consolas"/>
+          <w:b/>
+          <w:color w:val="000000"/>
+          <w:sz w:val="19"/>
+          <w:szCs w:val="19"/>
+        </w:rPr>
+      </w:pPr>
+    </w:p>
+    <w:p>
+      <w:pPr>
+        <w:rPr>
+          <w:rFonts w:ascii="Consolas" w:hAnsi="Consolas" w:cs="Consolas"/>
+          <w:b/>
+          <w:color w:val="000000"/>
+          <w:sz w:val="19"/>
+          <w:szCs w:val="19"/>
+        </w:rPr>
+      </w:pPr>
+    </w:p>
+    <w:p>
+      <w:pPr>
+        <w:rPr>
+          <w:rFonts w:ascii="Consolas" w:hAnsi="Consolas" w:cs="Consolas"/>
+          <w:b/>
+          <w:color w:val="000000"/>
+          <w:sz w:val="19"/>
+          <w:szCs w:val="19"/>
+        </w:rPr>
+      </w:pPr>
+      <w:r>
+        <w:t xml:space="preserve">Function Name: </w:t>
+      </w:r>
+      <w:r>
+        <w:t xml:space="preserve"> </w:t>
+      </w:r>
+      <w:r>
+        <w:rPr>
+          <w:rFonts w:ascii="Consolas" w:hAnsi="Consolas" w:cs="Consolas"/>
+          <w:b/>
+          <w:color w:val="000000"/>
+          <w:sz w:val="19"/>
+          <w:szCs w:val="19"/>
+        </w:rPr>
+        <w:t>GetIdCardMustReturnNotFoundIfCardIdIsNotRegistered</w:t>
+      </w:r>
+    </w:p>
+    <w:p>
+      <w:pPr>
+        <w:rPr>
+          <w:rFonts w:ascii="Consolas" w:hAnsi="Consolas" w:cs="Consolas"/>
+          <w:color w:val="000000"/>
+          <w:sz w:val="19"/>
+          <w:szCs w:val="19"/>
+        </w:rPr>
+      </w:pPr>
+      <w:r>
+        <w:rPr>
+          <w:rFonts w:ascii="Consolas" w:hAnsi="Consolas" w:cs="Consolas"/>
+          <w:color w:val="000000"/>
+          <w:sz w:val="19"/>
+          <w:szCs w:val="19"/>
+        </w:rPr>
+        <w:t xml:space="preserve">Purpose: </w:t>
+      </w:r>
+      <w:r>
+        <w:rPr>
+          <w:rFonts w:ascii="Consolas" w:hAnsi="Consolas" w:cs="Consolas"/>
+          <w:color w:val="000000"/>
+          <w:sz w:val="19"/>
+          <w:szCs w:val="19"/>
+        </w:rPr>
+        <w:t xml:space="preserve">Test GET Employee by card id NotFound response. </w:t>
+      </w:r>
+    </w:p>
+    <w:p>
+      <w:pPr>
+        <w:rPr>
+          <w:rFonts w:ascii="Consolas" w:hAnsi="Consolas" w:cs="Consolas"/>
+          <w:color w:val="000000"/>
+          <w:sz w:val="19"/>
+          <w:szCs w:val="19"/>
+        </w:rPr>
+      </w:pPr>
+      <w:r>
+        <w:rPr>
+          <w:rFonts w:ascii="Consolas" w:hAnsi="Consolas" w:cs="Consolas"/>
+          <w:color w:val="000000"/>
+          <w:sz w:val="19"/>
+          <w:szCs w:val="19"/>
+        </w:rPr>
+        <w:t xml:space="preserve">Description: </w:t>
+      </w:r>
+      <w:r>
+        <w:rPr>
+          <w:rFonts w:ascii="Consolas" w:hAnsi="Consolas" w:cs="Consolas"/>
+          <w:color w:val="000000"/>
+          <w:sz w:val="19"/>
+          <w:szCs w:val="19"/>
+        </w:rPr>
+        <w:t>We pass not existing card id to employee get by id endpoint and assert looking for a response that informs us that we have to register the card.</w:t>
+      </w:r>
+    </w:p>
+    <w:p>
+      <w:pPr>
+        <w:rPr>
+          <w:rFonts w:ascii="Consolas" w:hAnsi="Consolas" w:cs="Consolas"/>
+          <w:b/>
+          <w:color w:val="000000"/>
+          <w:sz w:val="19"/>
+          <w:szCs w:val="19"/>
+        </w:rPr>
+      </w:pPr>
+      <w:r>
+        <w:rPr>
+          <w:rFonts w:ascii="Consolas" w:hAnsi="Consolas" w:cs="Consolas"/>
+          <w:color w:val="000000"/>
+          <w:sz w:val="19"/>
+          <w:szCs w:val="19"/>
+        </w:rPr>
+        <w:t xml:space="preserve">Result: </w:t>
+      </w:r>
+      <w:r>
+        <w:rPr>
+          <w:rFonts w:ascii="Consolas" w:hAnsi="Consolas" w:cs="Consolas"/>
+          <w:b/>
+          <w:color w:val="000000"/>
+          <w:sz w:val="19"/>
+          <w:szCs w:val="19"/>
+        </w:rPr>
+        <w:t>PASS</w:t>
+      </w:r>
+    </w:p>
+    <w:p>
+      <w:pPr>
+        <w:rPr>
+          <w:rFonts w:ascii="Consolas" w:hAnsi="Consolas" w:cs="Consolas"/>
+          <w:b/>
+          <w:color w:val="000000"/>
+          <w:sz w:val="19"/>
+          <w:szCs w:val="19"/>
+        </w:rPr>
+      </w:pPr>
+    </w:p>
+    <w:p>
+      <w:pPr>
+        <w:rPr>
+          <w:rFonts w:ascii="Consolas" w:hAnsi="Consolas" w:cs="Consolas"/>
+          <w:b/>
+          <w:color w:val="000000"/>
+          <w:sz w:val="19"/>
+          <w:szCs w:val="19"/>
+        </w:rPr>
+      </w:pPr>
+      <w:r>
+        <w:t xml:space="preserve">Function Name:  </w:t>
+      </w:r>
+      <w:r>
+        <w:rPr>
+          <w:rFonts w:ascii="Consolas" w:hAnsi="Consolas" w:cs="Consolas"/>
+          <w:b/>
+          <w:color w:val="000000"/>
+          <w:sz w:val="19"/>
+          <w:szCs w:val="19"/>
+        </w:rPr>
+        <w:t>GetIdCardMustReturnWelcomeMessageIfCardIsRegistered</w:t>
+      </w:r>
+    </w:p>
+    <w:p>
+      <w:pPr>
+        <w:rPr>
+          <w:rFonts w:ascii="Consolas" w:hAnsi="Consolas" w:cs="Consolas"/>
+          <w:color w:val="000000"/>
+          <w:sz w:val="19"/>
+          <w:szCs w:val="19"/>
+        </w:rPr>
+      </w:pPr>
+      <w:r>
+        <w:rPr>
+          <w:rFonts w:ascii="Consolas" w:hAnsi="Consolas" w:cs="Consolas"/>
+          <w:color w:val="000000"/>
+          <w:sz w:val="19"/>
+          <w:szCs w:val="19"/>
+        </w:rPr>
+        <w:t xml:space="preserve">Purpose: </w:t>
+      </w:r>
+      <w:r>
+        <w:rPr>
+          <w:rFonts w:ascii="Consolas" w:hAnsi="Consolas" w:cs="Consolas"/>
+          <w:color w:val="000000"/>
+          <w:sz w:val="19"/>
+          <w:szCs w:val="19"/>
+        </w:rPr>
+        <w:t>Test GET Employee by card id Ok response.</w:t>
+      </w:r>
+    </w:p>
+    <w:p>
+      <w:pPr>
+        <w:rPr>
+          <w:rFonts w:ascii="Consolas" w:hAnsi="Consolas" w:cs="Consolas"/>
+          <w:color w:val="000000"/>
+          <w:sz w:val="19"/>
+          <w:szCs w:val="19"/>
+        </w:rPr>
+      </w:pPr>
+      <w:r>
+        <w:rPr>
+          <w:rFonts w:ascii="Consolas" w:hAnsi="Consolas" w:cs="Consolas"/>
+          <w:color w:val="000000"/>
+          <w:sz w:val="19"/>
+          <w:szCs w:val="19"/>
+        </w:rPr>
+        <w:t xml:space="preserve">Description: </w:t>
+      </w:r>
+      <w:r>
+        <w:rPr>
+          <w:rFonts w:ascii="Consolas" w:hAnsi="Consolas" w:cs="Consolas"/>
+          <w:color w:val="000000"/>
+          <w:sz w:val="19"/>
+          <w:szCs w:val="19"/>
+        </w:rPr>
+        <w:t>We assign a new employee to our mock in memory database and test if we get a response of “Welcome {employee.name}”</w:t>
+      </w:r>
+    </w:p>
+    <w:p>
+      <w:pPr>
+        <w:rPr>
+          <w:rFonts w:ascii="Consolas" w:hAnsi="Consolas" w:cs="Consolas"/>
+          <w:b/>
+          <w:color w:val="000000"/>
+          <w:sz w:val="19"/>
+          <w:szCs w:val="19"/>
+        </w:rPr>
+      </w:pPr>
+      <w:r>
+        <w:rPr>
+          <w:rFonts w:ascii="Consolas" w:hAnsi="Consolas" w:cs="Consolas"/>
+          <w:color w:val="000000"/>
+          <w:sz w:val="19"/>
+          <w:szCs w:val="19"/>
+        </w:rPr>
+        <w:t xml:space="preserve">Result: </w:t>
+      </w:r>
+      <w:r>
+        <w:rPr>
+          <w:rFonts w:ascii="Consolas" w:hAnsi="Consolas" w:cs="Consolas"/>
+          <w:b/>
+          <w:color w:val="000000"/>
+          <w:sz w:val="19"/>
+          <w:szCs w:val="19"/>
+        </w:rPr>
+        <w:t>PASS</w:t>
+      </w:r>
+    </w:p>
+    <w:p>
+      <w:pPr>
+        <w:rPr>
+          <w:rFonts w:ascii="Consolas" w:hAnsi="Consolas" w:cs="Consolas"/>
+          <w:b/>
+          <w:color w:val="000000"/>
+          <w:sz w:val="19"/>
+          <w:szCs w:val="19"/>
+        </w:rPr>
+      </w:pPr>
+    </w:p>
+    <w:p>
+      <w:pPr>
+        <w:rPr>
+          <w:rFonts w:ascii="Consolas" w:hAnsi="Consolas" w:cs="Consolas"/>
+          <w:b/>
+          <w:color w:val="000000"/>
+          <w:sz w:val="19"/>
+          <w:szCs w:val="19"/>
+        </w:rPr>
+      </w:pPr>
+    </w:p>
+    <w:p>
+      <w:pPr>
+        <w:rPr>
+          <w:rFonts w:ascii="Consolas" w:hAnsi="Consolas" w:cs="Consolas"/>
+          <w:b/>
+          <w:color w:val="000000"/>
+          <w:sz w:val="19"/>
+          <w:szCs w:val="19"/>
+        </w:rPr>
+      </w:pPr>
+      <w:r>
+        <w:t xml:space="preserve">Function Name:  </w:t>
+      </w:r>
+      <w:r>
+        <w:rPr>
+          <w:rFonts w:ascii="Consolas" w:hAnsi="Consolas" w:cs="Consolas"/>
+          <w:b/>
+          <w:color w:val="000000"/>
+          <w:sz w:val="19"/>
+          <w:szCs w:val="19"/>
+        </w:rPr>
+        <w:t>EmployeeMustBeAbleToCheckCredit</w:t>
+      </w:r>
+    </w:p>
+    <w:p>
+      <w:pPr>
+        <w:rPr>
+          <w:rFonts w:ascii="Consolas" w:hAnsi="Consolas" w:cs="Consolas"/>
+          <w:color w:val="000000"/>
+          <w:sz w:val="19"/>
+          <w:szCs w:val="19"/>
+        </w:rPr>
+      </w:pPr>
+      <w:r>
+        <w:rPr>
+          <w:rFonts w:ascii="Consolas" w:hAnsi="Consolas" w:cs="Consolas"/>
+          <w:color w:val="000000"/>
+          <w:sz w:val="19"/>
+          <w:szCs w:val="19"/>
+        </w:rPr>
+        <w:t xml:space="preserve">Purpose: </w:t>
+      </w:r>
+      <w:r>
+        <w:rPr>
+          <w:rFonts w:ascii="Consolas" w:hAnsi="Consolas" w:cs="Consolas"/>
+          <w:color w:val="000000"/>
+          <w:sz w:val="19"/>
+          <w:szCs w:val="19"/>
+        </w:rPr>
+        <w:t>Test if a registered employee can request their current credit details.</w:t>
+      </w:r>
+    </w:p>
+    <w:p>
+      <w:pPr>
+        <w:rPr>
+          <w:rFonts w:ascii="Consolas" w:hAnsi="Consolas" w:cs="Consolas"/>
+          <w:color w:val="000000"/>
+          <w:sz w:val="19"/>
+          <w:szCs w:val="19"/>
+        </w:rPr>
+      </w:pPr>
+      <w:r>
+        <w:rPr>
+          <w:rFonts w:ascii="Consolas" w:hAnsi="Consolas" w:cs="Consolas"/>
+          <w:color w:val="000000"/>
+          <w:sz w:val="19"/>
+          <w:szCs w:val="19"/>
+        </w:rPr>
+        <w:t xml:space="preserve">Description: </w:t>
+      </w:r>
+      <w:r>
+        <w:rPr>
+          <w:rFonts w:ascii="Consolas" w:hAnsi="Consolas" w:cs="Consolas"/>
+          <w:color w:val="000000"/>
+          <w:sz w:val="19"/>
+          <w:szCs w:val="19"/>
+        </w:rPr>
+        <w:t>We create an employee and issue a get credit call from our REST API controller. We expect to see an OK result with a default value of 0 decimal.</w:t>
+      </w:r>
+    </w:p>
+    <w:p>
+      <w:pPr>
+        <w:rPr>
+          <w:rFonts w:ascii="Consolas" w:hAnsi="Consolas" w:cs="Consolas"/>
+          <w:b/>
+          <w:color w:val="000000"/>
+          <w:sz w:val="19"/>
+          <w:szCs w:val="19"/>
+        </w:rPr>
+      </w:pPr>
+      <w:r>
+        <w:rPr>
+          <w:rFonts w:ascii="Consolas" w:hAnsi="Consolas" w:cs="Consolas"/>
+          <w:color w:val="000000"/>
+          <w:sz w:val="19"/>
+          <w:szCs w:val="19"/>
+        </w:rPr>
+        <w:t xml:space="preserve">Result: </w:t>
+      </w:r>
+      <w:r>
+        <w:rPr>
+          <w:rFonts w:ascii="Consolas" w:hAnsi="Consolas" w:cs="Consolas"/>
+          <w:b/>
+          <w:color w:val="000000"/>
+          <w:sz w:val="19"/>
+          <w:szCs w:val="19"/>
+        </w:rPr>
+        <w:t>PASS</w:t>
+      </w:r>
+    </w:p>
+    <w:p/>
+    <w:p>
+      <w:pPr>
+        <w:rPr>
+          <w:rFonts w:ascii="Consolas" w:hAnsi="Consolas" w:cs="Consolas"/>
+          <w:color w:val="000000"/>
+          <w:sz w:val="19"/>
+          <w:szCs w:val="19"/>
+        </w:rPr>
+      </w:pPr>
+      <w:r>
+        <w:t xml:space="preserve">Function Name:  </w:t>
+      </w:r>
+      <w:r>
+        <w:rPr>
+          <w:rFonts w:ascii="Consolas" w:hAnsi="Consolas" w:cs="Consolas"/>
+          <w:b/>
+          <w:color w:val="000000"/>
+          <w:sz w:val="19"/>
+          <w:szCs w:val="19"/>
+        </w:rPr>
+        <w:t>InValidCardIdGetCreditCallShouldReturnNotFound</w:t>
+      </w:r>
+    </w:p>
+    <w:p>
+      <w:pPr>
+        <w:rPr>
+          <w:rFonts w:ascii="Consolas" w:hAnsi="Consolas" w:cs="Consolas"/>
+          <w:color w:val="000000"/>
+          <w:sz w:val="19"/>
+          <w:szCs w:val="19"/>
+        </w:rPr>
+      </w:pPr>
+      <w:r>
+        <w:rPr>
+          <w:rFonts w:ascii="Consolas" w:hAnsi="Consolas" w:cs="Consolas"/>
+          <w:color w:val="000000"/>
+          <w:sz w:val="19"/>
+          <w:szCs w:val="19"/>
+        </w:rPr>
+        <w:t xml:space="preserve">Purpose: </w:t>
+      </w:r>
+      <w:r>
+        <w:rPr>
+          <w:rFonts w:ascii="Consolas" w:hAnsi="Consolas" w:cs="Consolas"/>
+          <w:color w:val="000000"/>
+          <w:sz w:val="19"/>
+          <w:szCs w:val="19"/>
+        </w:rPr>
+        <w:t>To check if get credit call returns a not found status when issued with unregistered card id.</w:t>
+      </w:r>
+    </w:p>
+    <w:p>
+      <w:pPr>
+        <w:rPr>
+          <w:rFonts w:ascii="Consolas" w:hAnsi="Consolas" w:cs="Consolas"/>
+          <w:sz w:val="19"/>
+          <w:szCs w:val="19"/>
+        </w:rPr>
+      </w:pPr>
+      <w:r>
+        <w:rPr>
+          <w:rFonts w:ascii="Consolas" w:hAnsi="Consolas" w:cs="Consolas"/>
+          <w:color w:val="000000"/>
+          <w:sz w:val="19"/>
+          <w:szCs w:val="19"/>
+        </w:rPr>
+        <w:t xml:space="preserve">Description: </w:t>
+      </w:r>
+      <w:r>
+        <w:rPr>
+          <w:rFonts w:ascii="Consolas" w:hAnsi="Consolas" w:cs="Consolas"/>
+          <w:color w:val="000000"/>
+          <w:sz w:val="19"/>
+          <w:szCs w:val="19"/>
+        </w:rPr>
+        <w:t xml:space="preserve">We issue get call with invalid card id and expect a not found status with </w:t>
+      </w:r>
+      <w:r>
+        <w:rPr>
+          <w:rFonts w:ascii="Consolas" w:hAnsi="Consolas" w:cs="Consolas"/>
+          <w:color w:val="A31515"/>
+          <w:sz w:val="19"/>
+          <w:szCs w:val="19"/>
+        </w:rPr>
+        <w:t>"User with this card id doesn't exist."</w:t>
+      </w:r>
+      <w:r>
+        <w:rPr>
+          <w:rFonts w:ascii="Consolas" w:hAnsi="Consolas" w:cs="Consolas"/>
+          <w:color w:val="A31515"/>
+          <w:sz w:val="19"/>
+          <w:szCs w:val="19"/>
+        </w:rPr>
+        <w:t xml:space="preserve"> </w:t>
+      </w:r>
+      <w:r>
+        <w:rPr>
+          <w:rFonts w:ascii="Consolas" w:hAnsi="Consolas" w:cs="Consolas"/>
+          <w:sz w:val="19"/>
+          <w:szCs w:val="19"/>
+        </w:rPr>
+        <w:t>message.</w:t>
+      </w:r>
+    </w:p>
+    <w:p>
+      <w:pPr>
+        <w:rPr>
+          <w:rFonts w:ascii="Consolas" w:hAnsi="Consolas" w:cs="Consolas"/>
+          <w:b/>
+          <w:color w:val="000000"/>
+          <w:sz w:val="19"/>
+          <w:szCs w:val="19"/>
+        </w:rPr>
+      </w:pPr>
+      <w:r>
+        <w:rPr>
+          <w:rFonts w:ascii="Consolas" w:hAnsi="Consolas" w:cs="Consolas"/>
+          <w:color w:val="000000"/>
+          <w:sz w:val="19"/>
+          <w:szCs w:val="19"/>
+        </w:rPr>
+        <w:t xml:space="preserve">Result: </w:t>
+      </w:r>
+      <w:r>
+        <w:rPr>
+          <w:rFonts w:ascii="Consolas" w:hAnsi="Consolas" w:cs="Consolas"/>
+          <w:b/>
+          <w:color w:val="000000"/>
+          <w:sz w:val="19"/>
+          <w:szCs w:val="19"/>
+        </w:rPr>
+        <w:t>PASS</w:t>
+      </w:r>
+    </w:p>
+    <w:p>
+      <w:pPr>
+        <w:rPr>
+          <w:rFonts w:ascii="Consolas" w:hAnsi="Consolas" w:cs="Consolas"/>
+          <w:color w:val="000000"/>
+          <w:sz w:val="19"/>
+          <w:szCs w:val="19"/>
+        </w:rPr>
+      </w:pPr>
+    </w:p>
+    <w:p/>
+    <w:p>
+      <w:pPr>
+        <w:rPr>
+          <w:rFonts w:ascii="Consolas" w:hAnsi="Consolas" w:cs="Consolas"/>
+          <w:b/>
+          <w:color w:val="000000"/>
+          <w:sz w:val="19"/>
+          <w:szCs w:val="19"/>
+        </w:rPr>
+      </w:pPr>
+      <w:r>
+        <w:t xml:space="preserve">Function Name:  </w:t>
+      </w:r>
+      <w:r>
+        <w:rPr>
+          <w:rFonts w:ascii="Consolas" w:hAnsi="Consolas" w:cs="Consolas"/>
+          <w:b/>
+          <w:color w:val="000000"/>
+          <w:sz w:val="19"/>
+          <w:szCs w:val="19"/>
+        </w:rPr>
+        <w:t>EmployeeMustBeAbleToUpdateCredit</w:t>
+      </w:r>
+    </w:p>
+    <w:p>
+      <w:pPr>
+        <w:rPr>
+          <w:rFonts w:ascii="Consolas" w:hAnsi="Consolas" w:cs="Consolas"/>
+          <w:color w:val="000000"/>
+          <w:sz w:val="19"/>
+          <w:szCs w:val="19"/>
+        </w:rPr>
+      </w:pPr>
+      <w:r>
+        <w:rPr>
+          <w:rFonts w:ascii="Consolas" w:hAnsi="Consolas" w:cs="Consolas"/>
+          <w:color w:val="000000"/>
+          <w:sz w:val="19"/>
+          <w:szCs w:val="19"/>
+        </w:rPr>
+        <w:t xml:space="preserve">Purpose: </w:t>
+      </w:r>
+      <w:r>
+        <w:rPr>
+          <w:rFonts w:ascii="Consolas" w:hAnsi="Consolas" w:cs="Consolas"/>
+          <w:color w:val="000000"/>
+          <w:sz w:val="19"/>
+          <w:szCs w:val="19"/>
+        </w:rPr>
+        <w:t>To check if employee can update his credit amount.</w:t>
+      </w:r>
+    </w:p>
+    <w:p>
+      <w:pPr>
+        <w:rPr>
+          <w:rFonts w:ascii="Consolas" w:hAnsi="Consolas" w:cs="Consolas"/>
+          <w:color w:val="000000"/>
+          <w:sz w:val="19"/>
+          <w:szCs w:val="19"/>
+        </w:rPr>
+      </w:pPr>
+      <w:r>
+        <w:rPr>
+          <w:rFonts w:ascii="Consolas" w:hAnsi="Consolas" w:cs="Consolas"/>
+          <w:color w:val="000000"/>
+          <w:sz w:val="19"/>
+          <w:szCs w:val="19"/>
+        </w:rPr>
+        <w:t xml:space="preserve">Description: </w:t>
+      </w:r>
+      <w:r>
+        <w:rPr>
+          <w:rFonts w:ascii="Consolas" w:hAnsi="Consolas" w:cs="Consolas"/>
+          <w:color w:val="000000"/>
+          <w:sz w:val="19"/>
+          <w:szCs w:val="19"/>
+        </w:rPr>
+        <w:t>We create employee, issue a put credit call to API expecting Ok results. After we issue a get credit API request and verify the result we get based on the data we used previously.</w:t>
+      </w:r>
+    </w:p>
+    <w:p>
+      <w:pPr>
+        <w:rPr>
+          <w:rFonts w:ascii="Consolas" w:hAnsi="Consolas" w:cs="Consolas"/>
+          <w:b/>
+          <w:color w:val="000000"/>
+          <w:sz w:val="19"/>
+          <w:szCs w:val="19"/>
+        </w:rPr>
+      </w:pPr>
+      <w:r>
+        <w:rPr>
+          <w:rFonts w:ascii="Consolas" w:hAnsi="Consolas" w:cs="Consolas"/>
+          <w:color w:val="000000"/>
+          <w:sz w:val="19"/>
+          <w:szCs w:val="19"/>
+        </w:rPr>
+        <w:t xml:space="preserve">Result: </w:t>
+      </w:r>
+      <w:r>
+        <w:rPr>
+          <w:rFonts w:ascii="Consolas" w:hAnsi="Consolas" w:cs="Consolas"/>
+          <w:b/>
+          <w:color w:val="000000"/>
+          <w:sz w:val="19"/>
+          <w:szCs w:val="19"/>
+        </w:rPr>
+        <w:t>PASS</w:t>
+      </w:r>
+    </w:p>
+    <w:p/>
+    <w:p>
+      <w:r>
+        <w:br w:type="page"/>
+      </w:r>
+    </w:p>
+    <w:p>
+      <w:pPr>
+        <w:pStyle w:val="Heading1"/>
+      </w:pPr>
+      <w:r>
+        <w:lastRenderedPageBreak/>
+        <w:t>Implementation</w:t>
+      </w:r>
+      <w:bookmarkStart w:id="12" w:name="_GoBack"/>
+      <w:bookmarkEnd w:id="12"/>
     </w:p>
     <w:sectPr>
       <w:headerReference w:type="default" r:id="rId18"/>
@@ -1469,7 +3308,7 @@
           <w:rPr>
             <w:noProof/>
           </w:rPr>
-          <w:t>6</w:t>
+          <w:t>13</w:t>
         </w:r>
         <w:r>
           <w:rPr>
@@ -1700,6 +3539,119 @@
     </w:lvl>
   </w:abstractNum>
   <w:abstractNum w:abstractNumId="2" w15:restartNumberingAfterBreak="0">
+    <w:nsid w:val="4F652AE7"/>
+    <w:multiLevelType w:val="hybridMultilevel"/>
+    <w:tmpl w:val="51A81B20"/>
+    <w:lvl w:ilvl="0" w:tplc="08090001">
+      <w:start w:val="1"/>
+      <w:numFmt w:val="bullet"/>
+      <w:lvlText w:val=""/>
+      <w:lvlJc w:val="left"/>
+      <w:pPr>
+        <w:ind w:left="720" w:hanging="360"/>
+      </w:pPr>
+      <w:rPr>
+        <w:rFonts w:ascii="Symbol" w:hAnsi="Symbol" w:hint="default"/>
+      </w:rPr>
+    </w:lvl>
+    <w:lvl w:ilvl="1" w:tplc="08090003">
+      <w:start w:val="1"/>
+      <w:numFmt w:val="bullet"/>
+      <w:lvlText w:val="o"/>
+      <w:lvlJc w:val="left"/>
+      <w:pPr>
+        <w:ind w:left="1440" w:hanging="360"/>
+      </w:pPr>
+      <w:rPr>
+        <w:rFonts w:ascii="Courier New" w:hAnsi="Courier New" w:cs="Courier New" w:hint="default"/>
+      </w:rPr>
+    </w:lvl>
+    <w:lvl w:ilvl="2" w:tplc="08090005">
+      <w:start w:val="1"/>
+      <w:numFmt w:val="bullet"/>
+      <w:lvlText w:val=""/>
+      <w:lvlJc w:val="left"/>
+      <w:pPr>
+        <w:ind w:left="2160" w:hanging="360"/>
+      </w:pPr>
+      <w:rPr>
+        <w:rFonts w:ascii="Wingdings" w:hAnsi="Wingdings" w:hint="default"/>
+      </w:rPr>
+    </w:lvl>
+    <w:lvl w:ilvl="3" w:tplc="08090001" w:tentative="1">
+      <w:start w:val="1"/>
+      <w:numFmt w:val="bullet"/>
+      <w:lvlText w:val=""/>
+      <w:lvlJc w:val="left"/>
+      <w:pPr>
+        <w:ind w:left="2880" w:hanging="360"/>
+      </w:pPr>
+      <w:rPr>
+        <w:rFonts w:ascii="Symbol" w:hAnsi="Symbol" w:hint="default"/>
+      </w:rPr>
+    </w:lvl>
+    <w:lvl w:ilvl="4" w:tplc="08090003" w:tentative="1">
+      <w:start w:val="1"/>
+      <w:numFmt w:val="bullet"/>
+      <w:lvlText w:val="o"/>
+      <w:lvlJc w:val="left"/>
+      <w:pPr>
+        <w:ind w:left="3600" w:hanging="360"/>
+      </w:pPr>
+      <w:rPr>
+        <w:rFonts w:ascii="Courier New" w:hAnsi="Courier New" w:cs="Courier New" w:hint="default"/>
+      </w:rPr>
+    </w:lvl>
+    <w:lvl w:ilvl="5" w:tplc="08090005" w:tentative="1">
+      <w:start w:val="1"/>
+      <w:numFmt w:val="bullet"/>
+      <w:lvlText w:val=""/>
+      <w:lvlJc w:val="left"/>
+      <w:pPr>
+        <w:ind w:left="4320" w:hanging="360"/>
+      </w:pPr>
+      <w:rPr>
+        <w:rFonts w:ascii="Wingdings" w:hAnsi="Wingdings" w:hint="default"/>
+      </w:rPr>
+    </w:lvl>
+    <w:lvl w:ilvl="6" w:tplc="08090001" w:tentative="1">
+      <w:start w:val="1"/>
+      <w:numFmt w:val="bullet"/>
+      <w:lvlText w:val=""/>
+      <w:lvlJc w:val="left"/>
+      <w:pPr>
+        <w:ind w:left="5040" w:hanging="360"/>
+      </w:pPr>
+      <w:rPr>
+        <w:rFonts w:ascii="Symbol" w:hAnsi="Symbol" w:hint="default"/>
+      </w:rPr>
+    </w:lvl>
+    <w:lvl w:ilvl="7" w:tplc="08090003" w:tentative="1">
+      <w:start w:val="1"/>
+      <w:numFmt w:val="bullet"/>
+      <w:lvlText w:val="o"/>
+      <w:lvlJc w:val="left"/>
+      <w:pPr>
+        <w:ind w:left="5760" w:hanging="360"/>
+      </w:pPr>
+      <w:rPr>
+        <w:rFonts w:ascii="Courier New" w:hAnsi="Courier New" w:cs="Courier New" w:hint="default"/>
+      </w:rPr>
+    </w:lvl>
+    <w:lvl w:ilvl="8" w:tplc="08090005" w:tentative="1">
+      <w:start w:val="1"/>
+      <w:numFmt w:val="bullet"/>
+      <w:lvlText w:val=""/>
+      <w:lvlJc w:val="left"/>
+      <w:pPr>
+        <w:ind w:left="6480" w:hanging="360"/>
+      </w:pPr>
+      <w:rPr>
+        <w:rFonts w:ascii="Wingdings" w:hAnsi="Wingdings" w:hint="default"/>
+      </w:rPr>
+    </w:lvl>
+  </w:abstractNum>
+  <w:abstractNum w:abstractNumId="3" w15:restartNumberingAfterBreak="0">
     <w:nsid w:val="7F570725"/>
     <w:multiLevelType w:val="hybridMultilevel"/>
     <w:tmpl w:val="E04ED32E"/>
@@ -1795,6 +3747,9 @@
     <w:abstractNumId w:val="1"/>
   </w:num>
   <w:num w:numId="3">
+    <w:abstractNumId w:val="3"/>
+  </w:num>
+  <w:num w:numId="4">
     <w:abstractNumId w:val="2"/>
   </w:num>
 </w:numbering>
@@ -2262,7 +4217,6 @@
   <w:style w:type="character" w:default="1" w:styleId="DefaultParagraphFont">
     <w:name w:val="Default Paragraph Font"/>
     <w:uiPriority w:val="1"/>
-    <w:semiHidden/>
     <w:unhideWhenUsed/>
   </w:style>
   <w:style w:type="table" w:default="1" w:styleId="TableNormal">
@@ -2747,7 +4701,7 @@
 </file>
 
 <file path=customXml/itemProps1.xml><?xml version="1.0" encoding="utf-8"?>
-<ds:datastoreItem xmlns:ds="http://schemas.openxmlformats.org/officeDocument/2006/customXml" ds:itemID="{B452C2A5-4184-4996-A767-9794813B9870}">
+<ds:datastoreItem xmlns:ds="http://schemas.openxmlformats.org/officeDocument/2006/customXml" ds:itemID="{2A5D5F7E-F3B9-4D9B-BF9F-F4908944634E}">
   <ds:schemaRefs>
     <ds:schemaRef ds:uri="http://schemas.openxmlformats.org/officeDocument/2006/bibliography"/>
   </ds:schemaRefs>

</xml_diff>

<commit_message>
Updated Table of contents in design document
</commit_message>
<xml_diff>
--- a/Design.docx
+++ b/Design.docx
@@ -180,7 +180,7 @@
           <w:r>
             <w:fldChar w:fldCharType="separate"/>
           </w:r>
-          <w:hyperlink w:anchor="_Toc14335826" w:history="1">
+          <w:hyperlink w:anchor="_Toc14344032" w:history="1">
             <w:r>
               <w:rPr>
                 <w:rStyle w:val="Hyperlink"/>
@@ -207,7 +207,7 @@
                 <w:noProof/>
                 <w:webHidden/>
               </w:rPr>
-              <w:instrText xml:space="preserve"> PAGEREF _Toc14335826 \h </w:instrText>
+              <w:instrText xml:space="preserve"> PAGEREF _Toc14344032 \h </w:instrText>
             </w:r>
             <w:r>
               <w:rPr>
@@ -250,7 +250,7 @@
               <w:lang w:eastAsia="en-GB"/>
             </w:rPr>
           </w:pPr>
-          <w:hyperlink w:anchor="_Toc14335827" w:history="1">
+          <w:hyperlink w:anchor="_Toc14344033" w:history="1">
             <w:r>
               <w:rPr>
                 <w:rStyle w:val="Hyperlink"/>
@@ -277,7 +277,7 @@
                 <w:noProof/>
                 <w:webHidden/>
               </w:rPr>
-              <w:instrText xml:space="preserve"> PAGEREF _Toc14335827 \h </w:instrText>
+              <w:instrText xml:space="preserve"> PAGEREF _Toc14344033 \h </w:instrText>
             </w:r>
             <w:r>
               <w:rPr>
@@ -320,7 +320,7 @@
               <w:lang w:eastAsia="en-GB"/>
             </w:rPr>
           </w:pPr>
-          <w:hyperlink w:anchor="_Toc14335828" w:history="1">
+          <w:hyperlink w:anchor="_Toc14344034" w:history="1">
             <w:r>
               <w:rPr>
                 <w:rStyle w:val="Hyperlink"/>
@@ -347,7 +347,7 @@
                 <w:noProof/>
                 <w:webHidden/>
               </w:rPr>
-              <w:instrText xml:space="preserve"> PAGEREF _Toc14335828 \h </w:instrText>
+              <w:instrText xml:space="preserve"> PAGEREF _Toc14344034 \h </w:instrText>
             </w:r>
             <w:r>
               <w:rPr>
@@ -390,7 +390,7 @@
               <w:lang w:eastAsia="en-GB"/>
             </w:rPr>
           </w:pPr>
-          <w:hyperlink w:anchor="_Toc14335829" w:history="1">
+          <w:hyperlink w:anchor="_Toc14344035" w:history="1">
             <w:r>
               <w:rPr>
                 <w:rStyle w:val="Hyperlink"/>
@@ -417,7 +417,7 @@
                 <w:noProof/>
                 <w:webHidden/>
               </w:rPr>
-              <w:instrText xml:space="preserve"> PAGEREF _Toc14335829 \h </w:instrText>
+              <w:instrText xml:space="preserve"> PAGEREF _Toc14344035 \h </w:instrText>
             </w:r>
             <w:r>
               <w:rPr>
@@ -438,6 +438,588 @@
                 <w:webHidden/>
               </w:rPr>
               <w:t>5</w:t>
+            </w:r>
+            <w:r>
+              <w:rPr>
+                <w:noProof/>
+                <w:webHidden/>
+              </w:rPr>
+              <w:fldChar w:fldCharType="end"/>
+            </w:r>
+          </w:hyperlink>
+        </w:p>
+        <w:bookmarkStart w:id="0" w:name="_GoBack"/>
+        <w:p>
+          <w:pPr>
+            <w:pStyle w:val="TOC1"/>
+            <w:tabs>
+              <w:tab w:val="right" w:leader="dot" w:pos="9016"/>
+            </w:tabs>
+            <w:rPr>
+              <w:rFonts w:eastAsiaTheme="minorEastAsia"/>
+              <w:noProof/>
+              <w:lang w:eastAsia="en-GB"/>
+            </w:rPr>
+          </w:pPr>
+          <w:r>
+            <w:rPr>
+              <w:rStyle w:val="Hyperlink"/>
+              <w:noProof/>
+            </w:rPr>
+            <w:fldChar w:fldCharType="begin"/>
+          </w:r>
+          <w:r>
+            <w:rPr>
+              <w:rStyle w:val="Hyperlink"/>
+              <w:noProof/>
+            </w:rPr>
+            <w:instrText xml:space="preserve"> </w:instrText>
+          </w:r>
+          <w:r>
+            <w:rPr>
+              <w:noProof/>
+            </w:rPr>
+            <w:instrText>HYPERLINK \l "_Toc14344036"</w:instrText>
+          </w:r>
+          <w:r>
+            <w:rPr>
+              <w:rStyle w:val="Hyperlink"/>
+              <w:noProof/>
+            </w:rPr>
+            <w:instrText xml:space="preserve"> </w:instrText>
+          </w:r>
+          <w:r>
+            <w:rPr>
+              <w:rStyle w:val="Hyperlink"/>
+              <w:noProof/>
+            </w:rPr>
+          </w:r>
+          <w:r>
+            <w:rPr>
+              <w:rStyle w:val="Hyperlink"/>
+              <w:noProof/>
+            </w:rPr>
+            <w:fldChar w:fldCharType="separate"/>
+          </w:r>
+          <w:r>
+            <w:rPr>
+              <w:rStyle w:val="Hyperlink"/>
+              <w:noProof/>
+            </w:rPr>
+            <w:t>Project Setup</w:t>
+          </w:r>
+          <w:r>
+            <w:rPr>
+              <w:noProof/>
+              <w:webHidden/>
+            </w:rPr>
+            <w:tab/>
+          </w:r>
+          <w:r>
+            <w:rPr>
+              <w:noProof/>
+              <w:webHidden/>
+            </w:rPr>
+            <w:fldChar w:fldCharType="begin"/>
+          </w:r>
+          <w:r>
+            <w:rPr>
+              <w:noProof/>
+              <w:webHidden/>
+            </w:rPr>
+            <w:instrText xml:space="preserve"> PAGEREF _Toc14344036 \h </w:instrText>
+          </w:r>
+          <w:r>
+            <w:rPr>
+              <w:noProof/>
+              <w:webHidden/>
+            </w:rPr>
+          </w:r>
+          <w:r>
+            <w:rPr>
+              <w:noProof/>
+              <w:webHidden/>
+            </w:rPr>
+            <w:fldChar w:fldCharType="separate"/>
+          </w:r>
+          <w:r>
+            <w:rPr>
+              <w:noProof/>
+              <w:webHidden/>
+            </w:rPr>
+            <w:t>6</w:t>
+          </w:r>
+          <w:r>
+            <w:rPr>
+              <w:noProof/>
+              <w:webHidden/>
+            </w:rPr>
+            <w:fldChar w:fldCharType="end"/>
+          </w:r>
+          <w:r>
+            <w:rPr>
+              <w:rStyle w:val="Hyperlink"/>
+              <w:noProof/>
+            </w:rPr>
+            <w:fldChar w:fldCharType="end"/>
+          </w:r>
+        </w:p>
+        <w:bookmarkEnd w:id="0"/>
+        <w:p>
+          <w:pPr>
+            <w:pStyle w:val="TOC2"/>
+            <w:tabs>
+              <w:tab w:val="right" w:leader="dot" w:pos="9016"/>
+            </w:tabs>
+            <w:rPr>
+              <w:rFonts w:eastAsiaTheme="minorEastAsia"/>
+              <w:noProof/>
+              <w:lang w:eastAsia="en-GB"/>
+            </w:rPr>
+          </w:pPr>
+          <w:r>
+            <w:rPr>
+              <w:rStyle w:val="Hyperlink"/>
+              <w:noProof/>
+            </w:rPr>
+            <w:fldChar w:fldCharType="begin"/>
+          </w:r>
+          <w:r>
+            <w:rPr>
+              <w:rStyle w:val="Hyperlink"/>
+              <w:noProof/>
+            </w:rPr>
+            <w:instrText xml:space="preserve"> </w:instrText>
+          </w:r>
+          <w:r>
+            <w:rPr>
+              <w:noProof/>
+            </w:rPr>
+            <w:instrText>HYPERLINK \l "_Toc14344037"</w:instrText>
+          </w:r>
+          <w:r>
+            <w:rPr>
+              <w:rStyle w:val="Hyperlink"/>
+              <w:noProof/>
+            </w:rPr>
+            <w:instrText xml:space="preserve"> </w:instrText>
+          </w:r>
+          <w:r>
+            <w:rPr>
+              <w:rStyle w:val="Hyperlink"/>
+              <w:noProof/>
+            </w:rPr>
+          </w:r>
+          <w:r>
+            <w:rPr>
+              <w:rStyle w:val="Hyperlink"/>
+              <w:noProof/>
+            </w:rPr>
+            <w:fldChar w:fldCharType="separate"/>
+          </w:r>
+          <w:r>
+            <w:rPr>
+              <w:rStyle w:val="Hyperlink"/>
+              <w:noProof/>
+            </w:rPr>
+            <w:t>Prerequisites</w:t>
+          </w:r>
+          <w:r>
+            <w:rPr>
+              <w:noProof/>
+              <w:webHidden/>
+            </w:rPr>
+            <w:tab/>
+          </w:r>
+          <w:r>
+            <w:rPr>
+              <w:noProof/>
+              <w:webHidden/>
+            </w:rPr>
+            <w:fldChar w:fldCharType="begin"/>
+          </w:r>
+          <w:r>
+            <w:rPr>
+              <w:noProof/>
+              <w:webHidden/>
+            </w:rPr>
+            <w:instrText xml:space="preserve"> PAGEREF _Toc14344037 \h </w:instrText>
+          </w:r>
+          <w:r>
+            <w:rPr>
+              <w:noProof/>
+              <w:webHidden/>
+            </w:rPr>
+          </w:r>
+          <w:r>
+            <w:rPr>
+              <w:noProof/>
+              <w:webHidden/>
+            </w:rPr>
+            <w:fldChar w:fldCharType="separate"/>
+          </w:r>
+          <w:r>
+            <w:rPr>
+              <w:noProof/>
+              <w:webHidden/>
+            </w:rPr>
+            <w:t>6</w:t>
+          </w:r>
+          <w:r>
+            <w:rPr>
+              <w:noProof/>
+              <w:webHidden/>
+            </w:rPr>
+            <w:fldChar w:fldCharType="end"/>
+          </w:r>
+          <w:r>
+            <w:rPr>
+              <w:rStyle w:val="Hyperlink"/>
+              <w:noProof/>
+            </w:rPr>
+            <w:fldChar w:fldCharType="end"/>
+          </w:r>
+        </w:p>
+        <w:p>
+          <w:pPr>
+            <w:pStyle w:val="TOC2"/>
+            <w:tabs>
+              <w:tab w:val="right" w:leader="dot" w:pos="9016"/>
+            </w:tabs>
+            <w:rPr>
+              <w:rFonts w:eastAsiaTheme="minorEastAsia"/>
+              <w:noProof/>
+              <w:lang w:eastAsia="en-GB"/>
+            </w:rPr>
+          </w:pPr>
+          <w:hyperlink w:anchor="_Toc14344038" w:history="1">
+            <w:r>
+              <w:rPr>
+                <w:rStyle w:val="Hyperlink"/>
+                <w:noProof/>
+              </w:rPr>
+              <w:t>Project Structure</w:t>
+            </w:r>
+            <w:r>
+              <w:rPr>
+                <w:noProof/>
+                <w:webHidden/>
+              </w:rPr>
+              <w:tab/>
+            </w:r>
+            <w:r>
+              <w:rPr>
+                <w:noProof/>
+                <w:webHidden/>
+              </w:rPr>
+              <w:fldChar w:fldCharType="begin"/>
+            </w:r>
+            <w:r>
+              <w:rPr>
+                <w:noProof/>
+                <w:webHidden/>
+              </w:rPr>
+              <w:instrText xml:space="preserve"> PAGEREF _Toc14344038 \h </w:instrText>
+            </w:r>
+            <w:r>
+              <w:rPr>
+                <w:noProof/>
+                <w:webHidden/>
+              </w:rPr>
+            </w:r>
+            <w:r>
+              <w:rPr>
+                <w:noProof/>
+                <w:webHidden/>
+              </w:rPr>
+              <w:fldChar w:fldCharType="separate"/>
+            </w:r>
+            <w:r>
+              <w:rPr>
+                <w:noProof/>
+                <w:webHidden/>
+              </w:rPr>
+              <w:t>7</w:t>
+            </w:r>
+            <w:r>
+              <w:rPr>
+                <w:noProof/>
+                <w:webHidden/>
+              </w:rPr>
+              <w:fldChar w:fldCharType="end"/>
+            </w:r>
+          </w:hyperlink>
+        </w:p>
+        <w:p>
+          <w:pPr>
+            <w:pStyle w:val="TOC2"/>
+            <w:tabs>
+              <w:tab w:val="right" w:leader="dot" w:pos="9016"/>
+            </w:tabs>
+            <w:rPr>
+              <w:rFonts w:eastAsiaTheme="minorEastAsia"/>
+              <w:noProof/>
+              <w:lang w:eastAsia="en-GB"/>
+            </w:rPr>
+          </w:pPr>
+          <w:hyperlink w:anchor="_Toc14344039" w:history="1">
+            <w:r>
+              <w:rPr>
+                <w:rStyle w:val="Hyperlink"/>
+                <w:noProof/>
+              </w:rPr>
+              <w:t>Compiling</w:t>
+            </w:r>
+            <w:r>
+              <w:rPr>
+                <w:noProof/>
+                <w:webHidden/>
+              </w:rPr>
+              <w:tab/>
+            </w:r>
+            <w:r>
+              <w:rPr>
+                <w:noProof/>
+                <w:webHidden/>
+              </w:rPr>
+              <w:fldChar w:fldCharType="begin"/>
+            </w:r>
+            <w:r>
+              <w:rPr>
+                <w:noProof/>
+                <w:webHidden/>
+              </w:rPr>
+              <w:instrText xml:space="preserve"> PAGEREF _Toc14344039 \h </w:instrText>
+            </w:r>
+            <w:r>
+              <w:rPr>
+                <w:noProof/>
+                <w:webHidden/>
+              </w:rPr>
+            </w:r>
+            <w:r>
+              <w:rPr>
+                <w:noProof/>
+                <w:webHidden/>
+              </w:rPr>
+              <w:fldChar w:fldCharType="separate"/>
+            </w:r>
+            <w:r>
+              <w:rPr>
+                <w:noProof/>
+                <w:webHidden/>
+              </w:rPr>
+              <w:t>8</w:t>
+            </w:r>
+            <w:r>
+              <w:rPr>
+                <w:noProof/>
+                <w:webHidden/>
+              </w:rPr>
+              <w:fldChar w:fldCharType="end"/>
+            </w:r>
+          </w:hyperlink>
+        </w:p>
+        <w:p>
+          <w:pPr>
+            <w:pStyle w:val="TOC2"/>
+            <w:tabs>
+              <w:tab w:val="right" w:leader="dot" w:pos="9016"/>
+            </w:tabs>
+            <w:rPr>
+              <w:rFonts w:eastAsiaTheme="minorEastAsia"/>
+              <w:noProof/>
+              <w:lang w:eastAsia="en-GB"/>
+            </w:rPr>
+          </w:pPr>
+          <w:hyperlink w:anchor="_Toc14344040" w:history="1">
+            <w:r>
+              <w:rPr>
+                <w:rStyle w:val="Hyperlink"/>
+                <w:noProof/>
+              </w:rPr>
+              <w:t>Testing</w:t>
+            </w:r>
+            <w:r>
+              <w:rPr>
+                <w:noProof/>
+                <w:webHidden/>
+              </w:rPr>
+              <w:tab/>
+            </w:r>
+            <w:r>
+              <w:rPr>
+                <w:noProof/>
+                <w:webHidden/>
+              </w:rPr>
+              <w:fldChar w:fldCharType="begin"/>
+            </w:r>
+            <w:r>
+              <w:rPr>
+                <w:noProof/>
+                <w:webHidden/>
+              </w:rPr>
+              <w:instrText xml:space="preserve"> PAGEREF _Toc14344040 \h </w:instrText>
+            </w:r>
+            <w:r>
+              <w:rPr>
+                <w:noProof/>
+                <w:webHidden/>
+              </w:rPr>
+            </w:r>
+            <w:r>
+              <w:rPr>
+                <w:noProof/>
+                <w:webHidden/>
+              </w:rPr>
+              <w:fldChar w:fldCharType="separate"/>
+            </w:r>
+            <w:r>
+              <w:rPr>
+                <w:noProof/>
+                <w:webHidden/>
+              </w:rPr>
+              <w:t>8</w:t>
+            </w:r>
+            <w:r>
+              <w:rPr>
+                <w:noProof/>
+                <w:webHidden/>
+              </w:rPr>
+              <w:fldChar w:fldCharType="end"/>
+            </w:r>
+          </w:hyperlink>
+        </w:p>
+        <w:p>
+          <w:pPr>
+            <w:pStyle w:val="TOC2"/>
+            <w:tabs>
+              <w:tab w:val="right" w:leader="dot" w:pos="9016"/>
+            </w:tabs>
+            <w:rPr>
+              <w:rFonts w:eastAsiaTheme="minorEastAsia"/>
+              <w:noProof/>
+              <w:lang w:eastAsia="en-GB"/>
+            </w:rPr>
+          </w:pPr>
+          <w:hyperlink w:anchor="_Toc14344041" w:history="1">
+            <w:r>
+              <w:rPr>
+                <w:rStyle w:val="Hyperlink"/>
+                <w:noProof/>
+              </w:rPr>
+              <w:t>Data Structures</w:t>
+            </w:r>
+            <w:r>
+              <w:rPr>
+                <w:noProof/>
+                <w:webHidden/>
+              </w:rPr>
+              <w:tab/>
+            </w:r>
+            <w:r>
+              <w:rPr>
+                <w:noProof/>
+                <w:webHidden/>
+              </w:rPr>
+              <w:fldChar w:fldCharType="begin"/>
+            </w:r>
+            <w:r>
+              <w:rPr>
+                <w:noProof/>
+                <w:webHidden/>
+              </w:rPr>
+              <w:instrText xml:space="preserve"> PAGEREF _Toc14344041 \h </w:instrText>
+            </w:r>
+            <w:r>
+              <w:rPr>
+                <w:noProof/>
+                <w:webHidden/>
+              </w:rPr>
+            </w:r>
+            <w:r>
+              <w:rPr>
+                <w:noProof/>
+                <w:webHidden/>
+              </w:rPr>
+              <w:fldChar w:fldCharType="separate"/>
+            </w:r>
+            <w:r>
+              <w:rPr>
+                <w:noProof/>
+                <w:webHidden/>
+              </w:rPr>
+              <w:t>9</w:t>
+            </w:r>
+            <w:r>
+              <w:rPr>
+                <w:noProof/>
+                <w:webHidden/>
+              </w:rPr>
+              <w:fldChar w:fldCharType="end"/>
+            </w:r>
+          </w:hyperlink>
+        </w:p>
+        <w:p>
+          <w:pPr>
+            <w:pStyle w:val="TOC2"/>
+            <w:tabs>
+              <w:tab w:val="right" w:leader="dot" w:pos="9016"/>
+            </w:tabs>
+            <w:rPr>
+              <w:rFonts w:eastAsiaTheme="minorEastAsia"/>
+              <w:noProof/>
+              <w:lang w:eastAsia="en-GB"/>
+            </w:rPr>
+          </w:pPr>
+          <w:hyperlink w:anchor="_Toc14344042" w:history="1">
+            <w:r>
+              <w:rPr>
+                <w:rStyle w:val="Hyperlink"/>
+                <w:noProof/>
+              </w:rPr>
+              <w:t>REST API Endpoints</w:t>
+            </w:r>
+            <w:r>
+              <w:rPr>
+                <w:noProof/>
+                <w:webHidden/>
+              </w:rPr>
+              <w:tab/>
+            </w:r>
+            <w:r>
+              <w:rPr>
+                <w:noProof/>
+                <w:webHidden/>
+              </w:rPr>
+              <w:fldChar w:fldCharType="begin"/>
+            </w:r>
+            <w:r>
+              <w:rPr>
+                <w:noProof/>
+                <w:webHidden/>
+              </w:rPr>
+              <w:instrText xml:space="preserve"> PAGEREF _Toc14344042 \h </w:instrText>
+            </w:r>
+            <w:r>
+              <w:rPr>
+                <w:noProof/>
+                <w:webHidden/>
+              </w:rPr>
+            </w:r>
+            <w:r>
+              <w:rPr>
+                <w:noProof/>
+                <w:webHidden/>
+              </w:rPr>
+              <w:fldChar w:fldCharType="separate"/>
+            </w:r>
+            <w:r>
+              <w:rPr>
+                <w:noProof/>
+                <w:webHidden/>
+              </w:rPr>
+              <w:t>10</w:t>
             </w:r>
             <w:r>
               <w:rPr>
@@ -460,13 +1042,13 @@
               <w:lang w:eastAsia="en-GB"/>
             </w:rPr>
           </w:pPr>
-          <w:hyperlink w:anchor="_Toc14335830" w:history="1">
+          <w:hyperlink w:anchor="_Toc14344043" w:history="1">
             <w:r>
               <w:rPr>
                 <w:rStyle w:val="Hyperlink"/>
                 <w:noProof/>
               </w:rPr>
-              <w:t>Project Setup</w:t>
+              <w:t>Test Documentation</w:t>
             </w:r>
             <w:r>
               <w:rPr>
@@ -487,7 +1069,7 @@
                 <w:noProof/>
                 <w:webHidden/>
               </w:rPr>
-              <w:instrText xml:space="preserve"> PAGEREF _Toc14335830 \h </w:instrText>
+              <w:instrText xml:space="preserve"> PAGEREF _Toc14344043 \h </w:instrText>
             </w:r>
             <w:r>
               <w:rPr>
@@ -507,7 +1089,77 @@
                 <w:noProof/>
                 <w:webHidden/>
               </w:rPr>
-              <w:t>6</w:t>
+              <w:t>15</w:t>
+            </w:r>
+            <w:r>
+              <w:rPr>
+                <w:noProof/>
+                <w:webHidden/>
+              </w:rPr>
+              <w:fldChar w:fldCharType="end"/>
+            </w:r>
+          </w:hyperlink>
+        </w:p>
+        <w:p>
+          <w:pPr>
+            <w:pStyle w:val="TOC1"/>
+            <w:tabs>
+              <w:tab w:val="right" w:leader="dot" w:pos="9016"/>
+            </w:tabs>
+            <w:rPr>
+              <w:rFonts w:eastAsiaTheme="minorEastAsia"/>
+              <w:noProof/>
+              <w:lang w:eastAsia="en-GB"/>
+            </w:rPr>
+          </w:pPr>
+          <w:hyperlink w:anchor="_Toc14344044" w:history="1">
+            <w:r>
+              <w:rPr>
+                <w:rStyle w:val="Hyperlink"/>
+                <w:noProof/>
+              </w:rPr>
+              <w:t>Implementation</w:t>
+            </w:r>
+            <w:r>
+              <w:rPr>
+                <w:noProof/>
+                <w:webHidden/>
+              </w:rPr>
+              <w:tab/>
+            </w:r>
+            <w:r>
+              <w:rPr>
+                <w:noProof/>
+                <w:webHidden/>
+              </w:rPr>
+              <w:fldChar w:fldCharType="begin"/>
+            </w:r>
+            <w:r>
+              <w:rPr>
+                <w:noProof/>
+                <w:webHidden/>
+              </w:rPr>
+              <w:instrText xml:space="preserve"> PAGEREF _Toc14344044 \h </w:instrText>
+            </w:r>
+            <w:r>
+              <w:rPr>
+                <w:noProof/>
+                <w:webHidden/>
+              </w:rPr>
+            </w:r>
+            <w:r>
+              <w:rPr>
+                <w:noProof/>
+                <w:webHidden/>
+              </w:rPr>
+              <w:fldChar w:fldCharType="separate"/>
+            </w:r>
+            <w:r>
+              <w:rPr>
+                <w:noProof/>
+                <w:webHidden/>
+              </w:rPr>
+              <w:t>17</w:t>
             </w:r>
             <w:r>
               <w:rPr>
@@ -530,13 +1182,13 @@
               <w:lang w:eastAsia="en-GB"/>
             </w:rPr>
           </w:pPr>
-          <w:hyperlink w:anchor="_Toc14335831" w:history="1">
+          <w:hyperlink w:anchor="_Toc14344045" w:history="1">
             <w:r>
               <w:rPr>
                 <w:rStyle w:val="Hyperlink"/>
                 <w:noProof/>
               </w:rPr>
-              <w:t>Prerequisites</w:t>
+              <w:t>Database</w:t>
             </w:r>
             <w:r>
               <w:rPr>
@@ -557,7 +1209,7 @@
                 <w:noProof/>
                 <w:webHidden/>
               </w:rPr>
-              <w:instrText xml:space="preserve"> PAGEREF _Toc14335831 \h </w:instrText>
+              <w:instrText xml:space="preserve"> PAGEREF _Toc14344045 \h </w:instrText>
             </w:r>
             <w:r>
               <w:rPr>
@@ -577,7 +1229,147 @@
                 <w:noProof/>
                 <w:webHidden/>
               </w:rPr>
-              <w:t>6</w:t>
+              <w:t>17</w:t>
+            </w:r>
+            <w:r>
+              <w:rPr>
+                <w:noProof/>
+                <w:webHidden/>
+              </w:rPr>
+              <w:fldChar w:fldCharType="end"/>
+            </w:r>
+          </w:hyperlink>
+        </w:p>
+        <w:p>
+          <w:pPr>
+            <w:pStyle w:val="TOC3"/>
+            <w:tabs>
+              <w:tab w:val="right" w:leader="dot" w:pos="9016"/>
+            </w:tabs>
+            <w:rPr>
+              <w:rFonts w:eastAsiaTheme="minorEastAsia"/>
+              <w:noProof/>
+              <w:lang w:eastAsia="en-GB"/>
+            </w:rPr>
+          </w:pPr>
+          <w:hyperlink w:anchor="_Toc14344046" w:history="1">
+            <w:r>
+              <w:rPr>
+                <w:rStyle w:val="Hyperlink"/>
+                <w:noProof/>
+              </w:rPr>
+              <w:t>Model Field Descriptions</w:t>
+            </w:r>
+            <w:r>
+              <w:rPr>
+                <w:noProof/>
+                <w:webHidden/>
+              </w:rPr>
+              <w:tab/>
+            </w:r>
+            <w:r>
+              <w:rPr>
+                <w:noProof/>
+                <w:webHidden/>
+              </w:rPr>
+              <w:fldChar w:fldCharType="begin"/>
+            </w:r>
+            <w:r>
+              <w:rPr>
+                <w:noProof/>
+                <w:webHidden/>
+              </w:rPr>
+              <w:instrText xml:space="preserve"> PAGEREF _Toc14344046 \h </w:instrText>
+            </w:r>
+            <w:r>
+              <w:rPr>
+                <w:noProof/>
+                <w:webHidden/>
+              </w:rPr>
+            </w:r>
+            <w:r>
+              <w:rPr>
+                <w:noProof/>
+                <w:webHidden/>
+              </w:rPr>
+              <w:fldChar w:fldCharType="separate"/>
+            </w:r>
+            <w:r>
+              <w:rPr>
+                <w:noProof/>
+                <w:webHidden/>
+              </w:rPr>
+              <w:t>17</w:t>
+            </w:r>
+            <w:r>
+              <w:rPr>
+                <w:noProof/>
+                <w:webHidden/>
+              </w:rPr>
+              <w:fldChar w:fldCharType="end"/>
+            </w:r>
+          </w:hyperlink>
+        </w:p>
+        <w:p>
+          <w:pPr>
+            <w:pStyle w:val="TOC3"/>
+            <w:tabs>
+              <w:tab w:val="right" w:leader="dot" w:pos="9016"/>
+            </w:tabs>
+            <w:rPr>
+              <w:rFonts w:eastAsiaTheme="minorEastAsia"/>
+              <w:noProof/>
+              <w:lang w:eastAsia="en-GB"/>
+            </w:rPr>
+          </w:pPr>
+          <w:hyperlink w:anchor="_Toc14344047" w:history="1">
+            <w:r>
+              <w:rPr>
+                <w:rStyle w:val="Hyperlink"/>
+                <w:noProof/>
+              </w:rPr>
+              <w:t>Create Table SQL query example</w:t>
+            </w:r>
+            <w:r>
+              <w:rPr>
+                <w:noProof/>
+                <w:webHidden/>
+              </w:rPr>
+              <w:tab/>
+            </w:r>
+            <w:r>
+              <w:rPr>
+                <w:noProof/>
+                <w:webHidden/>
+              </w:rPr>
+              <w:fldChar w:fldCharType="begin"/>
+            </w:r>
+            <w:r>
+              <w:rPr>
+                <w:noProof/>
+                <w:webHidden/>
+              </w:rPr>
+              <w:instrText xml:space="preserve"> PAGEREF _Toc14344047 \h </w:instrText>
+            </w:r>
+            <w:r>
+              <w:rPr>
+                <w:noProof/>
+                <w:webHidden/>
+              </w:rPr>
+            </w:r>
+            <w:r>
+              <w:rPr>
+                <w:noProof/>
+                <w:webHidden/>
+              </w:rPr>
+              <w:fldChar w:fldCharType="separate"/>
+            </w:r>
+            <w:r>
+              <w:rPr>
+                <w:noProof/>
+                <w:webHidden/>
+              </w:rPr>
+              <w:t>19</w:t>
             </w:r>
             <w:r>
               <w:rPr>
@@ -600,13 +1392,14 @@
               <w:lang w:eastAsia="en-GB"/>
             </w:rPr>
           </w:pPr>
-          <w:hyperlink w:anchor="_Toc14335832" w:history="1">
+          <w:hyperlink w:anchor="_Toc14344048" w:history="1">
             <w:r>
               <w:rPr>
                 <w:rStyle w:val="Hyperlink"/>
                 <w:noProof/>
-              </w:rPr>
-              <w:t>Project Structure</w:t>
+                <w:shd w:val="clear" w:color="auto" w:fill="FFFFFF"/>
+              </w:rPr>
+              <w:t>REST API Endpoints</w:t>
             </w:r>
             <w:r>
               <w:rPr>
@@ -627,7 +1420,7 @@
                 <w:noProof/>
                 <w:webHidden/>
               </w:rPr>
-              <w:instrText xml:space="preserve"> PAGEREF _Toc14335832 \h </w:instrText>
+              <w:instrText xml:space="preserve"> PAGEREF _Toc14344048 \h </w:instrText>
             </w:r>
             <w:r>
               <w:rPr>
@@ -647,7 +1440,7 @@
                 <w:noProof/>
                 <w:webHidden/>
               </w:rPr>
-              <w:t>7</w:t>
+              <w:t>20</w:t>
             </w:r>
             <w:r>
               <w:rPr>
@@ -670,13 +1463,13 @@
               <w:lang w:eastAsia="en-GB"/>
             </w:rPr>
           </w:pPr>
-          <w:hyperlink w:anchor="_Toc14335833" w:history="1">
+          <w:hyperlink w:anchor="_Toc14344049" w:history="1">
             <w:r>
               <w:rPr>
                 <w:rStyle w:val="Hyperlink"/>
                 <w:noProof/>
               </w:rPr>
-              <w:t>Compiling</w:t>
+              <w:t>Security</w:t>
             </w:r>
             <w:r>
               <w:rPr>
@@ -697,7 +1490,7 @@
                 <w:noProof/>
                 <w:webHidden/>
               </w:rPr>
-              <w:instrText xml:space="preserve"> PAGEREF _Toc14335833 \h </w:instrText>
+              <w:instrText xml:space="preserve"> PAGEREF _Toc14344049 \h </w:instrText>
             </w:r>
             <w:r>
               <w:rPr>
@@ -717,7 +1510,7 @@
                 <w:noProof/>
                 <w:webHidden/>
               </w:rPr>
-              <w:t>8</w:t>
+              <w:t>20</w:t>
             </w:r>
             <w:r>
               <w:rPr>
@@ -730,7 +1523,7 @@
         </w:p>
         <w:p>
           <w:pPr>
-            <w:pStyle w:val="TOC2"/>
+            <w:pStyle w:val="TOC3"/>
             <w:tabs>
               <w:tab w:val="right" w:leader="dot" w:pos="9016"/>
             </w:tabs>
@@ -740,13 +1533,13 @@
               <w:lang w:eastAsia="en-GB"/>
             </w:rPr>
           </w:pPr>
-          <w:hyperlink w:anchor="_Toc14335834" w:history="1">
+          <w:hyperlink w:anchor="_Toc14344050" w:history="1">
             <w:r>
               <w:rPr>
                 <w:rStyle w:val="Hyperlink"/>
                 <w:noProof/>
               </w:rPr>
-              <w:t>Data Structures</w:t>
+              <w:t>Client Authentication</w:t>
             </w:r>
             <w:r>
               <w:rPr>
@@ -767,7 +1560,7 @@
                 <w:noProof/>
                 <w:webHidden/>
               </w:rPr>
-              <w:instrText xml:space="preserve"> PAGEREF _Toc14335834 \h </w:instrText>
+              <w:instrText xml:space="preserve"> PAGEREF _Toc14344050 \h </w:instrText>
             </w:r>
             <w:r>
               <w:rPr>
@@ -787,7 +1580,7 @@
                 <w:noProof/>
                 <w:webHidden/>
               </w:rPr>
-              <w:t>9</w:t>
+              <w:t>20</w:t>
             </w:r>
             <w:r>
               <w:rPr>
@@ -800,7 +1593,7 @@
         </w:p>
         <w:p>
           <w:pPr>
-            <w:pStyle w:val="TOC2"/>
+            <w:pStyle w:val="TOC3"/>
             <w:tabs>
               <w:tab w:val="right" w:leader="dot" w:pos="9016"/>
             </w:tabs>
@@ -810,13 +1603,13 @@
               <w:lang w:eastAsia="en-GB"/>
             </w:rPr>
           </w:pPr>
-          <w:hyperlink w:anchor="_Toc14335835" w:history="1">
+          <w:hyperlink w:anchor="_Toc14344051" w:history="1">
             <w:r>
               <w:rPr>
                 <w:rStyle w:val="Hyperlink"/>
                 <w:noProof/>
               </w:rPr>
-              <w:t>Testing</w:t>
+              <w:t>XSS Database Storage Vulnerability Prevention</w:t>
             </w:r>
             <w:r>
               <w:rPr>
@@ -837,7 +1630,7 @@
                 <w:noProof/>
                 <w:webHidden/>
               </w:rPr>
-              <w:instrText xml:space="preserve"> PAGEREF _Toc14335835 \h </w:instrText>
+              <w:instrText xml:space="preserve"> PAGEREF _Toc14344051 \h </w:instrText>
             </w:r>
             <w:r>
               <w:rPr>
@@ -857,7 +1650,7 @@
                 <w:noProof/>
                 <w:webHidden/>
               </w:rPr>
-              <w:t>10</w:t>
+              <w:t>21</w:t>
             </w:r>
             <w:r>
               <w:rPr>
@@ -870,7 +1663,7 @@
         </w:p>
         <w:p>
           <w:pPr>
-            <w:pStyle w:val="TOC2"/>
+            <w:pStyle w:val="TOC3"/>
             <w:tabs>
               <w:tab w:val="right" w:leader="dot" w:pos="9016"/>
             </w:tabs>
@@ -880,13 +1673,13 @@
               <w:lang w:eastAsia="en-GB"/>
             </w:rPr>
           </w:pPr>
-          <w:hyperlink w:anchor="_Toc14335836" w:history="1">
+          <w:hyperlink w:anchor="_Toc14344052" w:history="1">
             <w:r>
               <w:rPr>
                 <w:rStyle w:val="Hyperlink"/>
                 <w:noProof/>
               </w:rPr>
-              <w:t>REST API Endpoints</w:t>
+              <w:t>SQL Injection</w:t>
             </w:r>
             <w:r>
               <w:rPr>
@@ -907,7 +1700,7 @@
                 <w:noProof/>
                 <w:webHidden/>
               </w:rPr>
-              <w:instrText xml:space="preserve"> PAGEREF _Toc14335836 \h </w:instrText>
+              <w:instrText xml:space="preserve"> PAGEREF _Toc14344052 \h </w:instrText>
             </w:r>
             <w:r>
               <w:rPr>
@@ -927,217 +1720,7 @@
                 <w:noProof/>
                 <w:webHidden/>
               </w:rPr>
-              <w:t>10</w:t>
-            </w:r>
-            <w:r>
-              <w:rPr>
-                <w:noProof/>
-                <w:webHidden/>
-              </w:rPr>
-              <w:fldChar w:fldCharType="end"/>
-            </w:r>
-          </w:hyperlink>
-        </w:p>
-        <w:p>
-          <w:pPr>
-            <w:pStyle w:val="TOC1"/>
-            <w:tabs>
-              <w:tab w:val="right" w:leader="dot" w:pos="9016"/>
-            </w:tabs>
-            <w:rPr>
-              <w:rFonts w:eastAsiaTheme="minorEastAsia"/>
-              <w:noProof/>
-              <w:lang w:eastAsia="en-GB"/>
-            </w:rPr>
-          </w:pPr>
-          <w:hyperlink w:anchor="_Toc14335837" w:history="1">
-            <w:r>
-              <w:rPr>
-                <w:rStyle w:val="Hyperlink"/>
-                <w:noProof/>
-              </w:rPr>
-              <w:t>Test Documentation</w:t>
-            </w:r>
-            <w:r>
-              <w:rPr>
-                <w:noProof/>
-                <w:webHidden/>
-              </w:rPr>
-              <w:tab/>
-            </w:r>
-            <w:r>
-              <w:rPr>
-                <w:noProof/>
-                <w:webHidden/>
-              </w:rPr>
-              <w:fldChar w:fldCharType="begin"/>
-            </w:r>
-            <w:r>
-              <w:rPr>
-                <w:noProof/>
-                <w:webHidden/>
-              </w:rPr>
-              <w:instrText xml:space="preserve"> PAGEREF _Toc14335837 \h </w:instrText>
-            </w:r>
-            <w:r>
-              <w:rPr>
-                <w:noProof/>
-                <w:webHidden/>
-              </w:rPr>
-            </w:r>
-            <w:r>
-              <w:rPr>
-                <w:noProof/>
-                <w:webHidden/>
-              </w:rPr>
-              <w:fldChar w:fldCharType="separate"/>
-            </w:r>
-            <w:r>
-              <w:rPr>
-                <w:noProof/>
-                <w:webHidden/>
-              </w:rPr>
-              <w:t>13</w:t>
-            </w:r>
-            <w:r>
-              <w:rPr>
-                <w:noProof/>
-                <w:webHidden/>
-              </w:rPr>
-              <w:fldChar w:fldCharType="end"/>
-            </w:r>
-          </w:hyperlink>
-        </w:p>
-        <w:p>
-          <w:pPr>
-            <w:pStyle w:val="TOC1"/>
-            <w:tabs>
-              <w:tab w:val="right" w:leader="dot" w:pos="9016"/>
-            </w:tabs>
-            <w:rPr>
-              <w:rFonts w:eastAsiaTheme="minorEastAsia"/>
-              <w:noProof/>
-              <w:lang w:eastAsia="en-GB"/>
-            </w:rPr>
-          </w:pPr>
-          <w:hyperlink w:anchor="_Toc14335838" w:history="1">
-            <w:r>
-              <w:rPr>
-                <w:rStyle w:val="Hyperlink"/>
-                <w:noProof/>
-              </w:rPr>
-              <w:t>Implementation</w:t>
-            </w:r>
-            <w:r>
-              <w:rPr>
-                <w:noProof/>
-                <w:webHidden/>
-              </w:rPr>
-              <w:tab/>
-            </w:r>
-            <w:r>
-              <w:rPr>
-                <w:noProof/>
-                <w:webHidden/>
-              </w:rPr>
-              <w:fldChar w:fldCharType="begin"/>
-            </w:r>
-            <w:r>
-              <w:rPr>
-                <w:noProof/>
-                <w:webHidden/>
-              </w:rPr>
-              <w:instrText xml:space="preserve"> PAGEREF _Toc14335838 \h </w:instrText>
-            </w:r>
-            <w:r>
-              <w:rPr>
-                <w:noProof/>
-                <w:webHidden/>
-              </w:rPr>
-            </w:r>
-            <w:r>
-              <w:rPr>
-                <w:noProof/>
-                <w:webHidden/>
-              </w:rPr>
-              <w:fldChar w:fldCharType="separate"/>
-            </w:r>
-            <w:r>
-              <w:rPr>
-                <w:noProof/>
-                <w:webHidden/>
-              </w:rPr>
-              <w:t>15</w:t>
-            </w:r>
-            <w:r>
-              <w:rPr>
-                <w:noProof/>
-                <w:webHidden/>
-              </w:rPr>
-              <w:fldChar w:fldCharType="end"/>
-            </w:r>
-          </w:hyperlink>
-        </w:p>
-        <w:p>
-          <w:pPr>
-            <w:pStyle w:val="TOC2"/>
-            <w:tabs>
-              <w:tab w:val="right" w:leader="dot" w:pos="9016"/>
-            </w:tabs>
-            <w:rPr>
-              <w:rFonts w:eastAsiaTheme="minorEastAsia"/>
-              <w:noProof/>
-              <w:lang w:eastAsia="en-GB"/>
-            </w:rPr>
-          </w:pPr>
-          <w:hyperlink w:anchor="_Toc14335839" w:history="1">
-            <w:r>
-              <w:rPr>
-                <w:rStyle w:val="Hyperlink"/>
-                <w:noProof/>
-              </w:rPr>
-              <w:t>Database</w:t>
-            </w:r>
-            <w:r>
-              <w:rPr>
-                <w:noProof/>
-                <w:webHidden/>
-              </w:rPr>
-              <w:tab/>
-            </w:r>
-            <w:r>
-              <w:rPr>
-                <w:noProof/>
-                <w:webHidden/>
-              </w:rPr>
-              <w:fldChar w:fldCharType="begin"/>
-            </w:r>
-            <w:r>
-              <w:rPr>
-                <w:noProof/>
-                <w:webHidden/>
-              </w:rPr>
-              <w:instrText xml:space="preserve"> PAGEREF _Toc14335839 \h </w:instrText>
-            </w:r>
-            <w:r>
-              <w:rPr>
-                <w:noProof/>
-                <w:webHidden/>
-              </w:rPr>
-            </w:r>
-            <w:r>
-              <w:rPr>
-                <w:noProof/>
-                <w:webHidden/>
-              </w:rPr>
-              <w:fldChar w:fldCharType="separate"/>
-            </w:r>
-            <w:r>
-              <w:rPr>
-                <w:noProof/>
-                <w:webHidden/>
-              </w:rPr>
-              <w:t>15</w:t>
+              <w:t>21</w:t>
             </w:r>
             <w:r>
               <w:rPr>
@@ -1185,12 +1768,12 @@
       <w:pPr>
         <w:pStyle w:val="Heading1"/>
       </w:pPr>
-      <w:bookmarkStart w:id="0" w:name="_Toc14335826"/>
+      <w:bookmarkStart w:id="1" w:name="_Toc14344032"/>
       <w:r>
         <w:lastRenderedPageBreak/>
         <w:t>Design</w:t>
       </w:r>
-      <w:bookmarkEnd w:id="0"/>
+      <w:bookmarkEnd w:id="1"/>
     </w:p>
     <w:p/>
     <w:p>
@@ -1213,11 +1796,11 @@
       <w:pPr>
         <w:pStyle w:val="Heading2"/>
       </w:pPr>
-      <w:bookmarkStart w:id="1" w:name="_Toc14335827"/>
+      <w:bookmarkStart w:id="2" w:name="_Toc14344033"/>
       <w:r>
         <w:t>Sequence diagrams</w:t>
       </w:r>
-      <w:bookmarkEnd w:id="1"/>
+      <w:bookmarkEnd w:id="2"/>
     </w:p>
     <w:p/>
     <w:p>
@@ -1244,14 +1827,14 @@
       <w:pPr>
         <w:pStyle w:val="Heading3"/>
       </w:pPr>
-      <w:bookmarkStart w:id="2" w:name="_Toc14335828"/>
+      <w:bookmarkStart w:id="3" w:name="_Toc14344034"/>
       <w:r>
         <w:t>Use</w:t>
       </w:r>
       <w:r>
         <w:t xml:space="preserve"> case 1: using REST API with already registered card.</w:t>
       </w:r>
-      <w:bookmarkEnd w:id="2"/>
+      <w:bookmarkEnd w:id="3"/>
     </w:p>
     <w:p/>
     <w:p>
@@ -1319,7 +1902,7 @@
       <w:pPr>
         <w:pStyle w:val="Heading3"/>
       </w:pPr>
-      <w:bookmarkStart w:id="3" w:name="_Toc14335829"/>
+      <w:bookmarkStart w:id="4" w:name="_Toc14344035"/>
       <w:r>
         <w:lastRenderedPageBreak/>
         <w:t>Use</w:t>
@@ -1327,7 +1910,7 @@
       <w:r>
         <w:t xml:space="preserve"> case 2: using REST API with not registered card.</w:t>
       </w:r>
-      <w:bookmarkEnd w:id="3"/>
+      <w:bookmarkEnd w:id="4"/>
     </w:p>
     <w:p/>
     <w:p>
@@ -1410,12 +1993,12 @@
       <w:pPr>
         <w:pStyle w:val="Heading1"/>
       </w:pPr>
-      <w:bookmarkStart w:id="4" w:name="_Toc14335830"/>
+      <w:bookmarkStart w:id="5" w:name="_Toc14344036"/>
       <w:r>
         <w:lastRenderedPageBreak/>
         <w:t>Project Setup</w:t>
       </w:r>
-      <w:bookmarkEnd w:id="4"/>
+      <w:bookmarkEnd w:id="5"/>
     </w:p>
     <w:p/>
     <w:p>
@@ -1505,11 +2088,11 @@
       <w:pPr>
         <w:pStyle w:val="Heading2"/>
       </w:pPr>
-      <w:bookmarkStart w:id="5" w:name="_Toc14335831"/>
+      <w:bookmarkStart w:id="6" w:name="_Toc14344037"/>
       <w:r>
         <w:t>Prerequisites</w:t>
       </w:r>
-      <w:bookmarkEnd w:id="5"/>
+      <w:bookmarkEnd w:id="6"/>
     </w:p>
     <w:p/>
     <w:p>
@@ -1532,19 +2115,7 @@
           <w:rPr>
             <w:rStyle w:val="Hyperlink"/>
           </w:rPr>
-          <w:t>https://github.com/dotnet/core/blob/master/release-notes/2.1/2.1-su</w:t>
-        </w:r>
-        <w:r>
-          <w:rPr>
-            <w:rStyle w:val="Hyperlink"/>
-          </w:rPr>
-          <w:t>p</w:t>
-        </w:r>
-        <w:r>
-          <w:rPr>
-            <w:rStyle w:val="Hyperlink"/>
-          </w:rPr>
-          <w:t>ported-os.md</w:t>
+          <w:t>https://github.com/dotnet/core/blob/master/release-notes/2.1/2.1-supported-os.md</w:t>
         </w:r>
       </w:hyperlink>
     </w:p>
@@ -1592,11 +2163,11 @@
       <w:pPr>
         <w:pStyle w:val="Heading2"/>
       </w:pPr>
-      <w:bookmarkStart w:id="6" w:name="_Toc14335832"/>
+      <w:bookmarkStart w:id="7" w:name="_Toc14344038"/>
       <w:r>
         <w:t>Project Structure</w:t>
       </w:r>
-      <w:bookmarkEnd w:id="6"/>
+      <w:bookmarkEnd w:id="7"/>
     </w:p>
     <w:p/>
     <w:p>
@@ -1923,11 +2494,11 @@
       <w:pPr>
         <w:pStyle w:val="Heading2"/>
       </w:pPr>
-      <w:bookmarkStart w:id="7" w:name="_Toc14335833"/>
+      <w:bookmarkStart w:id="8" w:name="_Toc14344039"/>
       <w:r>
         <w:t>Compiling</w:t>
       </w:r>
-      <w:bookmarkEnd w:id="7"/>
+      <w:bookmarkEnd w:id="8"/>
     </w:p>
     <w:p/>
     <w:p>
@@ -1947,13 +2518,7 @@
     </w:p>
     <w:p>
       <w:r>
-        <w:t>https://docs.microsoft.com/en-us/aspn</w:t>
-      </w:r>
-      <w:r>
-        <w:t>e</w:t>
-      </w:r>
-      <w:r>
-        <w:t>t/core/fundamentals/</w:t>
+        <w:t>https://docs.microsoft.com/en-us/aspnet/core/fundamentals/</w:t>
       </w:r>
       <w:r>
         <w:t>environments?view=aspnetcore-2.1</w:t>
@@ -2070,11 +2635,11 @@
       <w:pPr>
         <w:pStyle w:val="Heading2"/>
       </w:pPr>
-      <w:bookmarkStart w:id="8" w:name="_Toc14335835"/>
+      <w:bookmarkStart w:id="9" w:name="_Toc14344040"/>
       <w:r>
         <w:t>Testing</w:t>
       </w:r>
-      <w:bookmarkEnd w:id="8"/>
+      <w:bookmarkEnd w:id="9"/>
     </w:p>
     <w:p/>
     <w:p>
@@ -2156,14 +2721,14 @@
       <w:pPr>
         <w:pStyle w:val="Heading2"/>
       </w:pPr>
-      <w:bookmarkStart w:id="9" w:name="_Toc14335834"/>
+      <w:bookmarkStart w:id="10" w:name="_Toc14344041"/>
       <w:r>
         <w:t xml:space="preserve">Data </w:t>
       </w:r>
       <w:r>
         <w:t>Structures</w:t>
       </w:r>
-      <w:bookmarkEnd w:id="9"/>
+      <w:bookmarkEnd w:id="10"/>
     </w:p>
     <w:p/>
     <w:p>
@@ -2383,12 +2948,12 @@
       <w:pPr>
         <w:pStyle w:val="Heading2"/>
       </w:pPr>
-      <w:bookmarkStart w:id="10" w:name="_Toc14335836"/>
+      <w:bookmarkStart w:id="11" w:name="_Toc14344042"/>
       <w:r>
         <w:lastRenderedPageBreak/>
         <w:t>REST API Endpoints</w:t>
       </w:r>
-      <w:bookmarkEnd w:id="10"/>
+      <w:bookmarkEnd w:id="11"/>
     </w:p>
     <w:p/>
     <w:p>
@@ -3661,14 +4226,14 @@
       <w:pPr>
         <w:pStyle w:val="Heading1"/>
       </w:pPr>
-      <w:bookmarkStart w:id="11" w:name="_Toc14335837"/>
+      <w:bookmarkStart w:id="12" w:name="_Toc14344043"/>
       <w:r>
         <w:t>Test</w:t>
       </w:r>
       <w:r>
         <w:t xml:space="preserve"> Documentation</w:t>
       </w:r>
-      <w:bookmarkEnd w:id="11"/>
+      <w:bookmarkEnd w:id="12"/>
     </w:p>
     <w:p/>
     <w:p>
@@ -4546,23 +5111,23 @@
       <w:pPr>
         <w:pStyle w:val="Heading1"/>
       </w:pPr>
-      <w:bookmarkStart w:id="12" w:name="_Toc14335838"/>
+      <w:bookmarkStart w:id="13" w:name="_Toc14344044"/>
       <w:r>
         <w:lastRenderedPageBreak/>
         <w:t>Implementation</w:t>
       </w:r>
-      <w:bookmarkEnd w:id="12"/>
+      <w:bookmarkEnd w:id="13"/>
     </w:p>
     <w:p/>
     <w:p>
       <w:pPr>
         <w:pStyle w:val="Heading2"/>
       </w:pPr>
-      <w:bookmarkStart w:id="13" w:name="_Toc14335839"/>
+      <w:bookmarkStart w:id="14" w:name="_Toc14344045"/>
       <w:r>
         <w:t>Database</w:t>
       </w:r>
-      <w:bookmarkEnd w:id="13"/>
+      <w:bookmarkEnd w:id="14"/>
     </w:p>
     <w:p/>
     <w:p>
@@ -4720,9 +5285,11 @@
       <w:pPr>
         <w:pStyle w:val="Heading3"/>
       </w:pPr>
+      <w:bookmarkStart w:id="15" w:name="_Toc14344046"/>
       <w:r>
         <w:t>Model Field Descriptions</w:t>
       </w:r>
+      <w:bookmarkEnd w:id="15"/>
     </w:p>
     <w:p/>
     <w:p>
@@ -5271,9 +5838,11 @@
       <w:pPr>
         <w:pStyle w:val="Heading3"/>
       </w:pPr>
+      <w:bookmarkStart w:id="16" w:name="_Toc14344047"/>
       <w:r>
         <w:t>Create Table SQL query example</w:t>
       </w:r>
+      <w:bookmarkEnd w:id="16"/>
     </w:p>
     <w:p/>
     <w:p>
@@ -5680,6 +6249,7 @@
           <w:shd w:val="clear" w:color="auto" w:fill="FFFFFF"/>
         </w:rPr>
       </w:pPr>
+      <w:bookmarkStart w:id="17" w:name="_Toc14344048"/>
       <w:r>
         <w:rPr>
           <w:shd w:val="clear" w:color="auto" w:fill="FFFFFF"/>
@@ -5687,6 +6257,7 @@
         <w:lastRenderedPageBreak/>
         <w:t>REST API Endpoints</w:t>
       </w:r>
+      <w:bookmarkEnd w:id="17"/>
     </w:p>
     <w:p/>
     <w:p>
@@ -5741,13 +6312,7 @@
     </w:p>
     <w:p>
       <w:r>
-        <w:t xml:space="preserve">For business logic and Endpoint implementations refer to </w:t>
-      </w:r>
-      <w:r>
-        <w:t>/qa_synoptic_project/FirstCateringLtd.BackService/Controllers/EmployeeController.cs</w:t>
-      </w:r>
-      <w:r>
-        <w:t xml:space="preserve"> </w:t>
+        <w:t xml:space="preserve">For business logic and Endpoint implementations refer to /qa_synoptic_project/FirstCateringLtd.BackService/Controllers/EmployeeController.cs </w:t>
       </w:r>
       <w:r>
         <w:t>/</w:t>
@@ -5766,13 +6331,7 @@
       </w:r>
       <w:proofErr w:type="spellEnd"/>
       <w:r>
-        <w:t>/</w:t>
-      </w:r>
-      <w:r>
-        <w:t xml:space="preserve">Models </w:t>
-      </w:r>
-      <w:r>
-        <w:t>/</w:t>
+        <w:t>/Models /</w:t>
       </w:r>
       <w:proofErr w:type="spellStart"/>
       <w:r>
@@ -5785,9 +6344,11 @@
       <w:pPr>
         <w:pStyle w:val="Heading2"/>
       </w:pPr>
+      <w:bookmarkStart w:id="18" w:name="_Toc14344049"/>
       <w:r>
         <w:t>Security</w:t>
       </w:r>
+      <w:bookmarkEnd w:id="18"/>
     </w:p>
     <w:p/>
     <w:p>
@@ -5800,9 +6361,11 @@
       <w:pPr>
         <w:pStyle w:val="Heading3"/>
       </w:pPr>
+      <w:bookmarkStart w:id="19" w:name="_Toc14344050"/>
       <w:r>
         <w:t>Client Authentication</w:t>
       </w:r>
+      <w:bookmarkEnd w:id="19"/>
     </w:p>
     <w:p/>
     <w:p>
@@ -5841,18 +6404,20 @@
     </w:p>
     <w:p/>
     <w:p/>
-    <w:p>
-      <w:bookmarkStart w:id="14" w:name="_GoBack"/>
-      <w:bookmarkEnd w:id="14"/>
-    </w:p>
+    <w:p/>
     <w:p>
       <w:pPr>
         <w:pStyle w:val="Heading3"/>
       </w:pPr>
       <w:r>
         <w:lastRenderedPageBreak/>
-        <w:t xml:space="preserve"> XSS Database Storage Vulnerability Prevention</w:t>
-      </w:r>
+        <w:t xml:space="preserve"> </w:t>
+      </w:r>
+      <w:bookmarkStart w:id="20" w:name="_Toc14344051"/>
+      <w:r>
+        <w:t>XSS Database Storage Vulnerability Prevention</w:t>
+      </w:r>
+      <w:bookmarkEnd w:id="20"/>
     </w:p>
     <w:p/>
     <w:p>
@@ -5870,10 +6435,7 @@
         <w:pStyle w:val="NoSpacing"/>
       </w:pPr>
       <w:r>
-        <w:t xml:space="preserve">Post request: </w:t>
-      </w:r>
-      <w:r>
-        <w:t>curl -X POST --header 'Content-Type: application/</w:t>
+        <w:t>Post request: curl -X POST --header 'Content-Type: application/</w:t>
       </w:r>
       <w:proofErr w:type="spellStart"/>
       <w:r>
@@ -5983,10 +6545,7 @@
       </w:r>
       <w:proofErr w:type="gramEnd"/>
       <w:r>
-        <w:t>": "&lt;script&gt;alert(“Injection”)&lt;/script&gt;</w:t>
-      </w:r>
-      <w:r>
-        <w:t xml:space="preserve">" \ </w:t>
+        <w:t xml:space="preserve">": "&lt;script&gt;alert(“Injection”)&lt;/script&gt;" \ </w:t>
       </w:r>
     </w:p>
     <w:p>
@@ -6024,13 +6583,7 @@
       </w:r>
       <w:proofErr w:type="spellEnd"/>
       <w:r>
-        <w:t>/Employee/</w:t>
-      </w:r>
-      <w:r>
-        <w:t>SomeCardID1234</w:t>
-      </w:r>
-      <w:r>
-        <w:t xml:space="preserve"> request would return “Welcome &lt;script&gt;</w:t>
+        <w:t>/Employee/SomeCardID1234 request would return “Welcome &lt;script&gt;</w:t>
       </w:r>
       <w:proofErr w:type="gramStart"/>
       <w:r>
@@ -6067,9 +6620,11 @@
       <w:pPr>
         <w:pStyle w:val="Heading3"/>
       </w:pPr>
+      <w:bookmarkStart w:id="21" w:name="_Toc14344052"/>
       <w:r>
         <w:t>SQL Injection</w:t>
       </w:r>
+      <w:bookmarkEnd w:id="21"/>
     </w:p>
     <w:p/>
     <w:p>
@@ -6210,7 +6765,7 @@
           <w:rPr>
             <w:noProof/>
           </w:rPr>
-          <w:t>19</w:t>
+          <w:t>21</w:t>
         </w:r>
         <w:r>
           <w:rPr>
@@ -7947,6 +8502,7 @@
   <w:style w:type="character" w:default="1" w:styleId="DefaultParagraphFont">
     <w:name w:val="Default Paragraph Font"/>
     <w:uiPriority w:val="1"/>
+    <w:semiHidden/>
     <w:unhideWhenUsed/>
   </w:style>
   <w:style w:type="table" w:default="1" w:styleId="TableNormal">
@@ -8512,7 +9068,7 @@
 </file>
 
 <file path=customXml/itemProps1.xml><?xml version="1.0" encoding="utf-8"?>
-<ds:datastoreItem xmlns:ds="http://schemas.openxmlformats.org/officeDocument/2006/customXml" ds:itemID="{3891B3CE-8632-419F-999D-5E6769B58DDE}">
+<ds:datastoreItem xmlns:ds="http://schemas.openxmlformats.org/officeDocument/2006/customXml" ds:itemID="{1F1623D9-4324-45D2-8854-ECBAFDEA33B1}">
   <ds:schemaRefs>
     <ds:schemaRef ds:uri="http://schemas.openxmlformats.org/officeDocument/2006/bibliography"/>
   </ds:schemaRefs>

</xml_diff>

<commit_message>
Added properties folder. Design document changes.
</commit_message>
<xml_diff>
--- a/Design.docx
+++ b/Design.docx
@@ -180,7 +180,7 @@
           <w:r>
             <w:fldChar w:fldCharType="separate"/>
           </w:r>
-          <w:hyperlink w:anchor="_Toc14344032" w:history="1">
+          <w:hyperlink w:anchor="_Toc14347039" w:history="1">
             <w:r>
               <w:rPr>
                 <w:rStyle w:val="Hyperlink"/>
@@ -207,7 +207,7 @@
                 <w:noProof/>
                 <w:webHidden/>
               </w:rPr>
-              <w:instrText xml:space="preserve"> PAGEREF _Toc14344032 \h </w:instrText>
+              <w:instrText xml:space="preserve"> PAGEREF _Toc14347039 \h </w:instrText>
             </w:r>
             <w:r>
               <w:rPr>
@@ -250,7 +250,7 @@
               <w:lang w:eastAsia="en-GB"/>
             </w:rPr>
           </w:pPr>
-          <w:hyperlink w:anchor="_Toc14344033" w:history="1">
+          <w:hyperlink w:anchor="_Toc14347040" w:history="1">
             <w:r>
               <w:rPr>
                 <w:rStyle w:val="Hyperlink"/>
@@ -277,7 +277,7 @@
                 <w:noProof/>
                 <w:webHidden/>
               </w:rPr>
-              <w:instrText xml:space="preserve"> PAGEREF _Toc14344033 \h </w:instrText>
+              <w:instrText xml:space="preserve"> PAGEREF _Toc14347040 \h </w:instrText>
             </w:r>
             <w:r>
               <w:rPr>
@@ -320,7 +320,7 @@
               <w:lang w:eastAsia="en-GB"/>
             </w:rPr>
           </w:pPr>
-          <w:hyperlink w:anchor="_Toc14344034" w:history="1">
+          <w:hyperlink w:anchor="_Toc14347041" w:history="1">
             <w:r>
               <w:rPr>
                 <w:rStyle w:val="Hyperlink"/>
@@ -347,7 +347,7 @@
                 <w:noProof/>
                 <w:webHidden/>
               </w:rPr>
-              <w:instrText xml:space="preserve"> PAGEREF _Toc14344034 \h </w:instrText>
+              <w:instrText xml:space="preserve"> PAGEREF _Toc14347041 \h </w:instrText>
             </w:r>
             <w:r>
               <w:rPr>
@@ -390,7 +390,7 @@
               <w:lang w:eastAsia="en-GB"/>
             </w:rPr>
           </w:pPr>
-          <w:hyperlink w:anchor="_Toc14344035" w:history="1">
+          <w:hyperlink w:anchor="_Toc14347042" w:history="1">
             <w:r>
               <w:rPr>
                 <w:rStyle w:val="Hyperlink"/>
@@ -417,7 +417,7 @@
                 <w:noProof/>
                 <w:webHidden/>
               </w:rPr>
-              <w:instrText xml:space="preserve"> PAGEREF _Toc14344035 \h </w:instrText>
+              <w:instrText xml:space="preserve"> PAGEREF _Toc14347042 \h </w:instrText>
             </w:r>
             <w:r>
               <w:rPr>
@@ -448,7 +448,6 @@
             </w:r>
           </w:hyperlink>
         </w:p>
-        <w:bookmarkStart w:id="0" w:name="_GoBack"/>
         <w:p>
           <w:pPr>
             <w:pStyle w:val="TOC1"/>
@@ -461,244 +460,13 @@
               <w:lang w:eastAsia="en-GB"/>
             </w:rPr>
           </w:pPr>
-          <w:r>
-            <w:rPr>
-              <w:rStyle w:val="Hyperlink"/>
-              <w:noProof/>
-            </w:rPr>
-            <w:fldChar w:fldCharType="begin"/>
-          </w:r>
-          <w:r>
-            <w:rPr>
-              <w:rStyle w:val="Hyperlink"/>
-              <w:noProof/>
-            </w:rPr>
-            <w:instrText xml:space="preserve"> </w:instrText>
-          </w:r>
-          <w:r>
-            <w:rPr>
-              <w:noProof/>
-            </w:rPr>
-            <w:instrText>HYPERLINK \l "_Toc14344036"</w:instrText>
-          </w:r>
-          <w:r>
-            <w:rPr>
-              <w:rStyle w:val="Hyperlink"/>
-              <w:noProof/>
-            </w:rPr>
-            <w:instrText xml:space="preserve"> </w:instrText>
-          </w:r>
-          <w:r>
-            <w:rPr>
-              <w:rStyle w:val="Hyperlink"/>
-              <w:noProof/>
-            </w:rPr>
-          </w:r>
-          <w:r>
-            <w:rPr>
-              <w:rStyle w:val="Hyperlink"/>
-              <w:noProof/>
-            </w:rPr>
-            <w:fldChar w:fldCharType="separate"/>
-          </w:r>
-          <w:r>
-            <w:rPr>
-              <w:rStyle w:val="Hyperlink"/>
-              <w:noProof/>
-            </w:rPr>
-            <w:t>Project Setup</w:t>
-          </w:r>
-          <w:r>
-            <w:rPr>
-              <w:noProof/>
-              <w:webHidden/>
-            </w:rPr>
-            <w:tab/>
-          </w:r>
-          <w:r>
-            <w:rPr>
-              <w:noProof/>
-              <w:webHidden/>
-            </w:rPr>
-            <w:fldChar w:fldCharType="begin"/>
-          </w:r>
-          <w:r>
-            <w:rPr>
-              <w:noProof/>
-              <w:webHidden/>
-            </w:rPr>
-            <w:instrText xml:space="preserve"> PAGEREF _Toc14344036 \h </w:instrText>
-          </w:r>
-          <w:r>
-            <w:rPr>
-              <w:noProof/>
-              <w:webHidden/>
-            </w:rPr>
-          </w:r>
-          <w:r>
-            <w:rPr>
-              <w:noProof/>
-              <w:webHidden/>
-            </w:rPr>
-            <w:fldChar w:fldCharType="separate"/>
-          </w:r>
-          <w:r>
-            <w:rPr>
-              <w:noProof/>
-              <w:webHidden/>
-            </w:rPr>
-            <w:t>6</w:t>
-          </w:r>
-          <w:r>
-            <w:rPr>
-              <w:noProof/>
-              <w:webHidden/>
-            </w:rPr>
-            <w:fldChar w:fldCharType="end"/>
-          </w:r>
-          <w:r>
-            <w:rPr>
-              <w:rStyle w:val="Hyperlink"/>
-              <w:noProof/>
-            </w:rPr>
-            <w:fldChar w:fldCharType="end"/>
-          </w:r>
-        </w:p>
-        <w:bookmarkEnd w:id="0"/>
-        <w:p>
-          <w:pPr>
-            <w:pStyle w:val="TOC2"/>
-            <w:tabs>
-              <w:tab w:val="right" w:leader="dot" w:pos="9016"/>
-            </w:tabs>
-            <w:rPr>
-              <w:rFonts w:eastAsiaTheme="minorEastAsia"/>
-              <w:noProof/>
-              <w:lang w:eastAsia="en-GB"/>
-            </w:rPr>
-          </w:pPr>
-          <w:r>
-            <w:rPr>
-              <w:rStyle w:val="Hyperlink"/>
-              <w:noProof/>
-            </w:rPr>
-            <w:fldChar w:fldCharType="begin"/>
-          </w:r>
-          <w:r>
-            <w:rPr>
-              <w:rStyle w:val="Hyperlink"/>
-              <w:noProof/>
-            </w:rPr>
-            <w:instrText xml:space="preserve"> </w:instrText>
-          </w:r>
-          <w:r>
-            <w:rPr>
-              <w:noProof/>
-            </w:rPr>
-            <w:instrText>HYPERLINK \l "_Toc14344037"</w:instrText>
-          </w:r>
-          <w:r>
-            <w:rPr>
-              <w:rStyle w:val="Hyperlink"/>
-              <w:noProof/>
-            </w:rPr>
-            <w:instrText xml:space="preserve"> </w:instrText>
-          </w:r>
-          <w:r>
-            <w:rPr>
-              <w:rStyle w:val="Hyperlink"/>
-              <w:noProof/>
-            </w:rPr>
-          </w:r>
-          <w:r>
-            <w:rPr>
-              <w:rStyle w:val="Hyperlink"/>
-              <w:noProof/>
-            </w:rPr>
-            <w:fldChar w:fldCharType="separate"/>
-          </w:r>
-          <w:r>
-            <w:rPr>
-              <w:rStyle w:val="Hyperlink"/>
-              <w:noProof/>
-            </w:rPr>
-            <w:t>Prerequisites</w:t>
-          </w:r>
-          <w:r>
-            <w:rPr>
-              <w:noProof/>
-              <w:webHidden/>
-            </w:rPr>
-            <w:tab/>
-          </w:r>
-          <w:r>
-            <w:rPr>
-              <w:noProof/>
-              <w:webHidden/>
-            </w:rPr>
-            <w:fldChar w:fldCharType="begin"/>
-          </w:r>
-          <w:r>
-            <w:rPr>
-              <w:noProof/>
-              <w:webHidden/>
-            </w:rPr>
-            <w:instrText xml:space="preserve"> PAGEREF _Toc14344037 \h </w:instrText>
-          </w:r>
-          <w:r>
-            <w:rPr>
-              <w:noProof/>
-              <w:webHidden/>
-            </w:rPr>
-          </w:r>
-          <w:r>
-            <w:rPr>
-              <w:noProof/>
-              <w:webHidden/>
-            </w:rPr>
-            <w:fldChar w:fldCharType="separate"/>
-          </w:r>
-          <w:r>
-            <w:rPr>
-              <w:noProof/>
-              <w:webHidden/>
-            </w:rPr>
-            <w:t>6</w:t>
-          </w:r>
-          <w:r>
-            <w:rPr>
-              <w:noProof/>
-              <w:webHidden/>
-            </w:rPr>
-            <w:fldChar w:fldCharType="end"/>
-          </w:r>
-          <w:r>
-            <w:rPr>
-              <w:rStyle w:val="Hyperlink"/>
-              <w:noProof/>
-            </w:rPr>
-            <w:fldChar w:fldCharType="end"/>
-          </w:r>
-        </w:p>
-        <w:p>
-          <w:pPr>
-            <w:pStyle w:val="TOC2"/>
-            <w:tabs>
-              <w:tab w:val="right" w:leader="dot" w:pos="9016"/>
-            </w:tabs>
-            <w:rPr>
-              <w:rFonts w:eastAsiaTheme="minorEastAsia"/>
-              <w:noProof/>
-              <w:lang w:eastAsia="en-GB"/>
-            </w:rPr>
-          </w:pPr>
-          <w:hyperlink w:anchor="_Toc14344038" w:history="1">
+          <w:hyperlink w:anchor="_Toc14347043" w:history="1">
             <w:r>
               <w:rPr>
                 <w:rStyle w:val="Hyperlink"/>
                 <w:noProof/>
               </w:rPr>
-              <w:t>Project Structure</w:t>
+              <w:t>Project Setup</w:t>
             </w:r>
             <w:r>
               <w:rPr>
@@ -719,7 +487,7 @@
                 <w:noProof/>
                 <w:webHidden/>
               </w:rPr>
-              <w:instrText xml:space="preserve"> PAGEREF _Toc14344038 \h </w:instrText>
+              <w:instrText xml:space="preserve"> PAGEREF _Toc14347043 \h </w:instrText>
             </w:r>
             <w:r>
               <w:rPr>
@@ -739,7 +507,7 @@
                 <w:noProof/>
                 <w:webHidden/>
               </w:rPr>
-              <w:t>7</w:t>
+              <w:t>6</w:t>
             </w:r>
             <w:r>
               <w:rPr>
@@ -762,13 +530,13 @@
               <w:lang w:eastAsia="en-GB"/>
             </w:rPr>
           </w:pPr>
-          <w:hyperlink w:anchor="_Toc14344039" w:history="1">
+          <w:hyperlink w:anchor="_Toc14347044" w:history="1">
             <w:r>
               <w:rPr>
                 <w:rStyle w:val="Hyperlink"/>
                 <w:noProof/>
               </w:rPr>
-              <w:t>Compiling</w:t>
+              <w:t>Prerequisites</w:t>
             </w:r>
             <w:r>
               <w:rPr>
@@ -789,7 +557,7 @@
                 <w:noProof/>
                 <w:webHidden/>
               </w:rPr>
-              <w:instrText xml:space="preserve"> PAGEREF _Toc14344039 \h </w:instrText>
+              <w:instrText xml:space="preserve"> PAGEREF _Toc14347044 \h </w:instrText>
             </w:r>
             <w:r>
               <w:rPr>
@@ -809,7 +577,7 @@
                 <w:noProof/>
                 <w:webHidden/>
               </w:rPr>
-              <w:t>8</w:t>
+              <w:t>6</w:t>
             </w:r>
             <w:r>
               <w:rPr>
@@ -832,13 +600,13 @@
               <w:lang w:eastAsia="en-GB"/>
             </w:rPr>
           </w:pPr>
-          <w:hyperlink w:anchor="_Toc14344040" w:history="1">
+          <w:hyperlink w:anchor="_Toc14347045" w:history="1">
             <w:r>
               <w:rPr>
                 <w:rStyle w:val="Hyperlink"/>
                 <w:noProof/>
               </w:rPr>
-              <w:t>Testing</w:t>
+              <w:t>Project Structure</w:t>
             </w:r>
             <w:r>
               <w:rPr>
@@ -859,7 +627,7 @@
                 <w:noProof/>
                 <w:webHidden/>
               </w:rPr>
-              <w:instrText xml:space="preserve"> PAGEREF _Toc14344040 \h </w:instrText>
+              <w:instrText xml:space="preserve"> PAGEREF _Toc14347045 \h </w:instrText>
             </w:r>
             <w:r>
               <w:rPr>
@@ -879,7 +647,7 @@
                 <w:noProof/>
                 <w:webHidden/>
               </w:rPr>
-              <w:t>8</w:t>
+              <w:t>7</w:t>
             </w:r>
             <w:r>
               <w:rPr>
@@ -902,13 +670,13 @@
               <w:lang w:eastAsia="en-GB"/>
             </w:rPr>
           </w:pPr>
-          <w:hyperlink w:anchor="_Toc14344041" w:history="1">
+          <w:hyperlink w:anchor="_Toc14347046" w:history="1">
             <w:r>
               <w:rPr>
                 <w:rStyle w:val="Hyperlink"/>
                 <w:noProof/>
               </w:rPr>
-              <w:t>Data Structures</w:t>
+              <w:t>Compiling</w:t>
             </w:r>
             <w:r>
               <w:rPr>
@@ -929,7 +697,7 @@
                 <w:noProof/>
                 <w:webHidden/>
               </w:rPr>
-              <w:instrText xml:space="preserve"> PAGEREF _Toc14344041 \h </w:instrText>
+              <w:instrText xml:space="preserve"> PAGEREF _Toc14347046 \h </w:instrText>
             </w:r>
             <w:r>
               <w:rPr>
@@ -949,7 +717,7 @@
                 <w:noProof/>
                 <w:webHidden/>
               </w:rPr>
-              <w:t>9</w:t>
+              <w:t>8</w:t>
             </w:r>
             <w:r>
               <w:rPr>
@@ -972,12 +740,152 @@
               <w:lang w:eastAsia="en-GB"/>
             </w:rPr>
           </w:pPr>
-          <w:hyperlink w:anchor="_Toc14344042" w:history="1">
+          <w:hyperlink w:anchor="_Toc14347047" w:history="1">
             <w:r>
               <w:rPr>
                 <w:rStyle w:val="Hyperlink"/>
                 <w:noProof/>
               </w:rPr>
+              <w:t>Testing</w:t>
+            </w:r>
+            <w:r>
+              <w:rPr>
+                <w:noProof/>
+                <w:webHidden/>
+              </w:rPr>
+              <w:tab/>
+            </w:r>
+            <w:r>
+              <w:rPr>
+                <w:noProof/>
+                <w:webHidden/>
+              </w:rPr>
+              <w:fldChar w:fldCharType="begin"/>
+            </w:r>
+            <w:r>
+              <w:rPr>
+                <w:noProof/>
+                <w:webHidden/>
+              </w:rPr>
+              <w:instrText xml:space="preserve"> PAGEREF _Toc14347047 \h </w:instrText>
+            </w:r>
+            <w:r>
+              <w:rPr>
+                <w:noProof/>
+                <w:webHidden/>
+              </w:rPr>
+            </w:r>
+            <w:r>
+              <w:rPr>
+                <w:noProof/>
+                <w:webHidden/>
+              </w:rPr>
+              <w:fldChar w:fldCharType="separate"/>
+            </w:r>
+            <w:r>
+              <w:rPr>
+                <w:noProof/>
+                <w:webHidden/>
+              </w:rPr>
+              <w:t>8</w:t>
+            </w:r>
+            <w:r>
+              <w:rPr>
+                <w:noProof/>
+                <w:webHidden/>
+              </w:rPr>
+              <w:fldChar w:fldCharType="end"/>
+            </w:r>
+          </w:hyperlink>
+        </w:p>
+        <w:p>
+          <w:pPr>
+            <w:pStyle w:val="TOC2"/>
+            <w:tabs>
+              <w:tab w:val="right" w:leader="dot" w:pos="9016"/>
+            </w:tabs>
+            <w:rPr>
+              <w:rFonts w:eastAsiaTheme="minorEastAsia"/>
+              <w:noProof/>
+              <w:lang w:eastAsia="en-GB"/>
+            </w:rPr>
+          </w:pPr>
+          <w:hyperlink w:anchor="_Toc14347048" w:history="1">
+            <w:r>
+              <w:rPr>
+                <w:rStyle w:val="Hyperlink"/>
+                <w:noProof/>
+              </w:rPr>
+              <w:t>Data Structures</w:t>
+            </w:r>
+            <w:r>
+              <w:rPr>
+                <w:noProof/>
+                <w:webHidden/>
+              </w:rPr>
+              <w:tab/>
+            </w:r>
+            <w:r>
+              <w:rPr>
+                <w:noProof/>
+                <w:webHidden/>
+              </w:rPr>
+              <w:fldChar w:fldCharType="begin"/>
+            </w:r>
+            <w:r>
+              <w:rPr>
+                <w:noProof/>
+                <w:webHidden/>
+              </w:rPr>
+              <w:instrText xml:space="preserve"> PAGEREF _Toc14347048 \h </w:instrText>
+            </w:r>
+            <w:r>
+              <w:rPr>
+                <w:noProof/>
+                <w:webHidden/>
+              </w:rPr>
+            </w:r>
+            <w:r>
+              <w:rPr>
+                <w:noProof/>
+                <w:webHidden/>
+              </w:rPr>
+              <w:fldChar w:fldCharType="separate"/>
+            </w:r>
+            <w:r>
+              <w:rPr>
+                <w:noProof/>
+                <w:webHidden/>
+              </w:rPr>
+              <w:t>9</w:t>
+            </w:r>
+            <w:r>
+              <w:rPr>
+                <w:noProof/>
+                <w:webHidden/>
+              </w:rPr>
+              <w:fldChar w:fldCharType="end"/>
+            </w:r>
+          </w:hyperlink>
+        </w:p>
+        <w:p>
+          <w:pPr>
+            <w:pStyle w:val="TOC2"/>
+            <w:tabs>
+              <w:tab w:val="right" w:leader="dot" w:pos="9016"/>
+            </w:tabs>
+            <w:rPr>
+              <w:rFonts w:eastAsiaTheme="minorEastAsia"/>
+              <w:noProof/>
+              <w:lang w:eastAsia="en-GB"/>
+            </w:rPr>
+          </w:pPr>
+          <w:hyperlink w:anchor="_Toc14347049" w:history="1">
+            <w:r>
+              <w:rPr>
+                <w:rStyle w:val="Hyperlink"/>
+                <w:noProof/>
+              </w:rPr>
               <w:t>REST API Endpoints</w:t>
             </w:r>
             <w:r>
@@ -999,7 +907,7 @@
                 <w:noProof/>
                 <w:webHidden/>
               </w:rPr>
-              <w:instrText xml:space="preserve"> PAGEREF _Toc14344042 \h </w:instrText>
+              <w:instrText xml:space="preserve"> PAGEREF _Toc14347049 \h </w:instrText>
             </w:r>
             <w:r>
               <w:rPr>
@@ -1042,7 +950,7 @@
               <w:lang w:eastAsia="en-GB"/>
             </w:rPr>
           </w:pPr>
-          <w:hyperlink w:anchor="_Toc14344043" w:history="1">
+          <w:hyperlink w:anchor="_Toc14347050" w:history="1">
             <w:r>
               <w:rPr>
                 <w:rStyle w:val="Hyperlink"/>
@@ -1069,7 +977,7 @@
                 <w:noProof/>
                 <w:webHidden/>
               </w:rPr>
-              <w:instrText xml:space="preserve"> PAGEREF _Toc14344043 \h </w:instrText>
+              <w:instrText xml:space="preserve"> PAGEREF _Toc14347050 \h </w:instrText>
             </w:r>
             <w:r>
               <w:rPr>
@@ -1112,7 +1020,7 @@
               <w:lang w:eastAsia="en-GB"/>
             </w:rPr>
           </w:pPr>
-          <w:hyperlink w:anchor="_Toc14344044" w:history="1">
+          <w:hyperlink w:anchor="_Toc14347051" w:history="1">
             <w:r>
               <w:rPr>
                 <w:rStyle w:val="Hyperlink"/>
@@ -1139,7 +1047,7 @@
                 <w:noProof/>
                 <w:webHidden/>
               </w:rPr>
-              <w:instrText xml:space="preserve"> PAGEREF _Toc14344044 \h </w:instrText>
+              <w:instrText xml:space="preserve"> PAGEREF _Toc14347051 \h </w:instrText>
             </w:r>
             <w:r>
               <w:rPr>
@@ -1182,7 +1090,7 @@
               <w:lang w:eastAsia="en-GB"/>
             </w:rPr>
           </w:pPr>
-          <w:hyperlink w:anchor="_Toc14344045" w:history="1">
+          <w:hyperlink w:anchor="_Toc14347052" w:history="1">
             <w:r>
               <w:rPr>
                 <w:rStyle w:val="Hyperlink"/>
@@ -1209,7 +1117,7 @@
                 <w:noProof/>
                 <w:webHidden/>
               </w:rPr>
-              <w:instrText xml:space="preserve"> PAGEREF _Toc14344045 \h </w:instrText>
+              <w:instrText xml:space="preserve"> PAGEREF _Toc14347052 \h </w:instrText>
             </w:r>
             <w:r>
               <w:rPr>
@@ -1252,7 +1160,7 @@
               <w:lang w:eastAsia="en-GB"/>
             </w:rPr>
           </w:pPr>
-          <w:hyperlink w:anchor="_Toc14344046" w:history="1">
+          <w:hyperlink w:anchor="_Toc14347053" w:history="1">
             <w:r>
               <w:rPr>
                 <w:rStyle w:val="Hyperlink"/>
@@ -1279,7 +1187,7 @@
                 <w:noProof/>
                 <w:webHidden/>
               </w:rPr>
-              <w:instrText xml:space="preserve"> PAGEREF _Toc14344046 \h </w:instrText>
+              <w:instrText xml:space="preserve"> PAGEREF _Toc14347053 \h </w:instrText>
             </w:r>
             <w:r>
               <w:rPr>
@@ -1322,7 +1230,7 @@
               <w:lang w:eastAsia="en-GB"/>
             </w:rPr>
           </w:pPr>
-          <w:hyperlink w:anchor="_Toc14344047" w:history="1">
+          <w:hyperlink w:anchor="_Toc14347054" w:history="1">
             <w:r>
               <w:rPr>
                 <w:rStyle w:val="Hyperlink"/>
@@ -1349,7 +1257,7 @@
                 <w:noProof/>
                 <w:webHidden/>
               </w:rPr>
-              <w:instrText xml:space="preserve"> PAGEREF _Toc14344047 \h </w:instrText>
+              <w:instrText xml:space="preserve"> PAGEREF _Toc14347054 \h </w:instrText>
             </w:r>
             <w:r>
               <w:rPr>
@@ -1392,7 +1300,7 @@
               <w:lang w:eastAsia="en-GB"/>
             </w:rPr>
           </w:pPr>
-          <w:hyperlink w:anchor="_Toc14344048" w:history="1">
+          <w:hyperlink w:anchor="_Toc14347055" w:history="1">
             <w:r>
               <w:rPr>
                 <w:rStyle w:val="Hyperlink"/>
@@ -1420,7 +1328,7 @@
                 <w:noProof/>
                 <w:webHidden/>
               </w:rPr>
-              <w:instrText xml:space="preserve"> PAGEREF _Toc14344048 \h </w:instrText>
+              <w:instrText xml:space="preserve"> PAGEREF _Toc14347055 \h </w:instrText>
             </w:r>
             <w:r>
               <w:rPr>
@@ -1463,7 +1371,7 @@
               <w:lang w:eastAsia="en-GB"/>
             </w:rPr>
           </w:pPr>
-          <w:hyperlink w:anchor="_Toc14344049" w:history="1">
+          <w:hyperlink w:anchor="_Toc14347056" w:history="1">
             <w:r>
               <w:rPr>
                 <w:rStyle w:val="Hyperlink"/>
@@ -1490,7 +1398,7 @@
                 <w:noProof/>
                 <w:webHidden/>
               </w:rPr>
-              <w:instrText xml:space="preserve"> PAGEREF _Toc14344049 \h </w:instrText>
+              <w:instrText xml:space="preserve"> PAGEREF _Toc14347056 \h </w:instrText>
             </w:r>
             <w:r>
               <w:rPr>
@@ -1533,7 +1441,7 @@
               <w:lang w:eastAsia="en-GB"/>
             </w:rPr>
           </w:pPr>
-          <w:hyperlink w:anchor="_Toc14344050" w:history="1">
+          <w:hyperlink w:anchor="_Toc14347057" w:history="1">
             <w:r>
               <w:rPr>
                 <w:rStyle w:val="Hyperlink"/>
@@ -1560,7 +1468,7 @@
                 <w:noProof/>
                 <w:webHidden/>
               </w:rPr>
-              <w:instrText xml:space="preserve"> PAGEREF _Toc14344050 \h </w:instrText>
+              <w:instrText xml:space="preserve"> PAGEREF _Toc14347057 \h </w:instrText>
             </w:r>
             <w:r>
               <w:rPr>
@@ -1603,7 +1511,7 @@
               <w:lang w:eastAsia="en-GB"/>
             </w:rPr>
           </w:pPr>
-          <w:hyperlink w:anchor="_Toc14344051" w:history="1">
+          <w:hyperlink w:anchor="_Toc14347058" w:history="1">
             <w:r>
               <w:rPr>
                 <w:rStyle w:val="Hyperlink"/>
@@ -1630,7 +1538,7 @@
                 <w:noProof/>
                 <w:webHidden/>
               </w:rPr>
-              <w:instrText xml:space="preserve"> PAGEREF _Toc14344051 \h </w:instrText>
+              <w:instrText xml:space="preserve"> PAGEREF _Toc14347058 \h </w:instrText>
             </w:r>
             <w:r>
               <w:rPr>
@@ -1673,7 +1581,7 @@
               <w:lang w:eastAsia="en-GB"/>
             </w:rPr>
           </w:pPr>
-          <w:hyperlink w:anchor="_Toc14344052" w:history="1">
+          <w:hyperlink w:anchor="_Toc14347059" w:history="1">
             <w:r>
               <w:rPr>
                 <w:rStyle w:val="Hyperlink"/>
@@ -1700,7 +1608,7 @@
                 <w:noProof/>
                 <w:webHidden/>
               </w:rPr>
-              <w:instrText xml:space="preserve"> PAGEREF _Toc14344052 \h </w:instrText>
+              <w:instrText xml:space="preserve"> PAGEREF _Toc14347059 \h </w:instrText>
             </w:r>
             <w:r>
               <w:rPr>
@@ -1721,6 +1629,216 @@
                 <w:webHidden/>
               </w:rPr>
               <w:t>21</w:t>
+            </w:r>
+            <w:r>
+              <w:rPr>
+                <w:noProof/>
+                <w:webHidden/>
+              </w:rPr>
+              <w:fldChar w:fldCharType="end"/>
+            </w:r>
+          </w:hyperlink>
+        </w:p>
+        <w:p>
+          <w:pPr>
+            <w:pStyle w:val="TOC2"/>
+            <w:tabs>
+              <w:tab w:val="right" w:leader="dot" w:pos="9016"/>
+            </w:tabs>
+            <w:rPr>
+              <w:rFonts w:eastAsiaTheme="minorEastAsia"/>
+              <w:noProof/>
+              <w:lang w:eastAsia="en-GB"/>
+            </w:rPr>
+          </w:pPr>
+          <w:hyperlink w:anchor="_Toc14347060" w:history="1">
+            <w:r>
+              <w:rPr>
+                <w:rStyle w:val="Hyperlink"/>
+                <w:noProof/>
+              </w:rPr>
+              <w:t>Logging</w:t>
+            </w:r>
+            <w:r>
+              <w:rPr>
+                <w:noProof/>
+                <w:webHidden/>
+              </w:rPr>
+              <w:tab/>
+            </w:r>
+            <w:r>
+              <w:rPr>
+                <w:noProof/>
+                <w:webHidden/>
+              </w:rPr>
+              <w:fldChar w:fldCharType="begin"/>
+            </w:r>
+            <w:r>
+              <w:rPr>
+                <w:noProof/>
+                <w:webHidden/>
+              </w:rPr>
+              <w:instrText xml:space="preserve"> PAGEREF _Toc14347060 \h </w:instrText>
+            </w:r>
+            <w:r>
+              <w:rPr>
+                <w:noProof/>
+                <w:webHidden/>
+              </w:rPr>
+            </w:r>
+            <w:r>
+              <w:rPr>
+                <w:noProof/>
+                <w:webHidden/>
+              </w:rPr>
+              <w:fldChar w:fldCharType="separate"/>
+            </w:r>
+            <w:r>
+              <w:rPr>
+                <w:noProof/>
+                <w:webHidden/>
+              </w:rPr>
+              <w:t>21</w:t>
+            </w:r>
+            <w:r>
+              <w:rPr>
+                <w:noProof/>
+                <w:webHidden/>
+              </w:rPr>
+              <w:fldChar w:fldCharType="end"/>
+            </w:r>
+          </w:hyperlink>
+        </w:p>
+        <w:p>
+          <w:pPr>
+            <w:pStyle w:val="TOC2"/>
+            <w:tabs>
+              <w:tab w:val="right" w:leader="dot" w:pos="9016"/>
+            </w:tabs>
+            <w:rPr>
+              <w:rFonts w:eastAsiaTheme="minorEastAsia"/>
+              <w:noProof/>
+              <w:lang w:eastAsia="en-GB"/>
+            </w:rPr>
+          </w:pPr>
+          <w:hyperlink w:anchor="_Toc14347061" w:history="1">
+            <w:r>
+              <w:rPr>
+                <w:rStyle w:val="Hyperlink"/>
+                <w:noProof/>
+              </w:rPr>
+              <w:t>Encryption</w:t>
+            </w:r>
+            <w:r>
+              <w:rPr>
+                <w:noProof/>
+                <w:webHidden/>
+              </w:rPr>
+              <w:tab/>
+            </w:r>
+            <w:r>
+              <w:rPr>
+                <w:noProof/>
+                <w:webHidden/>
+              </w:rPr>
+              <w:fldChar w:fldCharType="begin"/>
+            </w:r>
+            <w:r>
+              <w:rPr>
+                <w:noProof/>
+                <w:webHidden/>
+              </w:rPr>
+              <w:instrText xml:space="preserve"> PAGEREF _Toc14347061 \h </w:instrText>
+            </w:r>
+            <w:r>
+              <w:rPr>
+                <w:noProof/>
+                <w:webHidden/>
+              </w:rPr>
+            </w:r>
+            <w:r>
+              <w:rPr>
+                <w:noProof/>
+                <w:webHidden/>
+              </w:rPr>
+              <w:fldChar w:fldCharType="separate"/>
+            </w:r>
+            <w:r>
+              <w:rPr>
+                <w:noProof/>
+                <w:webHidden/>
+              </w:rPr>
+              <w:t>22</w:t>
+            </w:r>
+            <w:r>
+              <w:rPr>
+                <w:noProof/>
+                <w:webHidden/>
+              </w:rPr>
+              <w:fldChar w:fldCharType="end"/>
+            </w:r>
+          </w:hyperlink>
+        </w:p>
+        <w:p>
+          <w:pPr>
+            <w:pStyle w:val="TOC2"/>
+            <w:tabs>
+              <w:tab w:val="right" w:leader="dot" w:pos="9016"/>
+            </w:tabs>
+            <w:rPr>
+              <w:rFonts w:eastAsiaTheme="minorEastAsia"/>
+              <w:noProof/>
+              <w:lang w:eastAsia="en-GB"/>
+            </w:rPr>
+          </w:pPr>
+          <w:hyperlink w:anchor="_Toc14347062" w:history="1">
+            <w:r>
+              <w:rPr>
+                <w:rStyle w:val="Hyperlink"/>
+                <w:noProof/>
+              </w:rPr>
+              <w:t>Financial Transactions</w:t>
+            </w:r>
+            <w:r>
+              <w:rPr>
+                <w:noProof/>
+                <w:webHidden/>
+              </w:rPr>
+              <w:tab/>
+            </w:r>
+            <w:r>
+              <w:rPr>
+                <w:noProof/>
+                <w:webHidden/>
+              </w:rPr>
+              <w:fldChar w:fldCharType="begin"/>
+            </w:r>
+            <w:r>
+              <w:rPr>
+                <w:noProof/>
+                <w:webHidden/>
+              </w:rPr>
+              <w:instrText xml:space="preserve"> PAGEREF _Toc14347062 \h </w:instrText>
+            </w:r>
+            <w:r>
+              <w:rPr>
+                <w:noProof/>
+                <w:webHidden/>
+              </w:rPr>
+            </w:r>
+            <w:r>
+              <w:rPr>
+                <w:noProof/>
+                <w:webHidden/>
+              </w:rPr>
+              <w:fldChar w:fldCharType="separate"/>
+            </w:r>
+            <w:r>
+              <w:rPr>
+                <w:noProof/>
+                <w:webHidden/>
+              </w:rPr>
+              <w:t>22</w:t>
             </w:r>
             <w:r>
               <w:rPr>
@@ -1768,12 +1886,14 @@
       <w:pPr>
         <w:pStyle w:val="Heading1"/>
       </w:pPr>
-      <w:bookmarkStart w:id="1" w:name="_Toc14344032"/>
+      <w:bookmarkStart w:id="0" w:name="_Toc14347039"/>
+      <w:bookmarkStart w:id="1" w:name="_GoBack"/>
+      <w:bookmarkEnd w:id="1"/>
       <w:r>
         <w:lastRenderedPageBreak/>
         <w:t>Design</w:t>
       </w:r>
-      <w:bookmarkEnd w:id="1"/>
+      <w:bookmarkEnd w:id="0"/>
     </w:p>
     <w:p/>
     <w:p>
@@ -1796,7 +1916,7 @@
       <w:pPr>
         <w:pStyle w:val="Heading2"/>
       </w:pPr>
-      <w:bookmarkStart w:id="2" w:name="_Toc14344033"/>
+      <w:bookmarkStart w:id="2" w:name="_Toc14347040"/>
       <w:r>
         <w:t>Sequence diagrams</w:t>
       </w:r>
@@ -1827,7 +1947,7 @@
       <w:pPr>
         <w:pStyle w:val="Heading3"/>
       </w:pPr>
-      <w:bookmarkStart w:id="3" w:name="_Toc14344034"/>
+      <w:bookmarkStart w:id="3" w:name="_Toc14347041"/>
       <w:r>
         <w:t>Use</w:t>
       </w:r>
@@ -1902,7 +2022,7 @@
       <w:pPr>
         <w:pStyle w:val="Heading3"/>
       </w:pPr>
-      <w:bookmarkStart w:id="4" w:name="_Toc14344035"/>
+      <w:bookmarkStart w:id="4" w:name="_Toc14347042"/>
       <w:r>
         <w:lastRenderedPageBreak/>
         <w:t>Use</w:t>
@@ -1993,7 +2113,7 @@
       <w:pPr>
         <w:pStyle w:val="Heading1"/>
       </w:pPr>
-      <w:bookmarkStart w:id="5" w:name="_Toc14344036"/>
+      <w:bookmarkStart w:id="5" w:name="_Toc14347043"/>
       <w:r>
         <w:lastRenderedPageBreak/>
         <w:t>Project Setup</w:t>
@@ -2088,7 +2208,7 @@
       <w:pPr>
         <w:pStyle w:val="Heading2"/>
       </w:pPr>
-      <w:bookmarkStart w:id="6" w:name="_Toc14344037"/>
+      <w:bookmarkStart w:id="6" w:name="_Toc14347044"/>
       <w:r>
         <w:t>Prerequisites</w:t>
       </w:r>
@@ -2163,7 +2283,7 @@
       <w:pPr>
         <w:pStyle w:val="Heading2"/>
       </w:pPr>
-      <w:bookmarkStart w:id="7" w:name="_Toc14344038"/>
+      <w:bookmarkStart w:id="7" w:name="_Toc14347045"/>
       <w:r>
         <w:t>Project Structure</w:t>
       </w:r>
@@ -2393,6 +2513,28 @@
     <w:p>
       <w:pPr>
         <w:pStyle w:val="ListParagraph"/>
+        <w:numPr>
+          <w:ilvl w:val="2"/>
+          <w:numId w:val="4"/>
+        </w:numPr>
+      </w:pPr>
+      <w:proofErr w:type="gramStart"/>
+      <w:r>
+        <w:t>./</w:t>
+      </w:r>
+      <w:proofErr w:type="gramEnd"/>
+      <w:r>
+        <w:t>Properties – Contains project properties.</w:t>
+      </w:r>
+    </w:p>
+    <w:p>
+      <w:pPr>
+        <w:pStyle w:val="ListParagraph"/>
+      </w:pPr>
+    </w:p>
+    <w:p>
+      <w:pPr>
+        <w:pStyle w:val="ListParagraph"/>
         <w:ind w:left="2160"/>
       </w:pPr>
     </w:p>
@@ -2494,7 +2636,7 @@
       <w:pPr>
         <w:pStyle w:val="Heading2"/>
       </w:pPr>
-      <w:bookmarkStart w:id="8" w:name="_Toc14344039"/>
+      <w:bookmarkStart w:id="8" w:name="_Toc14347046"/>
       <w:r>
         <w:t>Compiling</w:t>
       </w:r>
@@ -2635,7 +2777,7 @@
       <w:pPr>
         <w:pStyle w:val="Heading2"/>
       </w:pPr>
-      <w:bookmarkStart w:id="9" w:name="_Toc14344040"/>
+      <w:bookmarkStart w:id="9" w:name="_Toc14347047"/>
       <w:r>
         <w:t>Testing</w:t>
       </w:r>
@@ -2721,7 +2863,7 @@
       <w:pPr>
         <w:pStyle w:val="Heading2"/>
       </w:pPr>
-      <w:bookmarkStart w:id="10" w:name="_Toc14344041"/>
+      <w:bookmarkStart w:id="10" w:name="_Toc14347048"/>
       <w:r>
         <w:t xml:space="preserve">Data </w:t>
       </w:r>
@@ -2948,7 +3090,7 @@
       <w:pPr>
         <w:pStyle w:val="Heading2"/>
       </w:pPr>
-      <w:bookmarkStart w:id="11" w:name="_Toc14344042"/>
+      <w:bookmarkStart w:id="11" w:name="_Toc14347049"/>
       <w:r>
         <w:lastRenderedPageBreak/>
         <w:t>REST API Endpoints</w:t>
@@ -4226,7 +4368,7 @@
       <w:pPr>
         <w:pStyle w:val="Heading1"/>
       </w:pPr>
-      <w:bookmarkStart w:id="12" w:name="_Toc14344043"/>
+      <w:bookmarkStart w:id="12" w:name="_Toc14347050"/>
       <w:r>
         <w:t>Test</w:t>
       </w:r>
@@ -5111,7 +5253,7 @@
       <w:pPr>
         <w:pStyle w:val="Heading1"/>
       </w:pPr>
-      <w:bookmarkStart w:id="13" w:name="_Toc14344044"/>
+      <w:bookmarkStart w:id="13" w:name="_Toc14347051"/>
       <w:r>
         <w:lastRenderedPageBreak/>
         <w:t>Implementation</w:t>
@@ -5123,7 +5265,7 @@
       <w:pPr>
         <w:pStyle w:val="Heading2"/>
       </w:pPr>
-      <w:bookmarkStart w:id="14" w:name="_Toc14344045"/>
+      <w:bookmarkStart w:id="14" w:name="_Toc14347052"/>
       <w:r>
         <w:t>Database</w:t>
       </w:r>
@@ -5285,7 +5427,7 @@
       <w:pPr>
         <w:pStyle w:val="Heading3"/>
       </w:pPr>
-      <w:bookmarkStart w:id="15" w:name="_Toc14344046"/>
+      <w:bookmarkStart w:id="15" w:name="_Toc14347053"/>
       <w:r>
         <w:t>Model Field Descriptions</w:t>
       </w:r>
@@ -5838,7 +5980,7 @@
       <w:pPr>
         <w:pStyle w:val="Heading3"/>
       </w:pPr>
-      <w:bookmarkStart w:id="16" w:name="_Toc14344047"/>
+      <w:bookmarkStart w:id="16" w:name="_Toc14347054"/>
       <w:r>
         <w:t>Create Table SQL query example</w:t>
       </w:r>
@@ -6249,7 +6391,7 @@
           <w:shd w:val="clear" w:color="auto" w:fill="FFFFFF"/>
         </w:rPr>
       </w:pPr>
-      <w:bookmarkStart w:id="17" w:name="_Toc14344048"/>
+      <w:bookmarkStart w:id="17" w:name="_Toc14347055"/>
       <w:r>
         <w:rPr>
           <w:shd w:val="clear" w:color="auto" w:fill="FFFFFF"/>
@@ -6344,7 +6486,7 @@
       <w:pPr>
         <w:pStyle w:val="Heading2"/>
       </w:pPr>
-      <w:bookmarkStart w:id="18" w:name="_Toc14344049"/>
+      <w:bookmarkStart w:id="18" w:name="_Toc14347056"/>
       <w:r>
         <w:t>Security</w:t>
       </w:r>
@@ -6361,7 +6503,7 @@
       <w:pPr>
         <w:pStyle w:val="Heading3"/>
       </w:pPr>
-      <w:bookmarkStart w:id="19" w:name="_Toc14344050"/>
+      <w:bookmarkStart w:id="19" w:name="_Toc14347057"/>
       <w:r>
         <w:t>Client Authentication</w:t>
       </w:r>
@@ -6413,7 +6555,7 @@
         <w:lastRenderedPageBreak/>
         <w:t xml:space="preserve"> </w:t>
       </w:r>
-      <w:bookmarkStart w:id="20" w:name="_Toc14344051"/>
+      <w:bookmarkStart w:id="20" w:name="_Toc14347058"/>
       <w:r>
         <w:t>XSS Database Storage Vulnerability Prevention</w:t>
       </w:r>
@@ -6620,7 +6762,7 @@
       <w:pPr>
         <w:pStyle w:val="Heading3"/>
       </w:pPr>
-      <w:bookmarkStart w:id="21" w:name="_Toc14344052"/>
+      <w:bookmarkStart w:id="21" w:name="_Toc14347059"/>
       <w:r>
         <w:t>SQL Injection</w:t>
       </w:r>
@@ -6647,6 +6789,11 @@
       </w:r>
     </w:p>
     <w:p>
+      <w:pPr>
+        <w:rPr>
+          <w:rStyle w:val="Hyperlink"/>
+        </w:rPr>
+      </w:pPr>
       <w:r>
         <w:t xml:space="preserve">OWASP Documentation to prevent SQL Injections: </w:t>
       </w:r>
@@ -6659,10 +6806,149 @@
         </w:r>
       </w:hyperlink>
     </w:p>
+    <w:p>
+      <w:pPr>
+        <w:rPr>
+          <w:rStyle w:val="Hyperlink"/>
+        </w:rPr>
+      </w:pPr>
+    </w:p>
+    <w:p>
+      <w:pPr>
+        <w:pStyle w:val="Heading2"/>
+      </w:pPr>
+      <w:bookmarkStart w:id="22" w:name="_Toc14347060"/>
+      <w:r>
+        <w:t>Logging</w:t>
+      </w:r>
+      <w:bookmarkEnd w:id="22"/>
+    </w:p>
+    <w:p/>
+    <w:p>
+      <w:r>
+        <w:t>Because this project is dealing with sensitive financial transactions request logging is necessary.</w:t>
+      </w:r>
+      <w:r>
+        <w:t xml:space="preserve"> Specifications mention that all transactions are going to be verified by IT department.</w:t>
+      </w:r>
+    </w:p>
+    <w:p>
+      <w:r>
+        <w:t>Current implementation doesn’t include logging features because of lack of logging formatting specifications.</w:t>
+      </w:r>
+    </w:p>
+    <w:p>
+      <w:r>
+        <w:t xml:space="preserve">Documentation on logging for ASP.NET Core: </w:t>
+      </w:r>
+    </w:p>
+    <w:p>
+      <w:r>
+        <w:t>https://docs.microsoft.com/en-us/aspnet/core/fundament</w:t>
+      </w:r>
+      <w:r>
+        <w:t>als/logging/?view=aspnetcore-2.1</w:t>
+      </w:r>
+    </w:p>
+    <w:p/>
+    <w:p/>
+    <w:p>
+      <w:pPr>
+        <w:pStyle w:val="Heading2"/>
+      </w:pPr>
+      <w:bookmarkStart w:id="23" w:name="_Toc14347061"/>
+      <w:r>
+        <w:lastRenderedPageBreak/>
+        <w:t>Encryption</w:t>
+      </w:r>
+      <w:bookmarkEnd w:id="23"/>
+    </w:p>
+    <w:p/>
+    <w:p>
+      <w:r>
+        <w:t>I advise some if not all of the data that is stored on the database to be encrypted. You do not want to store raw data on the database in case an attacker gets access to your database. Instead you want to store data as encrypted hashes that you decrypt during runtime.</w:t>
+      </w:r>
+    </w:p>
+    <w:p>
+      <w:r>
+        <w:t>The fields I highly recommend to encrypt: card id number, credit amount, pin number.</w:t>
+      </w:r>
+    </w:p>
+    <w:p>
+      <w:r>
+        <w:t>Current implementation doesn’t include data encryption, because the way you encrypt and store data will depend on the production environment and business requirements.</w:t>
+      </w:r>
+    </w:p>
+    <w:p>
+      <w:r>
+        <w:t xml:space="preserve">Here is OWASP documentation about encryption practices: </w:t>
+      </w:r>
+      <w:hyperlink r:id="rId25" w:history="1">
+        <w:r>
+          <w:rPr>
+            <w:rStyle w:val="Hyperlink"/>
+          </w:rPr>
+          <w:t>https://cheatsheetseries.owasp.org/cheatsheets/Cryptographic_Storage_Cheat_Sheet.html</w:t>
+        </w:r>
+      </w:hyperlink>
+    </w:p>
+    <w:p/>
+    <w:p>
+      <w:pPr>
+        <w:pStyle w:val="Heading2"/>
+      </w:pPr>
+      <w:bookmarkStart w:id="24" w:name="_Toc14347062"/>
+      <w:r>
+        <w:t>Financial Transactions</w:t>
+      </w:r>
+      <w:bookmarkEnd w:id="24"/>
+    </w:p>
+    <w:p/>
+    <w:p>
+      <w:r>
+        <w:t xml:space="preserve">Current implementation credit </w:t>
+      </w:r>
+      <w:r>
+        <w:t>amount</w:t>
+      </w:r>
+      <w:r>
+        <w:t xml:space="preserve"> relies on client-si</w:t>
+      </w:r>
+      <w:r>
+        <w:t>de credit calculations</w:t>
+      </w:r>
+      <w:r>
+        <w:t>. Financial d</w:t>
+      </w:r>
+      <w:r>
+        <w:t>ata should be calculated on</w:t>
+      </w:r>
+      <w:r>
+        <w:t xml:space="preserve"> a server for security</w:t>
+      </w:r>
+      <w:r>
+        <w:t xml:space="preserve"> reasons</w:t>
+      </w:r>
+      <w:r>
+        <w:t xml:space="preserve">. More detailed specifications about financial transactions are needed to </w:t>
+      </w:r>
+      <w:r>
+        <w:t>develop an appropriate transaction system.</w:t>
+      </w:r>
+    </w:p>
+    <w:p>
+      <w:r>
+        <w:t>I would not recommend using current credit transaction system and instead would rewrite the system completely for production environment.</w:t>
+      </w:r>
+      <w:r>
+        <w:t xml:space="preserve"> Proper transaction system is way more advanced and would require a lot more time to implement.</w:t>
+      </w:r>
+    </w:p>
+    <w:p/>
     <w:sectPr>
-      <w:headerReference w:type="default" r:id="rId25"/>
-      <w:footerReference w:type="even" r:id="rId26"/>
-      <w:footerReference w:type="default" r:id="rId27"/>
+      <w:headerReference w:type="default" r:id="rId26"/>
+      <w:footerReference w:type="even" r:id="rId27"/>
+      <w:footerReference w:type="default" r:id="rId28"/>
       <w:pgSz w:w="11906" w:h="16838"/>
       <w:pgMar w:top="1440" w:right="1440" w:bottom="1440" w:left="1440" w:header="708" w:footer="708" w:gutter="0"/>
       <w:cols w:space="708"/>
@@ -6765,7 +7051,7 @@
           <w:rPr>
             <w:noProof/>
           </w:rPr>
-          <w:t>21</w:t>
+          <w:t>2</w:t>
         </w:r>
         <w:r>
           <w:rPr>
@@ -9068,7 +9354,7 @@
 </file>
 
 <file path=customXml/itemProps1.xml><?xml version="1.0" encoding="utf-8"?>
-<ds:datastoreItem xmlns:ds="http://schemas.openxmlformats.org/officeDocument/2006/customXml" ds:itemID="{1F1623D9-4324-45D2-8854-ECBAFDEA33B1}">
+<ds:datastoreItem xmlns:ds="http://schemas.openxmlformats.org/officeDocument/2006/customXml" ds:itemID="{73D7256F-0EA6-4C00-9FCF-F8A631ED2201}">
   <ds:schemaRefs>
     <ds:schemaRef ds:uri="http://schemas.openxmlformats.org/officeDocument/2006/bibliography"/>
   </ds:schemaRefs>

</xml_diff>